<commit_message>
U definiciji projekta problematičan korisnik 1.5 poena U mpp fajlu zaboravljeni resursi 1.5 poen Plan rezalizacije odličan 2 poena
</commit_message>
<xml_diff>
--- a/Definicija projekta.docx
+++ b/Definicija projekta.docx
@@ -1,6 +1,6 @@
 
 <file path=word/document.xml><?xml version="1.0" encoding="utf-8"?>
-<w:document xmlns:wpc="http://schemas.microsoft.com/office/word/2010/wordprocessingCanvas" xmlns:cx="http://schemas.microsoft.com/office/drawing/2014/chartex" xmlns:cx1="http://schemas.microsoft.com/office/drawing/2015/9/8/chartex" xmlns:mc="http://schemas.openxmlformats.org/markup-compatibility/2006" xmlns:o="urn:schemas-microsoft-com:office:office" xmlns:r="http://schemas.openxmlformats.org/officeDocument/2006/relationships" xmlns:m="http://schemas.openxmlformats.org/officeDocument/2006/math" xmlns:v="urn:schemas-microsoft-com:vml" xmlns:wp14="http://schemas.microsoft.com/office/word/2010/wordprocessingDrawing" xmlns:wp="http://schemas.openxmlformats.org/drawingml/2006/wordprocessingDrawing" xmlns:w10="urn:schemas-microsoft-com:office:word" xmlns:w="http://schemas.openxmlformats.org/wordprocessingml/2006/main" xmlns:w14="http://schemas.microsoft.com/office/word/2010/wordml" xmlns:w15="http://schemas.microsoft.com/office/word/2012/wordml" xmlns:w16se="http://schemas.microsoft.com/office/word/2015/wordml/symex" xmlns:wpg="http://schemas.microsoft.com/office/word/2010/wordprocessingGroup" xmlns:wpi="http://schemas.microsoft.com/office/word/2010/wordprocessingInk" xmlns:wne="http://schemas.microsoft.com/office/word/2006/wordml" xmlns:wps="http://schemas.microsoft.com/office/word/2010/wordprocessingShape" mc:Ignorable="w14 w15 w16se wp14">
+<w:document xmlns:wpc="http://schemas.microsoft.com/office/word/2010/wordprocessingCanvas" xmlns:cx="http://schemas.microsoft.com/office/drawing/2014/chartex" xmlns:cx1="http://schemas.microsoft.com/office/drawing/2015/9/8/chartex" xmlns:cx2="http://schemas.microsoft.com/office/drawing/2015/10/21/chartex" xmlns:cx3="http://schemas.microsoft.com/office/drawing/2016/5/9/chartex" xmlns:cx4="http://schemas.microsoft.com/office/drawing/2016/5/10/chartex" xmlns:cx5="http://schemas.microsoft.com/office/drawing/2016/5/11/chartex" xmlns:cx6="http://schemas.microsoft.com/office/drawing/2016/5/12/chartex" xmlns:cx7="http://schemas.microsoft.com/office/drawing/2016/5/13/chartex" xmlns:cx8="http://schemas.microsoft.com/office/drawing/2016/5/14/chartex" xmlns:mc="http://schemas.openxmlformats.org/markup-compatibility/2006" xmlns:aink="http://schemas.microsoft.com/office/drawing/2016/ink" xmlns:am3d="http://schemas.microsoft.com/office/drawing/2017/model3d" xmlns:o="urn:schemas-microsoft-com:office:office" xmlns:r="http://schemas.openxmlformats.org/officeDocument/2006/relationships" xmlns:m="http://schemas.openxmlformats.org/officeDocument/2006/math" xmlns:v="urn:schemas-microsoft-com:vml" xmlns:wp14="http://schemas.microsoft.com/office/word/2010/wordprocessingDrawing" xmlns:wp="http://schemas.openxmlformats.org/drawingml/2006/wordprocessingDrawing" xmlns:w10="urn:schemas-microsoft-com:office:word" xmlns:w="http://schemas.openxmlformats.org/wordprocessingml/2006/main" xmlns:w14="http://schemas.microsoft.com/office/word/2010/wordml" xmlns:w15="http://schemas.microsoft.com/office/word/2012/wordml" xmlns:w16cid="http://schemas.microsoft.com/office/word/2016/wordml/cid" xmlns:w16se="http://schemas.microsoft.com/office/word/2015/wordml/symex" xmlns:wpg="http://schemas.microsoft.com/office/word/2010/wordprocessingGroup" xmlns:wpi="http://schemas.microsoft.com/office/word/2010/wordprocessingInk" xmlns:wne="http://schemas.microsoft.com/office/word/2006/wordml" xmlns:wps="http://schemas.microsoft.com/office/word/2010/wordprocessingShape" mc:Ignorable="w14 w15 w16se w16cid wp14">
   <w:body>
     <w:p>
       <w:pPr>
@@ -129,7 +129,7 @@
           <w:noProof/>
         </w:rPr>
         <w:drawing>
-          <wp:anchor distT="0" distB="0" distL="114300" distR="114300" simplePos="0" relativeHeight="251659264" behindDoc="0" locked="0" layoutInCell="1" allowOverlap="1" wp14:anchorId="349C7ABB" wp14:editId="721D1E5D">
+          <wp:anchor distT="0" distB="0" distL="114300" distR="114300" simplePos="0" relativeHeight="251659264" behindDoc="0" locked="0" layoutInCell="1" allowOverlap="1" wp14:anchorId="25CE7AE5" wp14:editId="7D4D6B0B">
             <wp:simplePos x="0" y="0"/>
             <wp:positionH relativeFrom="column">
               <wp:posOffset>1304925</wp:posOffset>
@@ -712,19 +712,11 @@
         </w:rPr>
         <w:t xml:space="preserve">nformacijama </w:t>
       </w:r>
-      <w:bookmarkStart w:id="1" w:name="_GoBack"/>
-      <w:bookmarkEnd w:id="1"/>
-      <w:r>
-        <w:rPr>
-          <w:lang w:val="sr-Latn-BA"/>
-        </w:rPr>
-        <w:t xml:space="preserve">od </w:t>
-      </w:r>
-      <w:r>
-        <w:rPr>
-          <w:lang w:val="sr-Latn-BA"/>
-        </w:rPr>
-        <w:t>značaja za svoje studije</w:t>
+      <w:r>
+        <w:rPr>
+          <w:lang w:val="sr-Latn-BA"/>
+        </w:rPr>
+        <w:t>od značaja za svoje studije</w:t>
       </w:r>
       <w:r>
         <w:rPr>
@@ -752,7 +744,7 @@
           <w:lang w:val="sr-Latn-BA"/>
         </w:rPr>
       </w:pPr>
-      <w:bookmarkStart w:id="2" w:name="_Toc529303613"/>
+      <w:bookmarkStart w:id="1" w:name="_Toc529303613"/>
       <w:r>
         <w:rPr>
           <w:rFonts w:ascii="Times New Roman" w:hAnsi="Times New Roman" w:cs="Times New Roman"/>
@@ -761,7 +753,7 @@
         </w:rPr>
         <w:t>OPIS PROJEKTNOG ZADATKA</w:t>
       </w:r>
-      <w:bookmarkEnd w:id="2"/>
+      <w:bookmarkEnd w:id="1"/>
     </w:p>
     <w:p>
       <w:pPr>
@@ -1115,7 +1107,7 @@
           <w:lang w:val="sr-Latn-BA"/>
         </w:rPr>
       </w:pPr>
-      <w:bookmarkStart w:id="3" w:name="_Toc529303614"/>
+      <w:bookmarkStart w:id="2" w:name="_Toc529303614"/>
       <w:r>
         <w:rPr>
           <w:rFonts w:ascii="Times New Roman" w:hAnsi="Times New Roman" w:cs="Times New Roman"/>
@@ -1134,7 +1126,7 @@
         </w:rPr>
         <w:t>OSEG PROBLEMA KOJI ĆE BITI REŠAVAN</w:t>
       </w:r>
-      <w:bookmarkEnd w:id="3"/>
+      <w:bookmarkEnd w:id="2"/>
     </w:p>
     <w:p>
       <w:pPr>
@@ -1650,7 +1642,7 @@
           <w:lang w:val="sr-Latn-BA"/>
         </w:rPr>
       </w:pPr>
-      <w:bookmarkStart w:id="4" w:name="_Toc529303615"/>
+      <w:bookmarkStart w:id="3" w:name="_Toc529303615"/>
       <w:r>
         <w:rPr>
           <w:rFonts w:ascii="Times New Roman" w:hAnsi="Times New Roman" w:cs="Times New Roman"/>
@@ -1667,7 +1659,7 @@
         </w:rPr>
         <w:t>ORISNICI SISTEMA</w:t>
       </w:r>
-      <w:bookmarkEnd w:id="4"/>
+      <w:bookmarkEnd w:id="3"/>
       <w:r>
         <w:rPr>
           <w:rFonts w:ascii="Times New Roman" w:hAnsi="Times New Roman" w:cs="Times New Roman"/>
@@ -1726,6 +1718,7 @@
           <w:lang w:val="sr-Latn-BA"/>
         </w:rPr>
       </w:pPr>
+      <w:commentRangeStart w:id="4"/>
       <w:r>
         <w:rPr>
           <w:rFonts w:ascii="Times New Roman" w:hAnsi="Times New Roman" w:cs="Times New Roman"/>
@@ -1740,6 +1733,13 @@
         </w:rPr>
         <w:t xml:space="preserve"> </w:t>
       </w:r>
+      <w:commentRangeEnd w:id="4"/>
+      <w:r>
+        <w:rPr>
+          <w:rStyle w:val="CommentReference"/>
+        </w:rPr>
+        <w:commentReference w:id="4"/>
+      </w:r>
     </w:p>
     <w:p>
       <w:pPr>
@@ -1790,7 +1790,15 @@
         <w:rPr>
           <w:lang w:val="sr-Latn-BA"/>
         </w:rPr>
-        <w:t xml:space="preserve"> – studenti DUNP imaju pristup svojim ličnim podacima, predmetima, </w:t>
+        <w:t xml:space="preserve"> – studenti DUNP imaju pristup svojim ličnim</w:t>
+      </w:r>
+      <w:bookmarkStart w:id="6" w:name="_GoBack"/>
+      <w:bookmarkEnd w:id="6"/>
+      <w:r>
+        <w:rPr>
+          <w:lang w:val="sr-Latn-BA"/>
+        </w:rPr>
+        <w:t xml:space="preserve"> podacima, predmetima, </w:t>
       </w:r>
       <w:r>
         <w:rPr>
@@ -1815,7 +1823,7 @@
           <w:lang w:val="sr-Latn-BA"/>
         </w:rPr>
       </w:pPr>
-      <w:bookmarkStart w:id="6" w:name="_Toc529303617"/>
+      <w:bookmarkStart w:id="7" w:name="_Toc529303617"/>
       <w:r>
         <w:rPr>
           <w:rFonts w:ascii="Times New Roman" w:hAnsi="Times New Roman" w:cs="Times New Roman"/>
@@ -1837,7 +1845,7 @@
         </w:rPr>
         <w:t>ASTAV TIMA</w:t>
       </w:r>
-      <w:bookmarkEnd w:id="6"/>
+      <w:bookmarkEnd w:id="7"/>
       <w:r>
         <w:rPr>
           <w:rFonts w:ascii="Times New Roman" w:hAnsi="Times New Roman" w:cs="Times New Roman"/>
@@ -1935,7 +1943,7 @@
           <w:lang w:val="sr-Latn-BA"/>
         </w:rPr>
       </w:pPr>
-      <w:bookmarkStart w:id="7" w:name="_Toc529303618"/>
+      <w:bookmarkStart w:id="8" w:name="_Toc529303618"/>
       <w:r>
         <w:rPr>
           <w:rFonts w:ascii="Times New Roman" w:hAnsi="Times New Roman" w:cs="Times New Roman"/>
@@ -1943,7 +1951,7 @@
         </w:rPr>
         <w:t>OSNOVNI CILJ TIMA</w:t>
       </w:r>
-      <w:bookmarkEnd w:id="7"/>
+      <w:bookmarkEnd w:id="8"/>
     </w:p>
     <w:p>
       <w:pPr>
@@ -2150,7 +2158,7 @@
           <w:lang w:val="sr-Latn-BA"/>
         </w:rPr>
       </w:pPr>
-      <w:bookmarkStart w:id="8" w:name="_Toc529303619"/>
+      <w:bookmarkStart w:id="9" w:name="_Toc529303619"/>
       <w:r>
         <w:rPr>
           <w:rFonts w:ascii="Times New Roman" w:hAnsi="Times New Roman" w:cs="Times New Roman"/>
@@ -2159,7 +2167,7 @@
         <w:lastRenderedPageBreak/>
         <w:t>IZBOR VOĐE</w:t>
       </w:r>
-      <w:bookmarkEnd w:id="8"/>
+      <w:bookmarkEnd w:id="9"/>
     </w:p>
     <w:p>
       <w:pPr>
@@ -2241,7 +2249,7 @@
           <w:lang w:val="sr-Latn-BA"/>
         </w:rPr>
       </w:pPr>
-      <w:bookmarkStart w:id="9" w:name="_Toc529303620"/>
+      <w:bookmarkStart w:id="10" w:name="_Toc529303620"/>
       <w:r>
         <w:rPr>
           <w:rFonts w:ascii="Times New Roman" w:hAnsi="Times New Roman" w:cs="Times New Roman"/>
@@ -2249,7 +2257,7 @@
         </w:rPr>
         <w:t>RAD TIMA</w:t>
       </w:r>
-      <w:bookmarkEnd w:id="9"/>
+      <w:bookmarkEnd w:id="10"/>
     </w:p>
     <w:p>
       <w:pPr>
@@ -3529,8 +3537,192 @@
 </w:document>
 </file>
 
+<file path=word/comments.xml><?xml version="1.0" encoding="utf-8"?>
+<w:comments xmlns:wpc="http://schemas.microsoft.com/office/word/2010/wordprocessingCanvas" xmlns:cx="http://schemas.microsoft.com/office/drawing/2014/chartex" xmlns:cx1="http://schemas.microsoft.com/office/drawing/2015/9/8/chartex" xmlns:cx2="http://schemas.microsoft.com/office/drawing/2015/10/21/chartex" xmlns:cx3="http://schemas.microsoft.com/office/drawing/2016/5/9/chartex" xmlns:cx4="http://schemas.microsoft.com/office/drawing/2016/5/10/chartex" xmlns:cx5="http://schemas.microsoft.com/office/drawing/2016/5/11/chartex" xmlns:cx6="http://schemas.microsoft.com/office/drawing/2016/5/12/chartex" xmlns:cx7="http://schemas.microsoft.com/office/drawing/2016/5/13/chartex" xmlns:cx8="http://schemas.microsoft.com/office/drawing/2016/5/14/chartex" xmlns:mc="http://schemas.openxmlformats.org/markup-compatibility/2006" xmlns:aink="http://schemas.microsoft.com/office/drawing/2016/ink" xmlns:am3d="http://schemas.microsoft.com/office/drawing/2017/model3d" xmlns:o="urn:schemas-microsoft-com:office:office" xmlns:r="http://schemas.openxmlformats.org/officeDocument/2006/relationships" xmlns:m="http://schemas.openxmlformats.org/officeDocument/2006/math" xmlns:v="urn:schemas-microsoft-com:vml" xmlns:wp14="http://schemas.microsoft.com/office/word/2010/wordprocessingDrawing" xmlns:wp="http://schemas.openxmlformats.org/drawingml/2006/wordprocessingDrawing" xmlns:w10="urn:schemas-microsoft-com:office:word" xmlns:w="http://schemas.openxmlformats.org/wordprocessingml/2006/main" xmlns:w14="http://schemas.microsoft.com/office/word/2010/wordml" xmlns:w15="http://schemas.microsoft.com/office/word/2012/wordml" xmlns:w16cid="http://schemas.microsoft.com/office/word/2016/wordml/cid" xmlns:w16se="http://schemas.microsoft.com/office/word/2015/wordml/symex" xmlns:wpg="http://schemas.microsoft.com/office/word/2010/wordprocessingGroup" xmlns:wpi="http://schemas.microsoft.com/office/word/2010/wordprocessingInk" xmlns:wne="http://schemas.microsoft.com/office/word/2006/wordml" xmlns:wps="http://schemas.microsoft.com/office/word/2010/wordprocessingShape" mc:Ignorable="w14 w15 w16se w16cid wp14">
+  <w:comment w:id="4" w:author="Aldina Pljaskovic" w:date="2018-11-06T23:39:00Z" w:initials="AP">
+    <w:p>
+      <w:pPr>
+        <w:pStyle w:val="CommentText"/>
+      </w:pPr>
+      <w:r>
+        <w:rPr>
+          <w:rStyle w:val="CommentReference"/>
+        </w:rPr>
+        <w:annotationRef/>
+      </w:r>
+      <w:r>
+        <w:t xml:space="preserve">Ne </w:t>
+      </w:r>
+      <w:proofErr w:type="spellStart"/>
+      <w:r>
+        <w:t>znam</w:t>
+      </w:r>
+      <w:proofErr w:type="spellEnd"/>
+      <w:r>
+        <w:t xml:space="preserve"> </w:t>
+      </w:r>
+      <w:proofErr w:type="spellStart"/>
+      <w:r>
+        <w:t>kako</w:t>
+      </w:r>
+      <w:proofErr w:type="spellEnd"/>
+      <w:r>
+        <w:t xml:space="preserve"> </w:t>
+      </w:r>
+      <w:proofErr w:type="spellStart"/>
+      <w:r>
+        <w:t>ovo</w:t>
+      </w:r>
+      <w:proofErr w:type="spellEnd"/>
+      <w:r>
+        <w:t xml:space="preserve"> </w:t>
+      </w:r>
+      <w:proofErr w:type="spellStart"/>
+      <w:r>
+        <w:t>mislite</w:t>
+      </w:r>
+      <w:proofErr w:type="spellEnd"/>
+      <w:r>
+        <w:t xml:space="preserve"> da </w:t>
+      </w:r>
+      <w:proofErr w:type="spellStart"/>
+      <w:r>
+        <w:t>demonstrirate</w:t>
+      </w:r>
+      <w:proofErr w:type="spellEnd"/>
+      <w:r>
+        <w:t xml:space="preserve"> da </w:t>
+      </w:r>
+      <w:proofErr w:type="spellStart"/>
+      <w:r>
+        <w:t>radi</w:t>
+      </w:r>
+      <w:proofErr w:type="spellEnd"/>
+      <w:r>
+        <w:t xml:space="preserve">, </w:t>
+      </w:r>
+      <w:proofErr w:type="spellStart"/>
+      <w:r>
+        <w:t>ako</w:t>
+      </w:r>
+      <w:proofErr w:type="spellEnd"/>
+      <w:r>
+        <w:t xml:space="preserve"> </w:t>
+      </w:r>
+      <w:proofErr w:type="spellStart"/>
+      <w:r>
+        <w:t>nemate</w:t>
+      </w:r>
+      <w:proofErr w:type="spellEnd"/>
+      <w:r>
+        <w:t xml:space="preserve"> I </w:t>
+      </w:r>
+      <w:proofErr w:type="spellStart"/>
+      <w:r>
+        <w:t>nekog</w:t>
+      </w:r>
+      <w:proofErr w:type="spellEnd"/>
+      <w:r>
+        <w:t xml:space="preserve"> </w:t>
+      </w:r>
+      <w:proofErr w:type="spellStart"/>
+      <w:r>
+        <w:t>iz</w:t>
+      </w:r>
+      <w:proofErr w:type="spellEnd"/>
+      <w:r>
+        <w:t xml:space="preserve"> </w:t>
+      </w:r>
+      <w:proofErr w:type="spellStart"/>
+      <w:r>
+        <w:t>studentske</w:t>
+      </w:r>
+      <w:proofErr w:type="spellEnd"/>
+      <w:r>
+        <w:t xml:space="preserve"> </w:t>
+      </w:r>
+      <w:proofErr w:type="spellStart"/>
+      <w:r>
+        <w:t>službe</w:t>
+      </w:r>
+      <w:proofErr w:type="spellEnd"/>
+      <w:r>
+        <w:t xml:space="preserve"> ko </w:t>
+      </w:r>
+      <w:proofErr w:type="spellStart"/>
+      <w:r>
+        <w:t>ovo</w:t>
+      </w:r>
+      <w:proofErr w:type="spellEnd"/>
+      <w:r>
+        <w:t xml:space="preserve"> </w:t>
+      </w:r>
+      <w:proofErr w:type="spellStart"/>
+      <w:r>
+        <w:t>odobrava</w:t>
+      </w:r>
+      <w:proofErr w:type="spellEnd"/>
+      <w:r>
+        <w:t>.</w:t>
+      </w:r>
+    </w:p>
+    <w:p>
+      <w:pPr>
+        <w:pStyle w:val="CommentText"/>
+      </w:pPr>
+    </w:p>
+    <w:p>
+      <w:pPr>
+        <w:pStyle w:val="CommentText"/>
+      </w:pPr>
+      <w:proofErr w:type="spellStart"/>
+      <w:r>
+        <w:t>Gde</w:t>
+      </w:r>
+      <w:proofErr w:type="spellEnd"/>
+      <w:r>
+        <w:t xml:space="preserve"> </w:t>
+      </w:r>
+      <w:proofErr w:type="spellStart"/>
+      <w:r>
+        <w:t>imate</w:t>
+      </w:r>
+      <w:proofErr w:type="spellEnd"/>
+      <w:r>
+        <w:t xml:space="preserve"> </w:t>
+      </w:r>
+      <w:proofErr w:type="spellStart"/>
+      <w:r>
+        <w:t>veliko</w:t>
+      </w:r>
+      <w:proofErr w:type="spellEnd"/>
+      <w:r>
+        <w:t xml:space="preserve"> I </w:t>
+      </w:r>
+      <w:proofErr w:type="spellStart"/>
+      <w:r>
+        <w:t>ispravite</w:t>
+      </w:r>
+      <w:proofErr w:type="spellEnd"/>
+    </w:p>
+  </w:comment>
+</w:comments>
+</file>
+
+<file path=word/commentsExtended.xml><?xml version="1.0" encoding="utf-8"?>
+<w15:commentsEx xmlns:wpc="http://schemas.microsoft.com/office/word/2010/wordprocessingCanvas" xmlns:cx="http://schemas.microsoft.com/office/drawing/2014/chartex" xmlns:cx1="http://schemas.microsoft.com/office/drawing/2015/9/8/chartex" xmlns:cx2="http://schemas.microsoft.com/office/drawing/2015/10/21/chartex" xmlns:cx3="http://schemas.microsoft.com/office/drawing/2016/5/9/chartex" xmlns:cx4="http://schemas.microsoft.com/office/drawing/2016/5/10/chartex" xmlns:cx5="http://schemas.microsoft.com/office/drawing/2016/5/11/chartex" xmlns:cx6="http://schemas.microsoft.com/office/drawing/2016/5/12/chartex" xmlns:cx7="http://schemas.microsoft.com/office/drawing/2016/5/13/chartex" xmlns:cx8="http://schemas.microsoft.com/office/drawing/2016/5/14/chartex" xmlns:mc="http://schemas.openxmlformats.org/markup-compatibility/2006" xmlns:aink="http://schemas.microsoft.com/office/drawing/2016/ink" xmlns:am3d="http://schemas.microsoft.com/office/drawing/2017/model3d" xmlns:o="urn:schemas-microsoft-com:office:office" xmlns:r="http://schemas.openxmlformats.org/officeDocument/2006/relationships" xmlns:m="http://schemas.openxmlformats.org/officeDocument/2006/math" xmlns:v="urn:schemas-microsoft-com:vml" xmlns:wp14="http://schemas.microsoft.com/office/word/2010/wordprocessingDrawing" xmlns:wp="http://schemas.openxmlformats.org/drawingml/2006/wordprocessingDrawing" xmlns:w10="urn:schemas-microsoft-com:office:word" xmlns:w="http://schemas.openxmlformats.org/wordprocessingml/2006/main" xmlns:w14="http://schemas.microsoft.com/office/word/2010/wordml" xmlns:w15="http://schemas.microsoft.com/office/word/2012/wordml" xmlns:w16cid="http://schemas.microsoft.com/office/word/2016/wordml/cid" xmlns:w16se="http://schemas.microsoft.com/office/word/2015/wordml/symex" xmlns:wpg="http://schemas.microsoft.com/office/word/2010/wordprocessingGroup" xmlns:wpi="http://schemas.microsoft.com/office/word/2010/wordprocessingInk" xmlns:wne="http://schemas.microsoft.com/office/word/2006/wordml" xmlns:wps="http://schemas.microsoft.com/office/word/2010/wordprocessingShape" mc:Ignorable="w14 w15 w16se w16cid wp14">
+  <w15:commentEx w15:paraId="3A5E564E" w15:done="0"/>
+</w15:commentsEx>
+</file>
+
+<file path=word/commentsIds.xml><?xml version="1.0" encoding="utf-8"?>
+<w16cid:commentsIds xmlns:wpc="http://schemas.microsoft.com/office/word/2010/wordprocessingCanvas" xmlns:cx="http://schemas.microsoft.com/office/drawing/2014/chartex" xmlns:cx1="http://schemas.microsoft.com/office/drawing/2015/9/8/chartex" xmlns:cx2="http://schemas.microsoft.com/office/drawing/2015/10/21/chartex" xmlns:cx3="http://schemas.microsoft.com/office/drawing/2016/5/9/chartex" xmlns:cx4="http://schemas.microsoft.com/office/drawing/2016/5/10/chartex" xmlns:cx5="http://schemas.microsoft.com/office/drawing/2016/5/11/chartex" xmlns:cx6="http://schemas.microsoft.com/office/drawing/2016/5/12/chartex" xmlns:cx7="http://schemas.microsoft.com/office/drawing/2016/5/13/chartex" xmlns:cx8="http://schemas.microsoft.com/office/drawing/2016/5/14/chartex" xmlns:mc="http://schemas.openxmlformats.org/markup-compatibility/2006" xmlns:aink="http://schemas.microsoft.com/office/drawing/2016/ink" xmlns:am3d="http://schemas.microsoft.com/office/drawing/2017/model3d" xmlns:o="urn:schemas-microsoft-com:office:office" xmlns:r="http://schemas.openxmlformats.org/officeDocument/2006/relationships" xmlns:m="http://schemas.openxmlformats.org/officeDocument/2006/math" xmlns:v="urn:schemas-microsoft-com:vml" xmlns:wp14="http://schemas.microsoft.com/office/word/2010/wordprocessingDrawing" xmlns:wp="http://schemas.openxmlformats.org/drawingml/2006/wordprocessingDrawing" xmlns:w10="urn:schemas-microsoft-com:office:word" xmlns:w="http://schemas.openxmlformats.org/wordprocessingml/2006/main" xmlns:w14="http://schemas.microsoft.com/office/word/2010/wordml" xmlns:w15="http://schemas.microsoft.com/office/word/2012/wordml" xmlns:w16cid="http://schemas.microsoft.com/office/word/2016/wordml/cid" xmlns:w16se="http://schemas.microsoft.com/office/word/2015/wordml/symex" xmlns:wpg="http://schemas.microsoft.com/office/word/2010/wordprocessingGroup" xmlns:wpi="http://schemas.microsoft.com/office/word/2010/wordprocessingInk" xmlns:wne="http://schemas.microsoft.com/office/word/2006/wordml" xmlns:wps="http://schemas.microsoft.com/office/word/2010/wordprocessingShape" mc:Ignorable="w14 w15 w16se w16cid wp14">
+  <w16cid:commentId w16cid:paraId="3A5E564E" w16cid:durableId="1F8CA4AB"/>
+</w16cid:commentsIds>
+</file>
+
 <file path=word/endnotes.xml><?xml version="1.0" encoding="utf-8"?>
-<w:endnotes xmlns:wpc="http://schemas.microsoft.com/office/word/2010/wordprocessingCanvas" xmlns:cx="http://schemas.microsoft.com/office/drawing/2014/chartex" xmlns:cx1="http://schemas.microsoft.com/office/drawing/2015/9/8/chartex" xmlns:mc="http://schemas.openxmlformats.org/markup-compatibility/2006" xmlns:o="urn:schemas-microsoft-com:office:office" xmlns:r="http://schemas.openxmlformats.org/officeDocument/2006/relationships" xmlns:m="http://schemas.openxmlformats.org/officeDocument/2006/math" xmlns:v="urn:schemas-microsoft-com:vml" xmlns:wp14="http://schemas.microsoft.com/office/word/2010/wordprocessingDrawing" xmlns:wp="http://schemas.openxmlformats.org/drawingml/2006/wordprocessingDrawing" xmlns:w10="urn:schemas-microsoft-com:office:word" xmlns:w="http://schemas.openxmlformats.org/wordprocessingml/2006/main" xmlns:w14="http://schemas.microsoft.com/office/word/2010/wordml" xmlns:w15="http://schemas.microsoft.com/office/word/2012/wordml" xmlns:w16se="http://schemas.microsoft.com/office/word/2015/wordml/symex" xmlns:wpg="http://schemas.microsoft.com/office/word/2010/wordprocessingGroup" xmlns:wpi="http://schemas.microsoft.com/office/word/2010/wordprocessingInk" xmlns:wne="http://schemas.microsoft.com/office/word/2006/wordml" xmlns:wps="http://schemas.microsoft.com/office/word/2010/wordprocessingShape" mc:Ignorable="w14 w15 w16se wp14">
+<w:endnotes xmlns:wpc="http://schemas.microsoft.com/office/word/2010/wordprocessingCanvas" xmlns:cx="http://schemas.microsoft.com/office/drawing/2014/chartex" xmlns:cx1="http://schemas.microsoft.com/office/drawing/2015/9/8/chartex" xmlns:cx2="http://schemas.microsoft.com/office/drawing/2015/10/21/chartex" xmlns:cx3="http://schemas.microsoft.com/office/drawing/2016/5/9/chartex" xmlns:cx4="http://schemas.microsoft.com/office/drawing/2016/5/10/chartex" xmlns:cx5="http://schemas.microsoft.com/office/drawing/2016/5/11/chartex" xmlns:cx6="http://schemas.microsoft.com/office/drawing/2016/5/12/chartex" xmlns:cx7="http://schemas.microsoft.com/office/drawing/2016/5/13/chartex" xmlns:cx8="http://schemas.microsoft.com/office/drawing/2016/5/14/chartex" xmlns:mc="http://schemas.openxmlformats.org/markup-compatibility/2006" xmlns:aink="http://schemas.microsoft.com/office/drawing/2016/ink" xmlns:am3d="http://schemas.microsoft.com/office/drawing/2017/model3d" xmlns:o="urn:schemas-microsoft-com:office:office" xmlns:r="http://schemas.openxmlformats.org/officeDocument/2006/relationships" xmlns:m="http://schemas.openxmlformats.org/officeDocument/2006/math" xmlns:v="urn:schemas-microsoft-com:vml" xmlns:wp14="http://schemas.microsoft.com/office/word/2010/wordprocessingDrawing" xmlns:wp="http://schemas.openxmlformats.org/drawingml/2006/wordprocessingDrawing" xmlns:w10="urn:schemas-microsoft-com:office:word" xmlns:w="http://schemas.openxmlformats.org/wordprocessingml/2006/main" xmlns:w14="http://schemas.microsoft.com/office/word/2010/wordml" xmlns:w15="http://schemas.microsoft.com/office/word/2012/wordml" xmlns:w16cid="http://schemas.microsoft.com/office/word/2016/wordml/cid" xmlns:w16se="http://schemas.microsoft.com/office/word/2015/wordml/symex" xmlns:wpg="http://schemas.microsoft.com/office/word/2010/wordprocessingGroup" xmlns:wpi="http://schemas.microsoft.com/office/word/2010/wordprocessingInk" xmlns:wne="http://schemas.microsoft.com/office/word/2006/wordml" xmlns:wps="http://schemas.microsoft.com/office/word/2010/wordprocessingShape" mc:Ignorable="w14 w15 w16se w16cid wp14">
   <w:endnote w:type="separator" w:id="-1">
     <w:p>
       <w:pPr>
@@ -3555,7 +3747,7 @@
 </file>
 
 <file path=word/footer1.xml><?xml version="1.0" encoding="utf-8"?>
-<w:ftr xmlns:wpc="http://schemas.microsoft.com/office/word/2010/wordprocessingCanvas" xmlns:cx="http://schemas.microsoft.com/office/drawing/2014/chartex" xmlns:cx1="http://schemas.microsoft.com/office/drawing/2015/9/8/chartex" xmlns:mc="http://schemas.openxmlformats.org/markup-compatibility/2006" xmlns:o="urn:schemas-microsoft-com:office:office" xmlns:r="http://schemas.openxmlformats.org/officeDocument/2006/relationships" xmlns:m="http://schemas.openxmlformats.org/officeDocument/2006/math" xmlns:v="urn:schemas-microsoft-com:vml" xmlns:wp14="http://schemas.microsoft.com/office/word/2010/wordprocessingDrawing" xmlns:wp="http://schemas.openxmlformats.org/drawingml/2006/wordprocessingDrawing" xmlns:w10="urn:schemas-microsoft-com:office:word" xmlns:w="http://schemas.openxmlformats.org/wordprocessingml/2006/main" xmlns:w14="http://schemas.microsoft.com/office/word/2010/wordml" xmlns:w15="http://schemas.microsoft.com/office/word/2012/wordml" xmlns:w16se="http://schemas.microsoft.com/office/word/2015/wordml/symex" xmlns:wpg="http://schemas.microsoft.com/office/word/2010/wordprocessingGroup" xmlns:wpi="http://schemas.microsoft.com/office/word/2010/wordprocessingInk" xmlns:wne="http://schemas.microsoft.com/office/word/2006/wordml" xmlns:wps="http://schemas.microsoft.com/office/word/2010/wordprocessingShape" mc:Ignorable="w14 w15 w16se wp14">
+<w:ftr xmlns:wpc="http://schemas.microsoft.com/office/word/2010/wordprocessingCanvas" xmlns:cx="http://schemas.microsoft.com/office/drawing/2014/chartex" xmlns:cx1="http://schemas.microsoft.com/office/drawing/2015/9/8/chartex" xmlns:cx2="http://schemas.microsoft.com/office/drawing/2015/10/21/chartex" xmlns:cx3="http://schemas.microsoft.com/office/drawing/2016/5/9/chartex" xmlns:cx4="http://schemas.microsoft.com/office/drawing/2016/5/10/chartex" xmlns:cx5="http://schemas.microsoft.com/office/drawing/2016/5/11/chartex" xmlns:cx6="http://schemas.microsoft.com/office/drawing/2016/5/12/chartex" xmlns:cx7="http://schemas.microsoft.com/office/drawing/2016/5/13/chartex" xmlns:cx8="http://schemas.microsoft.com/office/drawing/2016/5/14/chartex" xmlns:mc="http://schemas.openxmlformats.org/markup-compatibility/2006" xmlns:aink="http://schemas.microsoft.com/office/drawing/2016/ink" xmlns:am3d="http://schemas.microsoft.com/office/drawing/2017/model3d" xmlns:o="urn:schemas-microsoft-com:office:office" xmlns:r="http://schemas.openxmlformats.org/officeDocument/2006/relationships" xmlns:m="http://schemas.openxmlformats.org/officeDocument/2006/math" xmlns:v="urn:schemas-microsoft-com:vml" xmlns:wp14="http://schemas.microsoft.com/office/word/2010/wordprocessingDrawing" xmlns:wp="http://schemas.openxmlformats.org/drawingml/2006/wordprocessingDrawing" xmlns:w10="urn:schemas-microsoft-com:office:word" xmlns:w="http://schemas.openxmlformats.org/wordprocessingml/2006/main" xmlns:w14="http://schemas.microsoft.com/office/word/2010/wordml" xmlns:w15="http://schemas.microsoft.com/office/word/2012/wordml" xmlns:w16cid="http://schemas.microsoft.com/office/word/2016/wordml/cid" xmlns:w16se="http://schemas.microsoft.com/office/word/2015/wordml/symex" xmlns:wpg="http://schemas.microsoft.com/office/word/2010/wordprocessingGroup" xmlns:wpi="http://schemas.microsoft.com/office/word/2010/wordprocessingInk" xmlns:wne="http://schemas.microsoft.com/office/word/2006/wordml" xmlns:wps="http://schemas.microsoft.com/office/word/2010/wordprocessingShape" mc:Ignorable="w14 w15 w16se w16cid wp14">
   <w:p>
     <w:pPr>
       <w:spacing w:after="32"/>
@@ -3608,7 +3800,7 @@
 </file>
 
 <file path=word/footer2.xml><?xml version="1.0" encoding="utf-8"?>
-<w:ftr xmlns:wpc="http://schemas.microsoft.com/office/word/2010/wordprocessingCanvas" xmlns:cx="http://schemas.microsoft.com/office/drawing/2014/chartex" xmlns:cx1="http://schemas.microsoft.com/office/drawing/2015/9/8/chartex" xmlns:mc="http://schemas.openxmlformats.org/markup-compatibility/2006" xmlns:o="urn:schemas-microsoft-com:office:office" xmlns:r="http://schemas.openxmlformats.org/officeDocument/2006/relationships" xmlns:m="http://schemas.openxmlformats.org/officeDocument/2006/math" xmlns:v="urn:schemas-microsoft-com:vml" xmlns:wp14="http://schemas.microsoft.com/office/word/2010/wordprocessingDrawing" xmlns:wp="http://schemas.openxmlformats.org/drawingml/2006/wordprocessingDrawing" xmlns:w10="urn:schemas-microsoft-com:office:word" xmlns:w="http://schemas.openxmlformats.org/wordprocessingml/2006/main" xmlns:w14="http://schemas.microsoft.com/office/word/2010/wordml" xmlns:w15="http://schemas.microsoft.com/office/word/2012/wordml" xmlns:w16se="http://schemas.microsoft.com/office/word/2015/wordml/symex" xmlns:wpg="http://schemas.microsoft.com/office/word/2010/wordprocessingGroup" xmlns:wpi="http://schemas.microsoft.com/office/word/2010/wordprocessingInk" xmlns:wne="http://schemas.microsoft.com/office/word/2006/wordml" xmlns:wps="http://schemas.microsoft.com/office/word/2010/wordprocessingShape" mc:Ignorable="w14 w15 w16se wp14">
+<w:ftr xmlns:wpc="http://schemas.microsoft.com/office/word/2010/wordprocessingCanvas" xmlns:cx="http://schemas.microsoft.com/office/drawing/2014/chartex" xmlns:cx1="http://schemas.microsoft.com/office/drawing/2015/9/8/chartex" xmlns:cx2="http://schemas.microsoft.com/office/drawing/2015/10/21/chartex" xmlns:cx3="http://schemas.microsoft.com/office/drawing/2016/5/9/chartex" xmlns:cx4="http://schemas.microsoft.com/office/drawing/2016/5/10/chartex" xmlns:cx5="http://schemas.microsoft.com/office/drawing/2016/5/11/chartex" xmlns:cx6="http://schemas.microsoft.com/office/drawing/2016/5/12/chartex" xmlns:cx7="http://schemas.microsoft.com/office/drawing/2016/5/13/chartex" xmlns:cx8="http://schemas.microsoft.com/office/drawing/2016/5/14/chartex" xmlns:mc="http://schemas.openxmlformats.org/markup-compatibility/2006" xmlns:aink="http://schemas.microsoft.com/office/drawing/2016/ink" xmlns:am3d="http://schemas.microsoft.com/office/drawing/2017/model3d" xmlns:o="urn:schemas-microsoft-com:office:office" xmlns:r="http://schemas.openxmlformats.org/officeDocument/2006/relationships" xmlns:m="http://schemas.openxmlformats.org/officeDocument/2006/math" xmlns:v="urn:schemas-microsoft-com:vml" xmlns:wp14="http://schemas.microsoft.com/office/word/2010/wordprocessingDrawing" xmlns:wp="http://schemas.openxmlformats.org/drawingml/2006/wordprocessingDrawing" xmlns:w10="urn:schemas-microsoft-com:office:word" xmlns:w="http://schemas.openxmlformats.org/wordprocessingml/2006/main" xmlns:w14="http://schemas.microsoft.com/office/word/2010/wordml" xmlns:w15="http://schemas.microsoft.com/office/word/2012/wordml" xmlns:w16cid="http://schemas.microsoft.com/office/word/2016/wordml/cid" xmlns:w16se="http://schemas.microsoft.com/office/word/2015/wordml/symex" xmlns:wpg="http://schemas.microsoft.com/office/word/2010/wordprocessingGroup" xmlns:wpi="http://schemas.microsoft.com/office/word/2010/wordprocessingInk" xmlns:wne="http://schemas.microsoft.com/office/word/2006/wordml" xmlns:wps="http://schemas.microsoft.com/office/word/2010/wordprocessingShape" mc:Ignorable="w14 w15 w16se w16cid wp14">
   <w:p>
     <w:pPr>
       <w:pStyle w:val="Footer"/>
@@ -3672,7 +3864,7 @@
 </file>
 
 <file path=word/footer3.xml><?xml version="1.0" encoding="utf-8"?>
-<w:ftr xmlns:wpc="http://schemas.microsoft.com/office/word/2010/wordprocessingCanvas" xmlns:cx="http://schemas.microsoft.com/office/drawing/2014/chartex" xmlns:cx1="http://schemas.microsoft.com/office/drawing/2015/9/8/chartex" xmlns:mc="http://schemas.openxmlformats.org/markup-compatibility/2006" xmlns:o="urn:schemas-microsoft-com:office:office" xmlns:r="http://schemas.openxmlformats.org/officeDocument/2006/relationships" xmlns:m="http://schemas.openxmlformats.org/officeDocument/2006/math" xmlns:v="urn:schemas-microsoft-com:vml" xmlns:wp14="http://schemas.microsoft.com/office/word/2010/wordprocessingDrawing" xmlns:wp="http://schemas.openxmlformats.org/drawingml/2006/wordprocessingDrawing" xmlns:w10="urn:schemas-microsoft-com:office:word" xmlns:w="http://schemas.openxmlformats.org/wordprocessingml/2006/main" xmlns:w14="http://schemas.microsoft.com/office/word/2010/wordml" xmlns:w15="http://schemas.microsoft.com/office/word/2012/wordml" xmlns:w16se="http://schemas.microsoft.com/office/word/2015/wordml/symex" xmlns:wpg="http://schemas.microsoft.com/office/word/2010/wordprocessingGroup" xmlns:wpi="http://schemas.microsoft.com/office/word/2010/wordprocessingInk" xmlns:wne="http://schemas.microsoft.com/office/word/2006/wordml" xmlns:wps="http://schemas.microsoft.com/office/word/2010/wordprocessingShape" mc:Ignorable="w14 w15 w16se wp14">
+<w:ftr xmlns:wpc="http://schemas.microsoft.com/office/word/2010/wordprocessingCanvas" xmlns:cx="http://schemas.microsoft.com/office/drawing/2014/chartex" xmlns:cx1="http://schemas.microsoft.com/office/drawing/2015/9/8/chartex" xmlns:cx2="http://schemas.microsoft.com/office/drawing/2015/10/21/chartex" xmlns:cx3="http://schemas.microsoft.com/office/drawing/2016/5/9/chartex" xmlns:cx4="http://schemas.microsoft.com/office/drawing/2016/5/10/chartex" xmlns:cx5="http://schemas.microsoft.com/office/drawing/2016/5/11/chartex" xmlns:cx6="http://schemas.microsoft.com/office/drawing/2016/5/12/chartex" xmlns:cx7="http://schemas.microsoft.com/office/drawing/2016/5/13/chartex" xmlns:cx8="http://schemas.microsoft.com/office/drawing/2016/5/14/chartex" xmlns:mc="http://schemas.openxmlformats.org/markup-compatibility/2006" xmlns:aink="http://schemas.microsoft.com/office/drawing/2016/ink" xmlns:am3d="http://schemas.microsoft.com/office/drawing/2017/model3d" xmlns:o="urn:schemas-microsoft-com:office:office" xmlns:r="http://schemas.openxmlformats.org/officeDocument/2006/relationships" xmlns:m="http://schemas.openxmlformats.org/officeDocument/2006/math" xmlns:v="urn:schemas-microsoft-com:vml" xmlns:wp14="http://schemas.microsoft.com/office/word/2010/wordprocessingDrawing" xmlns:wp="http://schemas.openxmlformats.org/drawingml/2006/wordprocessingDrawing" xmlns:w10="urn:schemas-microsoft-com:office:word" xmlns:w="http://schemas.openxmlformats.org/wordprocessingml/2006/main" xmlns:w14="http://schemas.microsoft.com/office/word/2010/wordml" xmlns:w15="http://schemas.microsoft.com/office/word/2012/wordml" xmlns:w16cid="http://schemas.microsoft.com/office/word/2016/wordml/cid" xmlns:w16se="http://schemas.microsoft.com/office/word/2015/wordml/symex" xmlns:wpg="http://schemas.microsoft.com/office/word/2010/wordprocessingGroup" xmlns:wpi="http://schemas.microsoft.com/office/word/2010/wordprocessingInk" xmlns:wne="http://schemas.microsoft.com/office/word/2006/wordml" xmlns:wps="http://schemas.microsoft.com/office/word/2010/wordprocessingShape" mc:Ignorable="w14 w15 w16se w16cid wp14">
   <w:p>
     <w:pPr>
       <w:spacing w:after="32"/>
@@ -3725,7 +3917,7 @@
 </file>
 
 <file path=word/footnotes.xml><?xml version="1.0" encoding="utf-8"?>
-<w:footnotes xmlns:wpc="http://schemas.microsoft.com/office/word/2010/wordprocessingCanvas" xmlns:cx="http://schemas.microsoft.com/office/drawing/2014/chartex" xmlns:cx1="http://schemas.microsoft.com/office/drawing/2015/9/8/chartex" xmlns:mc="http://schemas.openxmlformats.org/markup-compatibility/2006" xmlns:o="urn:schemas-microsoft-com:office:office" xmlns:r="http://schemas.openxmlformats.org/officeDocument/2006/relationships" xmlns:m="http://schemas.openxmlformats.org/officeDocument/2006/math" xmlns:v="urn:schemas-microsoft-com:vml" xmlns:wp14="http://schemas.microsoft.com/office/word/2010/wordprocessingDrawing" xmlns:wp="http://schemas.openxmlformats.org/drawingml/2006/wordprocessingDrawing" xmlns:w10="urn:schemas-microsoft-com:office:word" xmlns:w="http://schemas.openxmlformats.org/wordprocessingml/2006/main" xmlns:w14="http://schemas.microsoft.com/office/word/2010/wordml" xmlns:w15="http://schemas.microsoft.com/office/word/2012/wordml" xmlns:w16se="http://schemas.microsoft.com/office/word/2015/wordml/symex" xmlns:wpg="http://schemas.microsoft.com/office/word/2010/wordprocessingGroup" xmlns:wpi="http://schemas.microsoft.com/office/word/2010/wordprocessingInk" xmlns:wne="http://schemas.microsoft.com/office/word/2006/wordml" xmlns:wps="http://schemas.microsoft.com/office/word/2010/wordprocessingShape" mc:Ignorable="w14 w15 w16se wp14">
+<w:footnotes xmlns:wpc="http://schemas.microsoft.com/office/word/2010/wordprocessingCanvas" xmlns:cx="http://schemas.microsoft.com/office/drawing/2014/chartex" xmlns:cx1="http://schemas.microsoft.com/office/drawing/2015/9/8/chartex" xmlns:cx2="http://schemas.microsoft.com/office/drawing/2015/10/21/chartex" xmlns:cx3="http://schemas.microsoft.com/office/drawing/2016/5/9/chartex" xmlns:cx4="http://schemas.microsoft.com/office/drawing/2016/5/10/chartex" xmlns:cx5="http://schemas.microsoft.com/office/drawing/2016/5/11/chartex" xmlns:cx6="http://schemas.microsoft.com/office/drawing/2016/5/12/chartex" xmlns:cx7="http://schemas.microsoft.com/office/drawing/2016/5/13/chartex" xmlns:cx8="http://schemas.microsoft.com/office/drawing/2016/5/14/chartex" xmlns:mc="http://schemas.openxmlformats.org/markup-compatibility/2006" xmlns:aink="http://schemas.microsoft.com/office/drawing/2016/ink" xmlns:am3d="http://schemas.microsoft.com/office/drawing/2017/model3d" xmlns:o="urn:schemas-microsoft-com:office:office" xmlns:r="http://schemas.openxmlformats.org/officeDocument/2006/relationships" xmlns:m="http://schemas.openxmlformats.org/officeDocument/2006/math" xmlns:v="urn:schemas-microsoft-com:vml" xmlns:wp14="http://schemas.microsoft.com/office/word/2010/wordprocessingDrawing" xmlns:wp="http://schemas.openxmlformats.org/drawingml/2006/wordprocessingDrawing" xmlns:w10="urn:schemas-microsoft-com:office:word" xmlns:w="http://schemas.openxmlformats.org/wordprocessingml/2006/main" xmlns:w14="http://schemas.microsoft.com/office/word/2010/wordml" xmlns:w15="http://schemas.microsoft.com/office/word/2012/wordml" xmlns:w16cid="http://schemas.microsoft.com/office/word/2016/wordml/cid" xmlns:w16se="http://schemas.microsoft.com/office/word/2015/wordml/symex" xmlns:wpg="http://schemas.microsoft.com/office/word/2010/wordprocessingGroup" xmlns:wpi="http://schemas.microsoft.com/office/word/2010/wordprocessingInk" xmlns:wne="http://schemas.microsoft.com/office/word/2006/wordml" xmlns:wps="http://schemas.microsoft.com/office/word/2010/wordprocessingShape" mc:Ignorable="w14 w15 w16se w16cid wp14">
   <w:footnote w:type="separator" w:id="-1">
     <w:p>
       <w:pPr>
@@ -3750,14 +3942,22 @@
 </file>
 
 <file path=word/header1.xml><?xml version="1.0" encoding="utf-8"?>
-<w:hdr xmlns:wpc="http://schemas.microsoft.com/office/word/2010/wordprocessingCanvas" xmlns:cx="http://schemas.microsoft.com/office/drawing/2014/chartex" xmlns:cx1="http://schemas.microsoft.com/office/drawing/2015/9/8/chartex" xmlns:mc="http://schemas.openxmlformats.org/markup-compatibility/2006" xmlns:o="urn:schemas-microsoft-com:office:office" xmlns:r="http://schemas.openxmlformats.org/officeDocument/2006/relationships" xmlns:m="http://schemas.openxmlformats.org/officeDocument/2006/math" xmlns:v="urn:schemas-microsoft-com:vml" xmlns:wp14="http://schemas.microsoft.com/office/word/2010/wordprocessingDrawing" xmlns:wp="http://schemas.openxmlformats.org/drawingml/2006/wordprocessingDrawing" xmlns:w10="urn:schemas-microsoft-com:office:word" xmlns:w="http://schemas.openxmlformats.org/wordprocessingml/2006/main" xmlns:w14="http://schemas.microsoft.com/office/word/2010/wordml" xmlns:w15="http://schemas.microsoft.com/office/word/2012/wordml" xmlns:w16se="http://schemas.microsoft.com/office/word/2015/wordml/symex" xmlns:wpg="http://schemas.microsoft.com/office/word/2010/wordprocessingGroup" xmlns:wpi="http://schemas.microsoft.com/office/word/2010/wordprocessingInk" xmlns:wne="http://schemas.microsoft.com/office/word/2006/wordml" xmlns:wps="http://schemas.microsoft.com/office/word/2010/wordprocessingShape" mc:Ignorable="w14 w15 w16se wp14">
+<w:hdr xmlns:wpc="http://schemas.microsoft.com/office/word/2010/wordprocessingCanvas" xmlns:cx="http://schemas.microsoft.com/office/drawing/2014/chartex" xmlns:cx1="http://schemas.microsoft.com/office/drawing/2015/9/8/chartex" xmlns:cx2="http://schemas.microsoft.com/office/drawing/2015/10/21/chartex" xmlns:cx3="http://schemas.microsoft.com/office/drawing/2016/5/9/chartex" xmlns:cx4="http://schemas.microsoft.com/office/drawing/2016/5/10/chartex" xmlns:cx5="http://schemas.microsoft.com/office/drawing/2016/5/11/chartex" xmlns:cx6="http://schemas.microsoft.com/office/drawing/2016/5/12/chartex" xmlns:cx7="http://schemas.microsoft.com/office/drawing/2016/5/13/chartex" xmlns:cx8="http://schemas.microsoft.com/office/drawing/2016/5/14/chartex" xmlns:mc="http://schemas.openxmlformats.org/markup-compatibility/2006" xmlns:aink="http://schemas.microsoft.com/office/drawing/2016/ink" xmlns:am3d="http://schemas.microsoft.com/office/drawing/2017/model3d" xmlns:o="urn:schemas-microsoft-com:office:office" xmlns:r="http://schemas.openxmlformats.org/officeDocument/2006/relationships" xmlns:m="http://schemas.openxmlformats.org/officeDocument/2006/math" xmlns:v="urn:schemas-microsoft-com:vml" xmlns:wp14="http://schemas.microsoft.com/office/word/2010/wordprocessingDrawing" xmlns:wp="http://schemas.openxmlformats.org/drawingml/2006/wordprocessingDrawing" xmlns:w10="urn:schemas-microsoft-com:office:word" xmlns:w="http://schemas.openxmlformats.org/wordprocessingml/2006/main" xmlns:w14="http://schemas.microsoft.com/office/word/2010/wordml" xmlns:w15="http://schemas.microsoft.com/office/word/2012/wordml" xmlns:w16cid="http://schemas.microsoft.com/office/word/2016/wordml/cid" xmlns:w16se="http://schemas.microsoft.com/office/word/2015/wordml/symex" xmlns:wpg="http://schemas.microsoft.com/office/word/2010/wordprocessingGroup" xmlns:wpi="http://schemas.microsoft.com/office/word/2010/wordprocessingInk" xmlns:wne="http://schemas.microsoft.com/office/word/2006/wordml" xmlns:wps="http://schemas.microsoft.com/office/word/2010/wordprocessingShape" mc:Ignorable="w14 w15 w16se w16cid wp14">
   <w:p>
     <w:pPr>
       <w:pStyle w:val="Header"/>
       <w:ind w:left="0" w:firstLine="0"/>
     </w:pPr>
     <w:r>
-      <w:t xml:space="preserve"> eStud                                                                                                                             TINOTI            </w:t>
+      <w:t xml:space="preserve"> </w:t>
+    </w:r>
+    <w:proofErr w:type="spellStart"/>
+    <w:r>
+      <w:t>eStud</w:t>
+    </w:r>
+    <w:proofErr w:type="spellEnd"/>
+    <w:r>
+      <w:t xml:space="preserve">                                                                                                                             TINOTI            </w:t>
     </w:r>
   </w:p>
   <w:p>
@@ -3772,7 +3972,7 @@
       <mc:AlternateContent>
         <mc:Choice Requires="wps">
           <w:drawing>
-            <wp:anchor distT="0" distB="0" distL="114300" distR="114300" simplePos="0" relativeHeight="251659264" behindDoc="0" locked="0" layoutInCell="1" allowOverlap="1" wp14:anchorId="7676D2A3" wp14:editId="477BB2C5">
+            <wp:anchor distT="0" distB="0" distL="114300" distR="114300" simplePos="0" relativeHeight="251659264" behindDoc="0" locked="0" layoutInCell="1" allowOverlap="1" wp14:anchorId="47619FF5" wp14:editId="07426262">
               <wp:simplePos x="0" y="0"/>
               <wp:positionH relativeFrom="margin">
                 <wp:align>left</wp:align>
@@ -3846,7 +4046,7 @@
 </file>
 
 <file path=word/numbering.xml><?xml version="1.0" encoding="utf-8"?>
-<w:numbering xmlns:wpc="http://schemas.microsoft.com/office/word/2010/wordprocessingCanvas" xmlns:cx="http://schemas.microsoft.com/office/drawing/2014/chartex" xmlns:cx1="http://schemas.microsoft.com/office/drawing/2015/9/8/chartex" xmlns:mc="http://schemas.openxmlformats.org/markup-compatibility/2006" xmlns:o="urn:schemas-microsoft-com:office:office" xmlns:r="http://schemas.openxmlformats.org/officeDocument/2006/relationships" xmlns:m="http://schemas.openxmlformats.org/officeDocument/2006/math" xmlns:v="urn:schemas-microsoft-com:vml" xmlns:wp14="http://schemas.microsoft.com/office/word/2010/wordprocessingDrawing" xmlns:wp="http://schemas.openxmlformats.org/drawingml/2006/wordprocessingDrawing" xmlns:w10="urn:schemas-microsoft-com:office:word" xmlns:w="http://schemas.openxmlformats.org/wordprocessingml/2006/main" xmlns:w14="http://schemas.microsoft.com/office/word/2010/wordml" xmlns:w15="http://schemas.microsoft.com/office/word/2012/wordml" xmlns:w16se="http://schemas.microsoft.com/office/word/2015/wordml/symex" xmlns:wpg="http://schemas.microsoft.com/office/word/2010/wordprocessingGroup" xmlns:wpi="http://schemas.microsoft.com/office/word/2010/wordprocessingInk" xmlns:wne="http://schemas.microsoft.com/office/word/2006/wordml" xmlns:wps="http://schemas.microsoft.com/office/word/2010/wordprocessingShape" mc:Ignorable="w14 w15 w16se wp14">
+<w:numbering xmlns:wpc="http://schemas.microsoft.com/office/word/2010/wordprocessingCanvas" xmlns:cx="http://schemas.microsoft.com/office/drawing/2014/chartex" xmlns:cx1="http://schemas.microsoft.com/office/drawing/2015/9/8/chartex" xmlns:cx2="http://schemas.microsoft.com/office/drawing/2015/10/21/chartex" xmlns:cx3="http://schemas.microsoft.com/office/drawing/2016/5/9/chartex" xmlns:cx4="http://schemas.microsoft.com/office/drawing/2016/5/10/chartex" xmlns:cx5="http://schemas.microsoft.com/office/drawing/2016/5/11/chartex" xmlns:cx6="http://schemas.microsoft.com/office/drawing/2016/5/12/chartex" xmlns:cx7="http://schemas.microsoft.com/office/drawing/2016/5/13/chartex" xmlns:cx8="http://schemas.microsoft.com/office/drawing/2016/5/14/chartex" xmlns:mc="http://schemas.openxmlformats.org/markup-compatibility/2006" xmlns:aink="http://schemas.microsoft.com/office/drawing/2016/ink" xmlns:am3d="http://schemas.microsoft.com/office/drawing/2017/model3d" xmlns:o="urn:schemas-microsoft-com:office:office" xmlns:r="http://schemas.openxmlformats.org/officeDocument/2006/relationships" xmlns:m="http://schemas.openxmlformats.org/officeDocument/2006/math" xmlns:v="urn:schemas-microsoft-com:vml" xmlns:wp14="http://schemas.microsoft.com/office/word/2010/wordprocessingDrawing" xmlns:wp="http://schemas.openxmlformats.org/drawingml/2006/wordprocessingDrawing" xmlns:w10="urn:schemas-microsoft-com:office:word" xmlns:w="http://schemas.openxmlformats.org/wordprocessingml/2006/main" xmlns:w14="http://schemas.microsoft.com/office/word/2010/wordml" xmlns:w15="http://schemas.microsoft.com/office/word/2012/wordml" xmlns:w16cid="http://schemas.microsoft.com/office/word/2016/wordml/cid" xmlns:w16se="http://schemas.microsoft.com/office/word/2015/wordml/symex" xmlns:wpg="http://schemas.microsoft.com/office/word/2010/wordprocessingGroup" xmlns:wpi="http://schemas.microsoft.com/office/word/2010/wordprocessingInk" xmlns:wne="http://schemas.microsoft.com/office/word/2006/wordml" xmlns:wps="http://schemas.microsoft.com/office/word/2010/wordprocessingShape" mc:Ignorable="w14 w15 w16se w16cid wp14">
   <w:abstractNum w:abstractNumId="0" w15:restartNumberingAfterBreak="0">
     <w:nsid w:val="080302C7"/>
     <w:multiLevelType w:val="hybridMultilevel"/>
@@ -5693,8 +5893,16 @@
 </w:numbering>
 </file>
 
+<file path=word/people.xml><?xml version="1.0" encoding="utf-8"?>
+<w15:people xmlns:wpc="http://schemas.microsoft.com/office/word/2010/wordprocessingCanvas" xmlns:cx="http://schemas.microsoft.com/office/drawing/2014/chartex" xmlns:cx1="http://schemas.microsoft.com/office/drawing/2015/9/8/chartex" xmlns:cx2="http://schemas.microsoft.com/office/drawing/2015/10/21/chartex" xmlns:cx3="http://schemas.microsoft.com/office/drawing/2016/5/9/chartex" xmlns:cx4="http://schemas.microsoft.com/office/drawing/2016/5/10/chartex" xmlns:cx5="http://schemas.microsoft.com/office/drawing/2016/5/11/chartex" xmlns:cx6="http://schemas.microsoft.com/office/drawing/2016/5/12/chartex" xmlns:cx7="http://schemas.microsoft.com/office/drawing/2016/5/13/chartex" xmlns:cx8="http://schemas.microsoft.com/office/drawing/2016/5/14/chartex" xmlns:mc="http://schemas.openxmlformats.org/markup-compatibility/2006" xmlns:aink="http://schemas.microsoft.com/office/drawing/2016/ink" xmlns:am3d="http://schemas.microsoft.com/office/drawing/2017/model3d" xmlns:o="urn:schemas-microsoft-com:office:office" xmlns:r="http://schemas.openxmlformats.org/officeDocument/2006/relationships" xmlns:m="http://schemas.openxmlformats.org/officeDocument/2006/math" xmlns:v="urn:schemas-microsoft-com:vml" xmlns:wp14="http://schemas.microsoft.com/office/word/2010/wordprocessingDrawing" xmlns:wp="http://schemas.openxmlformats.org/drawingml/2006/wordprocessingDrawing" xmlns:w10="urn:schemas-microsoft-com:office:word" xmlns:w="http://schemas.openxmlformats.org/wordprocessingml/2006/main" xmlns:w14="http://schemas.microsoft.com/office/word/2010/wordml" xmlns:w15="http://schemas.microsoft.com/office/word/2012/wordml" xmlns:w16cid="http://schemas.microsoft.com/office/word/2016/wordml/cid" xmlns:w16se="http://schemas.microsoft.com/office/word/2015/wordml/symex" xmlns:wpg="http://schemas.microsoft.com/office/word/2010/wordprocessingGroup" xmlns:wpi="http://schemas.microsoft.com/office/word/2010/wordprocessingInk" xmlns:wne="http://schemas.microsoft.com/office/word/2006/wordml" xmlns:wps="http://schemas.microsoft.com/office/word/2010/wordprocessingShape" mc:Ignorable="w14 w15 w16se w16cid wp14">
+  <w15:person w15:author="Aldina Pljaskovic">
+    <w15:presenceInfo w15:providerId="Windows Live" w15:userId="929d370c9578d7d2"/>
+  </w15:person>
+</w15:people>
+</file>
+
 <file path=word/styles.xml><?xml version="1.0" encoding="utf-8"?>
-<w:styles xmlns:mc="http://schemas.openxmlformats.org/markup-compatibility/2006" xmlns:r="http://schemas.openxmlformats.org/officeDocument/2006/relationships" xmlns:w="http://schemas.openxmlformats.org/wordprocessingml/2006/main" xmlns:w14="http://schemas.microsoft.com/office/word/2010/wordml" xmlns:w15="http://schemas.microsoft.com/office/word/2012/wordml" xmlns:w16se="http://schemas.microsoft.com/office/word/2015/wordml/symex" mc:Ignorable="w14 w15 w16se">
+<w:styles xmlns:mc="http://schemas.openxmlformats.org/markup-compatibility/2006" xmlns:r="http://schemas.openxmlformats.org/officeDocument/2006/relationships" xmlns:w="http://schemas.openxmlformats.org/wordprocessingml/2006/main" xmlns:w14="http://schemas.microsoft.com/office/word/2010/wordml" xmlns:w15="http://schemas.microsoft.com/office/word/2012/wordml" xmlns:w16cid="http://schemas.microsoft.com/office/word/2016/wordml/cid" xmlns:w16se="http://schemas.microsoft.com/office/word/2015/wordml/symex" mc:Ignorable="w14 w15 w16se w16cid">
   <w:docDefaults>
     <w:rPrDefault>
       <w:rPr>
@@ -5710,7 +5918,7 @@
       </w:pPr>
     </w:pPrDefault>
   </w:docDefaults>
-  <w:latentStyles w:defLockedState="0" w:defUIPriority="99" w:defSemiHidden="0" w:defUnhideWhenUsed="0" w:defQFormat="0" w:count="371">
+  <w:latentStyles w:defLockedState="0" w:defUIPriority="99" w:defSemiHidden="0" w:defUnhideWhenUsed="0" w:defQFormat="0" w:count="375">
     <w:lsdException w:name="Normal" w:uiPriority="0" w:qFormat="1"/>
     <w:lsdException w:name="heading 1" w:uiPriority="9" w:qFormat="1"/>
     <w:lsdException w:name="heading 2" w:semiHidden="1" w:uiPriority="9" w:unhideWhenUsed="1" w:qFormat="1"/>
@@ -5816,7 +6024,6 @@
     <w:lsdException w:name="HTML Sample" w:semiHidden="1" w:unhideWhenUsed="1"/>
     <w:lsdException w:name="HTML Typewriter" w:semiHidden="1" w:unhideWhenUsed="1"/>
     <w:lsdException w:name="HTML Variable" w:semiHidden="1" w:unhideWhenUsed="1"/>
-    <w:lsdException w:name="Normal Table" w:semiHidden="1" w:unhideWhenUsed="1"/>
     <w:lsdException w:name="annotation subject" w:semiHidden="1" w:unhideWhenUsed="1"/>
     <w:lsdException w:name="No List" w:semiHidden="1" w:unhideWhenUsed="1"/>
     <w:lsdException w:name="Outline List 1" w:semiHidden="1" w:unhideWhenUsed="1"/>
@@ -5860,10 +6067,8 @@
     <w:lsdException w:name="Table Elegant" w:semiHidden="1" w:unhideWhenUsed="1"/>
     <w:lsdException w:name="Table Professional" w:semiHidden="1" w:unhideWhenUsed="1"/>
     <w:lsdException w:name="Table Subtle 1" w:semiHidden="1" w:unhideWhenUsed="1"/>
-    <w:lsdException w:name="Table Subtle 2" w:semiHidden="1" w:unhideWhenUsed="1"/>
     <w:lsdException w:name="Table Web 1" w:semiHidden="1" w:unhideWhenUsed="1"/>
     <w:lsdException w:name="Table Web 2" w:semiHidden="1" w:unhideWhenUsed="1"/>
-    <w:lsdException w:name="Table Web 3" w:semiHidden="1" w:unhideWhenUsed="1"/>
     <w:lsdException w:name="Balloon Text" w:semiHidden="1" w:unhideWhenUsed="1"/>
     <w:lsdException w:name="Table Grid" w:uiPriority="39"/>
     <w:lsdException w:name="Table Theme" w:semiHidden="1" w:unhideWhenUsed="1"/>
@@ -6082,6 +6287,10 @@
     <w:lsdException w:name="List Table 5 Dark Accent 6" w:uiPriority="50"/>
     <w:lsdException w:name="List Table 6 Colorful Accent 6" w:uiPriority="51"/>
     <w:lsdException w:name="List Table 7 Colorful Accent 6" w:uiPriority="52"/>
+    <w:lsdException w:name="Mention" w:semiHidden="1" w:unhideWhenUsed="1"/>
+    <w:lsdException w:name="Smart Hyperlink" w:semiHidden="1" w:unhideWhenUsed="1"/>
+    <w:lsdException w:name="Hashtag" w:semiHidden="1" w:unhideWhenUsed="1"/>
+    <w:lsdException w:name="Unresolved Mention" w:semiHidden="1" w:unhideWhenUsed="1"/>
   </w:latentStyles>
   <w:style w:type="paragraph" w:default="1" w:styleId="Normal">
     <w:name w:val="Normal"/>
@@ -6418,552 +6627,6 @@
 </w:styles>
 </file>
 
-<file path=word/glossary/document.xml><?xml version="1.0" encoding="utf-8"?>
-<w:glossaryDocument xmlns:wpc="http://schemas.microsoft.com/office/word/2010/wordprocessingCanvas" xmlns:cx="http://schemas.microsoft.com/office/drawing/2014/chartex" xmlns:cx1="http://schemas.microsoft.com/office/drawing/2015/9/8/chartex" xmlns:mc="http://schemas.openxmlformats.org/markup-compatibility/2006" xmlns:o="urn:schemas-microsoft-com:office:office" xmlns:r="http://schemas.openxmlformats.org/officeDocument/2006/relationships" xmlns:m="http://schemas.openxmlformats.org/officeDocument/2006/math" xmlns:v="urn:schemas-microsoft-com:vml" xmlns:wp14="http://schemas.microsoft.com/office/word/2010/wordprocessingDrawing" xmlns:wp="http://schemas.openxmlformats.org/drawingml/2006/wordprocessingDrawing" xmlns:w10="urn:schemas-microsoft-com:office:word" xmlns:w="http://schemas.openxmlformats.org/wordprocessingml/2006/main" xmlns:w14="http://schemas.microsoft.com/office/word/2010/wordml" xmlns:w15="http://schemas.microsoft.com/office/word/2012/wordml" xmlns:w16se="http://schemas.microsoft.com/office/word/2015/wordml/symex" xmlns:wpg="http://schemas.microsoft.com/office/word/2010/wordprocessingGroup" xmlns:wpi="http://schemas.microsoft.com/office/word/2010/wordprocessingInk" xmlns:wne="http://schemas.microsoft.com/office/word/2006/wordml" xmlns:wps="http://schemas.microsoft.com/office/word/2010/wordprocessingShape" mc:Ignorable="w14 w15 w16se wp14"/>
-</file>
-
-<file path=word/glossary/fontTable.xml><?xml version="1.0" encoding="utf-8"?>
-<w:fonts xmlns:mc="http://schemas.openxmlformats.org/markup-compatibility/2006" xmlns:r="http://schemas.openxmlformats.org/officeDocument/2006/relationships" xmlns:w="http://schemas.openxmlformats.org/wordprocessingml/2006/main" xmlns:w14="http://schemas.microsoft.com/office/word/2010/wordml" xmlns:w15="http://schemas.microsoft.com/office/word/2012/wordml" xmlns:w16se="http://schemas.microsoft.com/office/word/2015/wordml/symex" mc:Ignorable="w14 w15 w16se">
-  <w:font w:name="Wingdings">
-    <w:panose1 w:val="05000000000000000000"/>
-    <w:charset w:val="02"/>
-    <w:family w:val="auto"/>
-    <w:pitch w:val="variable"/>
-    <w:sig w:usb0="00000000" w:usb1="10000000" w:usb2="00000000" w:usb3="00000000" w:csb0="80000000" w:csb1="00000000"/>
-  </w:font>
-  <w:font w:name="Times New Roman">
-    <w:panose1 w:val="02020603050405020304"/>
-    <w:charset w:val="00"/>
-    <w:family w:val="roman"/>
-    <w:pitch w:val="variable"/>
-    <w:sig w:usb0="E0002AFF" w:usb1="C0007843" w:usb2="00000009" w:usb3="00000000" w:csb0="000001FF" w:csb1="00000000"/>
-  </w:font>
-  <w:font w:name="Courier New">
-    <w:panose1 w:val="02070309020205020404"/>
-    <w:charset w:val="00"/>
-    <w:family w:val="modern"/>
-    <w:pitch w:val="fixed"/>
-    <w:sig w:usb0="E0002EFF" w:usb1="C0007843" w:usb2="00000009" w:usb3="00000000" w:csb0="000001FF" w:csb1="00000000"/>
-  </w:font>
-  <w:font w:name="Symbol">
-    <w:panose1 w:val="05050102010706020507"/>
-    <w:charset w:val="02"/>
-    <w:family w:val="roman"/>
-    <w:pitch w:val="variable"/>
-    <w:sig w:usb0="00000000" w:usb1="10000000" w:usb2="00000000" w:usb3="00000000" w:csb0="80000000" w:csb1="00000000"/>
-  </w:font>
-  <w:font w:name="Arial">
-    <w:panose1 w:val="020B0604020202020204"/>
-    <w:charset w:val="00"/>
-    <w:family w:val="swiss"/>
-    <w:pitch w:val="variable"/>
-    <w:sig w:usb0="E0002AFF" w:usb1="C0007843" w:usb2="00000009" w:usb3="00000000" w:csb0="000001FF" w:csb1="00000000"/>
-  </w:font>
-  <w:font w:name="Segoe UI Symbol">
-    <w:panose1 w:val="020B0502040204020203"/>
-    <w:charset w:val="00"/>
-    <w:family w:val="swiss"/>
-    <w:pitch w:val="variable"/>
-    <w:sig w:usb0="800001E3" w:usb1="1200FFEF" w:usb2="00040000" w:usb3="00000000" w:csb0="00000001" w:csb1="00000000"/>
-  </w:font>
-  <w:font w:name="Calibri">
-    <w:panose1 w:val="020F0502020204030204"/>
-    <w:charset w:val="00"/>
-    <w:family w:val="swiss"/>
-    <w:pitch w:val="variable"/>
-    <w:sig w:usb0="E0002AFF" w:usb1="4000ACFF" w:usb2="00000001" w:usb3="00000000" w:csb0="000001FF" w:csb1="00000000"/>
-  </w:font>
-  <w:font w:name="Segoe UI">
-    <w:panose1 w:val="020B0502040204020203"/>
-    <w:charset w:val="00"/>
-    <w:family w:val="swiss"/>
-    <w:pitch w:val="variable"/>
-    <w:sig w:usb0="E4002EFF" w:usb1="C000E47F" w:usb2="00000009" w:usb3="00000000" w:csb0="000001FF" w:csb1="00000000"/>
-  </w:font>
-  <w:font w:name="Calibri Light">
-    <w:panose1 w:val="020F0302020204030204"/>
-    <w:charset w:val="00"/>
-    <w:family w:val="swiss"/>
-    <w:pitch w:val="variable"/>
-    <w:sig w:usb0="A0002AEF" w:usb1="4000207B" w:usb2="00000000" w:usb3="00000000" w:csb0="000001FF" w:csb1="00000000"/>
-  </w:font>
-</w:fonts>
-</file>
-
-<file path=word/glossary/settings.xml><?xml version="1.0" encoding="utf-8"?>
-<w:settings xmlns:mc="http://schemas.openxmlformats.org/markup-compatibility/2006" xmlns:o="urn:schemas-microsoft-com:office:office" xmlns:r="http://schemas.openxmlformats.org/officeDocument/2006/relationships" xmlns:m="http://schemas.openxmlformats.org/officeDocument/2006/math" xmlns:v="urn:schemas-microsoft-com:vml" xmlns:w10="urn:schemas-microsoft-com:office:word" xmlns:w="http://schemas.openxmlformats.org/wordprocessingml/2006/main" xmlns:w14="http://schemas.microsoft.com/office/word/2010/wordml" xmlns:w15="http://schemas.microsoft.com/office/word/2012/wordml" xmlns:w16se="http://schemas.microsoft.com/office/word/2015/wordml/symex" xmlns:sl="http://schemas.openxmlformats.org/schemaLibrary/2006/main" mc:Ignorable="w14 w15 w16se">
-  <w:view w:val="normal"/>
-  <w:defaultTabStop w:val="720"/>
-  <w:characterSpacingControl w:val="doNotCompress"/>
-  <w:compat>
-    <w:useFELayout/>
-    <w:compatSetting w:name="compatibilityMode" w:uri="http://schemas.microsoft.com/office/word" w:val="15"/>
-    <w:compatSetting w:name="overrideTableStyleFontSizeAndJustification" w:uri="http://schemas.microsoft.com/office/word" w:val="1"/>
-    <w:compatSetting w:name="enableOpenTypeFeatures" w:uri="http://schemas.microsoft.com/office/word" w:val="1"/>
-    <w:compatSetting w:name="doNotFlipMirrorIndents" w:uri="http://schemas.microsoft.com/office/word" w:val="1"/>
-    <w:compatSetting w:name="differentiateMultirowTableHeaders" w:uri="http://schemas.microsoft.com/office/word" w:val="1"/>
-  </w:compat>
-  <w:rsids>
-    <w:rsidRoot w:val="00B5345B"/>
-    <w:rsid w:val="00113FD3"/>
-    <w:rsid w:val="00B5345B"/>
-  </w:rsids>
-  <m:mathPr>
-    <m:mathFont m:val="Cambria Math"/>
-    <m:brkBin m:val="before"/>
-    <m:brkBinSub m:val="--"/>
-    <m:smallFrac m:val="0"/>
-    <m:dispDef/>
-    <m:lMargin m:val="0"/>
-    <m:rMargin m:val="0"/>
-    <m:defJc m:val="centerGroup"/>
-    <m:wrapIndent m:val="1440"/>
-    <m:intLim m:val="subSup"/>
-    <m:naryLim m:val="undOvr"/>
-  </m:mathPr>
-  <w:themeFontLang w:val="en-US"/>
-  <w:clrSchemeMapping w:bg1="light1" w:t1="dark1" w:bg2="light2" w:t2="dark2" w:accent1="accent1" w:accent2="accent2" w:accent3="accent3" w:accent4="accent4" w:accent5="accent5" w:accent6="accent6" w:hyperlink="hyperlink" w:followedHyperlink="followedHyperlink"/>
-  <w:decimalSymbol w:val="."/>
-  <w:listSeparator w:val=","/>
-  <w15:chartTrackingRefBased/>
-</w:settings>
-</file>
-
-<file path=word/glossary/styles.xml><?xml version="1.0" encoding="utf-8"?>
-<w:styles xmlns:mc="http://schemas.openxmlformats.org/markup-compatibility/2006" xmlns:r="http://schemas.openxmlformats.org/officeDocument/2006/relationships" xmlns:w="http://schemas.openxmlformats.org/wordprocessingml/2006/main" xmlns:w14="http://schemas.microsoft.com/office/word/2010/wordml" xmlns:w15="http://schemas.microsoft.com/office/word/2012/wordml" xmlns:w16se="http://schemas.microsoft.com/office/word/2015/wordml/symex" mc:Ignorable="w14 w15 w16se">
-  <w:docDefaults>
-    <w:rPrDefault>
-      <w:rPr>
-        <w:rFonts w:asciiTheme="minorHAnsi" w:eastAsiaTheme="minorEastAsia" w:hAnsiTheme="minorHAnsi" w:cstheme="minorBidi"/>
-        <w:sz w:val="22"/>
-        <w:szCs w:val="22"/>
-        <w:lang w:val="en-US" w:eastAsia="en-US" w:bidi="ar-SA"/>
-      </w:rPr>
-    </w:rPrDefault>
-    <w:pPrDefault>
-      <w:pPr>
-        <w:spacing w:after="160" w:line="259" w:lineRule="auto"/>
-      </w:pPr>
-    </w:pPrDefault>
-  </w:docDefaults>
-  <w:latentStyles w:defLockedState="0" w:defUIPriority="99" w:defSemiHidden="0" w:defUnhideWhenUsed="0" w:defQFormat="0" w:count="371">
-    <w:lsdException w:name="Normal" w:uiPriority="0" w:qFormat="1"/>
-    <w:lsdException w:name="heading 1" w:uiPriority="9" w:qFormat="1"/>
-    <w:lsdException w:name="heading 2" w:semiHidden="1" w:uiPriority="9" w:unhideWhenUsed="1" w:qFormat="1"/>
-    <w:lsdException w:name="heading 3" w:semiHidden="1" w:uiPriority="9" w:unhideWhenUsed="1" w:qFormat="1"/>
-    <w:lsdException w:name="heading 4" w:semiHidden="1" w:uiPriority="9" w:unhideWhenUsed="1" w:qFormat="1"/>
-    <w:lsdException w:name="heading 5" w:semiHidden="1" w:uiPriority="9" w:unhideWhenUsed="1" w:qFormat="1"/>
-    <w:lsdException w:name="heading 6" w:semiHidden="1" w:uiPriority="9" w:unhideWhenUsed="1" w:qFormat="1"/>
-    <w:lsdException w:name="heading 7" w:semiHidden="1" w:uiPriority="9" w:unhideWhenUsed="1" w:qFormat="1"/>
-    <w:lsdException w:name="heading 8" w:semiHidden="1" w:uiPriority="9" w:unhideWhenUsed="1" w:qFormat="1"/>
-    <w:lsdException w:name="heading 9" w:semiHidden="1" w:uiPriority="9" w:unhideWhenUsed="1" w:qFormat="1"/>
-    <w:lsdException w:name="index 1" w:semiHidden="1" w:unhideWhenUsed="1"/>
-    <w:lsdException w:name="index 2" w:semiHidden="1" w:unhideWhenUsed="1"/>
-    <w:lsdException w:name="index 3" w:semiHidden="1" w:unhideWhenUsed="1"/>
-    <w:lsdException w:name="index 4" w:semiHidden="1" w:unhideWhenUsed="1"/>
-    <w:lsdException w:name="index 5" w:semiHidden="1" w:unhideWhenUsed="1"/>
-    <w:lsdException w:name="index 6" w:semiHidden="1" w:unhideWhenUsed="1"/>
-    <w:lsdException w:name="index 7" w:semiHidden="1" w:unhideWhenUsed="1"/>
-    <w:lsdException w:name="index 8" w:semiHidden="1" w:unhideWhenUsed="1"/>
-    <w:lsdException w:name="index 9" w:semiHidden="1" w:unhideWhenUsed="1"/>
-    <w:lsdException w:name="toc 1" w:semiHidden="1" w:uiPriority="39" w:unhideWhenUsed="1"/>
-    <w:lsdException w:name="toc 2" w:semiHidden="1" w:uiPriority="39" w:unhideWhenUsed="1"/>
-    <w:lsdException w:name="toc 3" w:semiHidden="1" w:uiPriority="39" w:unhideWhenUsed="1"/>
-    <w:lsdException w:name="toc 4" w:semiHidden="1" w:uiPriority="39" w:unhideWhenUsed="1"/>
-    <w:lsdException w:name="toc 5" w:semiHidden="1" w:uiPriority="39" w:unhideWhenUsed="1"/>
-    <w:lsdException w:name="toc 6" w:semiHidden="1" w:uiPriority="39" w:unhideWhenUsed="1"/>
-    <w:lsdException w:name="toc 7" w:semiHidden="1" w:uiPriority="39" w:unhideWhenUsed="1"/>
-    <w:lsdException w:name="toc 8" w:semiHidden="1" w:uiPriority="39" w:unhideWhenUsed="1"/>
-    <w:lsdException w:name="toc 9" w:semiHidden="1" w:uiPriority="39" w:unhideWhenUsed="1"/>
-    <w:lsdException w:name="Normal Indent" w:semiHidden="1" w:unhideWhenUsed="1"/>
-    <w:lsdException w:name="footnote text" w:semiHidden="1" w:unhideWhenUsed="1"/>
-    <w:lsdException w:name="annotation text" w:semiHidden="1" w:unhideWhenUsed="1"/>
-    <w:lsdException w:name="header" w:semiHidden="1" w:unhideWhenUsed="1"/>
-    <w:lsdException w:name="footer" w:semiHidden="1" w:unhideWhenUsed="1"/>
-    <w:lsdException w:name="index heading" w:semiHidden="1" w:unhideWhenUsed="1"/>
-    <w:lsdException w:name="caption" w:semiHidden="1" w:uiPriority="35" w:unhideWhenUsed="1" w:qFormat="1"/>
-    <w:lsdException w:name="table of figures" w:semiHidden="1" w:unhideWhenUsed="1"/>
-    <w:lsdException w:name="envelope address" w:semiHidden="1" w:unhideWhenUsed="1"/>
-    <w:lsdException w:name="envelope return" w:semiHidden="1" w:unhideWhenUsed="1"/>
-    <w:lsdException w:name="footnote reference" w:semiHidden="1" w:unhideWhenUsed="1"/>
-    <w:lsdException w:name="annotation reference" w:semiHidden="1" w:unhideWhenUsed="1"/>
-    <w:lsdException w:name="line number" w:semiHidden="1" w:unhideWhenUsed="1"/>
-    <w:lsdException w:name="page number" w:semiHidden="1" w:unhideWhenUsed="1"/>
-    <w:lsdException w:name="endnote reference" w:semiHidden="1" w:unhideWhenUsed="1"/>
-    <w:lsdException w:name="endnote text" w:semiHidden="1" w:unhideWhenUsed="1"/>
-    <w:lsdException w:name="table of authorities" w:semiHidden="1" w:unhideWhenUsed="1"/>
-    <w:lsdException w:name="macro" w:semiHidden="1" w:unhideWhenUsed="1"/>
-    <w:lsdException w:name="toa heading" w:semiHidden="1" w:unhideWhenUsed="1"/>
-    <w:lsdException w:name="List" w:semiHidden="1" w:unhideWhenUsed="1"/>
-    <w:lsdException w:name="List Bullet" w:semiHidden="1" w:unhideWhenUsed="1"/>
-    <w:lsdException w:name="List Number" w:semiHidden="1" w:unhideWhenUsed="1"/>
-    <w:lsdException w:name="List 2" w:semiHidden="1" w:unhideWhenUsed="1"/>
-    <w:lsdException w:name="List 3" w:semiHidden="1" w:unhideWhenUsed="1"/>
-    <w:lsdException w:name="List 4" w:semiHidden="1" w:unhideWhenUsed="1"/>
-    <w:lsdException w:name="List 5" w:semiHidden="1" w:unhideWhenUsed="1"/>
-    <w:lsdException w:name="List Bullet 2" w:semiHidden="1" w:unhideWhenUsed="1"/>
-    <w:lsdException w:name="List Bullet 3" w:semiHidden="1" w:unhideWhenUsed="1"/>
-    <w:lsdException w:name="List Bullet 4" w:semiHidden="1" w:unhideWhenUsed="1"/>
-    <w:lsdException w:name="List Bullet 5" w:semiHidden="1" w:unhideWhenUsed="1"/>
-    <w:lsdException w:name="List Number 2" w:semiHidden="1" w:unhideWhenUsed="1"/>
-    <w:lsdException w:name="List Number 3" w:semiHidden="1" w:unhideWhenUsed="1"/>
-    <w:lsdException w:name="List Number 4" w:semiHidden="1" w:unhideWhenUsed="1"/>
-    <w:lsdException w:name="List Number 5" w:semiHidden="1" w:unhideWhenUsed="1"/>
-    <w:lsdException w:name="Title" w:uiPriority="10" w:qFormat="1"/>
-    <w:lsdException w:name="Closing" w:semiHidden="1" w:unhideWhenUsed="1"/>
-    <w:lsdException w:name="Signature" w:semiHidden="1" w:unhideWhenUsed="1"/>
-    <w:lsdException w:name="Default Paragraph Font" w:semiHidden="1" w:uiPriority="1" w:unhideWhenUsed="1"/>
-    <w:lsdException w:name="Body Text" w:semiHidden="1" w:unhideWhenUsed="1"/>
-    <w:lsdException w:name="Body Text Indent" w:semiHidden="1" w:unhideWhenUsed="1"/>
-    <w:lsdException w:name="List Continue" w:semiHidden="1" w:unhideWhenUsed="1"/>
-    <w:lsdException w:name="List Continue 2" w:semiHidden="1" w:unhideWhenUsed="1"/>
-    <w:lsdException w:name="List Continue 3" w:semiHidden="1" w:unhideWhenUsed="1"/>
-    <w:lsdException w:name="List Continue 4" w:semiHidden="1" w:unhideWhenUsed="1"/>
-    <w:lsdException w:name="List Continue 5" w:semiHidden="1" w:unhideWhenUsed="1"/>
-    <w:lsdException w:name="Message Header" w:semiHidden="1" w:unhideWhenUsed="1"/>
-    <w:lsdException w:name="Subtitle" w:uiPriority="11" w:qFormat="1"/>
-    <w:lsdException w:name="Salutation" w:semiHidden="1" w:unhideWhenUsed="1"/>
-    <w:lsdException w:name="Date" w:semiHidden="1" w:unhideWhenUsed="1"/>
-    <w:lsdException w:name="Body Text First Indent" w:semiHidden="1" w:unhideWhenUsed="1"/>
-    <w:lsdException w:name="Body Text First Indent 2" w:semiHidden="1" w:unhideWhenUsed="1"/>
-    <w:lsdException w:name="Note Heading" w:semiHidden="1" w:unhideWhenUsed="1"/>
-    <w:lsdException w:name="Body Text 2" w:semiHidden="1" w:unhideWhenUsed="1"/>
-    <w:lsdException w:name="Body Text 3" w:semiHidden="1" w:unhideWhenUsed="1"/>
-    <w:lsdException w:name="Body Text Indent 2" w:semiHidden="1" w:unhideWhenUsed="1"/>
-    <w:lsdException w:name="Body Text Indent 3" w:semiHidden="1" w:unhideWhenUsed="1"/>
-    <w:lsdException w:name="Block Text" w:semiHidden="1" w:unhideWhenUsed="1"/>
-    <w:lsdException w:name="Hyperlink" w:semiHidden="1" w:unhideWhenUsed="1"/>
-    <w:lsdException w:name="FollowedHyperlink" w:semiHidden="1" w:unhideWhenUsed="1"/>
-    <w:lsdException w:name="Strong" w:uiPriority="22" w:qFormat="1"/>
-    <w:lsdException w:name="Emphasis" w:uiPriority="20" w:qFormat="1"/>
-    <w:lsdException w:name="Document Map" w:semiHidden="1" w:unhideWhenUsed="1"/>
-    <w:lsdException w:name="Plain Text" w:semiHidden="1" w:unhideWhenUsed="1"/>
-    <w:lsdException w:name="E-mail Signature" w:semiHidden="1" w:unhideWhenUsed="1"/>
-    <w:lsdException w:name="HTML Top of Form" w:semiHidden="1" w:unhideWhenUsed="1"/>
-    <w:lsdException w:name="HTML Bottom of Form" w:semiHidden="1" w:unhideWhenUsed="1"/>
-    <w:lsdException w:name="Normal (Web)" w:semiHidden="1" w:unhideWhenUsed="1"/>
-    <w:lsdException w:name="HTML Acronym" w:semiHidden="1" w:unhideWhenUsed="1"/>
-    <w:lsdException w:name="HTML Address" w:semiHidden="1" w:unhideWhenUsed="1"/>
-    <w:lsdException w:name="HTML Cite" w:semiHidden="1" w:unhideWhenUsed="1"/>
-    <w:lsdException w:name="HTML Code" w:semiHidden="1" w:unhideWhenUsed="1"/>
-    <w:lsdException w:name="HTML Definition" w:semiHidden="1" w:unhideWhenUsed="1"/>
-    <w:lsdException w:name="HTML Keyboard" w:semiHidden="1" w:unhideWhenUsed="1"/>
-    <w:lsdException w:name="HTML Preformatted" w:semiHidden="1" w:unhideWhenUsed="1"/>
-    <w:lsdException w:name="HTML Sample" w:semiHidden="1" w:unhideWhenUsed="1"/>
-    <w:lsdException w:name="HTML Typewriter" w:semiHidden="1" w:unhideWhenUsed="1"/>
-    <w:lsdException w:name="HTML Variable" w:semiHidden="1" w:unhideWhenUsed="1"/>
-    <w:lsdException w:name="Normal Table" w:semiHidden="1" w:unhideWhenUsed="1"/>
-    <w:lsdException w:name="annotation subject" w:semiHidden="1" w:unhideWhenUsed="1"/>
-    <w:lsdException w:name="No List" w:semiHidden="1" w:unhideWhenUsed="1"/>
-    <w:lsdException w:name="Outline List 1" w:semiHidden="1" w:unhideWhenUsed="1"/>
-    <w:lsdException w:name="Outline List 2" w:semiHidden="1" w:unhideWhenUsed="1"/>
-    <w:lsdException w:name="Outline List 3" w:semiHidden="1" w:unhideWhenUsed="1"/>
-    <w:lsdException w:name="Table Simple 1" w:semiHidden="1" w:unhideWhenUsed="1"/>
-    <w:lsdException w:name="Table Simple 2" w:semiHidden="1" w:unhideWhenUsed="1"/>
-    <w:lsdException w:name="Table Simple 3" w:semiHidden="1" w:unhideWhenUsed="1"/>
-    <w:lsdException w:name="Table Classic 1" w:semiHidden="1" w:unhideWhenUsed="1"/>
-    <w:lsdException w:name="Table Classic 2" w:semiHidden="1" w:unhideWhenUsed="1"/>
-    <w:lsdException w:name="Table Classic 3" w:semiHidden="1" w:unhideWhenUsed="1"/>
-    <w:lsdException w:name="Table Classic 4" w:semiHidden="1" w:unhideWhenUsed="1"/>
-    <w:lsdException w:name="Table Colorful 1" w:semiHidden="1" w:unhideWhenUsed="1"/>
-    <w:lsdException w:name="Table Colorful 2" w:semiHidden="1" w:unhideWhenUsed="1"/>
-    <w:lsdException w:name="Table Colorful 3" w:semiHidden="1" w:unhideWhenUsed="1"/>
-    <w:lsdException w:name="Table Columns 1" w:semiHidden="1" w:unhideWhenUsed="1"/>
-    <w:lsdException w:name="Table Columns 2" w:semiHidden="1" w:unhideWhenUsed="1"/>
-    <w:lsdException w:name="Table Columns 3" w:semiHidden="1" w:unhideWhenUsed="1"/>
-    <w:lsdException w:name="Table Columns 4" w:semiHidden="1" w:unhideWhenUsed="1"/>
-    <w:lsdException w:name="Table Columns 5" w:semiHidden="1" w:unhideWhenUsed="1"/>
-    <w:lsdException w:name="Table Grid 1" w:semiHidden="1" w:unhideWhenUsed="1"/>
-    <w:lsdException w:name="Table Grid 2" w:semiHidden="1" w:unhideWhenUsed="1"/>
-    <w:lsdException w:name="Table Grid 3" w:semiHidden="1" w:unhideWhenUsed="1"/>
-    <w:lsdException w:name="Table Grid 4" w:semiHidden="1" w:unhideWhenUsed="1"/>
-    <w:lsdException w:name="Table Grid 5" w:semiHidden="1" w:unhideWhenUsed="1"/>
-    <w:lsdException w:name="Table Grid 6" w:semiHidden="1" w:unhideWhenUsed="1"/>
-    <w:lsdException w:name="Table Grid 7" w:semiHidden="1" w:unhideWhenUsed="1"/>
-    <w:lsdException w:name="Table Grid 8" w:semiHidden="1" w:unhideWhenUsed="1"/>
-    <w:lsdException w:name="Table List 1" w:semiHidden="1" w:unhideWhenUsed="1"/>
-    <w:lsdException w:name="Table List 2" w:semiHidden="1" w:unhideWhenUsed="1"/>
-    <w:lsdException w:name="Table List 3" w:semiHidden="1" w:unhideWhenUsed="1"/>
-    <w:lsdException w:name="Table List 4" w:semiHidden="1" w:unhideWhenUsed="1"/>
-    <w:lsdException w:name="Table List 5" w:semiHidden="1" w:unhideWhenUsed="1"/>
-    <w:lsdException w:name="Table List 6" w:semiHidden="1" w:unhideWhenUsed="1"/>
-    <w:lsdException w:name="Table List 7" w:semiHidden="1" w:unhideWhenUsed="1"/>
-    <w:lsdException w:name="Table List 8" w:semiHidden="1" w:unhideWhenUsed="1"/>
-    <w:lsdException w:name="Table 3D effects 1" w:semiHidden="1" w:unhideWhenUsed="1"/>
-    <w:lsdException w:name="Table 3D effects 2" w:semiHidden="1" w:unhideWhenUsed="1"/>
-    <w:lsdException w:name="Table 3D effects 3" w:semiHidden="1" w:unhideWhenUsed="1"/>
-    <w:lsdException w:name="Table Contemporary" w:semiHidden="1" w:unhideWhenUsed="1"/>
-    <w:lsdException w:name="Table Elegant" w:semiHidden="1" w:unhideWhenUsed="1"/>
-    <w:lsdException w:name="Table Professional" w:semiHidden="1" w:unhideWhenUsed="1"/>
-    <w:lsdException w:name="Table Subtle 1" w:semiHidden="1" w:unhideWhenUsed="1"/>
-    <w:lsdException w:name="Table Subtle 2" w:semiHidden="1" w:unhideWhenUsed="1"/>
-    <w:lsdException w:name="Table Web 1" w:semiHidden="1" w:unhideWhenUsed="1"/>
-    <w:lsdException w:name="Table Web 2" w:semiHidden="1" w:unhideWhenUsed="1"/>
-    <w:lsdException w:name="Table Web 3" w:semiHidden="1" w:unhideWhenUsed="1"/>
-    <w:lsdException w:name="Balloon Text" w:semiHidden="1" w:unhideWhenUsed="1"/>
-    <w:lsdException w:name="Table Grid" w:uiPriority="39"/>
-    <w:lsdException w:name="Table Theme" w:semiHidden="1" w:unhideWhenUsed="1"/>
-    <w:lsdException w:name="Placeholder Text" w:semiHidden="1"/>
-    <w:lsdException w:name="No Spacing" w:uiPriority="1" w:qFormat="1"/>
-    <w:lsdException w:name="Light Shading" w:uiPriority="60"/>
-    <w:lsdException w:name="Light List" w:uiPriority="61"/>
-    <w:lsdException w:name="Light Grid" w:uiPriority="62"/>
-    <w:lsdException w:name="Medium Shading 1" w:uiPriority="63"/>
-    <w:lsdException w:name="Medium Shading 2" w:uiPriority="64"/>
-    <w:lsdException w:name="Medium List 1" w:uiPriority="65"/>
-    <w:lsdException w:name="Medium List 2" w:uiPriority="66"/>
-    <w:lsdException w:name="Medium Grid 1" w:uiPriority="67"/>
-    <w:lsdException w:name="Medium Grid 2" w:uiPriority="68"/>
-    <w:lsdException w:name="Medium Grid 3" w:uiPriority="69"/>
-    <w:lsdException w:name="Dark List" w:uiPriority="70"/>
-    <w:lsdException w:name="Colorful Shading" w:uiPriority="71"/>
-    <w:lsdException w:name="Colorful List" w:uiPriority="72"/>
-    <w:lsdException w:name="Colorful Grid" w:uiPriority="73"/>
-    <w:lsdException w:name="Light Shading Accent 1" w:uiPriority="60"/>
-    <w:lsdException w:name="Light List Accent 1" w:uiPriority="61"/>
-    <w:lsdException w:name="Light Grid Accent 1" w:uiPriority="62"/>
-    <w:lsdException w:name="Medium Shading 1 Accent 1" w:uiPriority="63"/>
-    <w:lsdException w:name="Medium Shading 2 Accent 1" w:uiPriority="64"/>
-    <w:lsdException w:name="Medium List 1 Accent 1" w:uiPriority="65"/>
-    <w:lsdException w:name="Revision" w:semiHidden="1"/>
-    <w:lsdException w:name="List Paragraph" w:uiPriority="34" w:qFormat="1"/>
-    <w:lsdException w:name="Quote" w:uiPriority="29" w:qFormat="1"/>
-    <w:lsdException w:name="Intense Quote" w:uiPriority="30" w:qFormat="1"/>
-    <w:lsdException w:name="Medium List 2 Accent 1" w:uiPriority="66"/>
-    <w:lsdException w:name="Medium Grid 1 Accent 1" w:uiPriority="67"/>
-    <w:lsdException w:name="Medium Grid 2 Accent 1" w:uiPriority="68"/>
-    <w:lsdException w:name="Medium Grid 3 Accent 1" w:uiPriority="69"/>
-    <w:lsdException w:name="Dark List Accent 1" w:uiPriority="70"/>
-    <w:lsdException w:name="Colorful Shading Accent 1" w:uiPriority="71"/>
-    <w:lsdException w:name="Colorful List Accent 1" w:uiPriority="72"/>
-    <w:lsdException w:name="Colorful Grid Accent 1" w:uiPriority="73"/>
-    <w:lsdException w:name="Light Shading Accent 2" w:uiPriority="60"/>
-    <w:lsdException w:name="Light List Accent 2" w:uiPriority="61"/>
-    <w:lsdException w:name="Light Grid Accent 2" w:uiPriority="62"/>
-    <w:lsdException w:name="Medium Shading 1 Accent 2" w:uiPriority="63"/>
-    <w:lsdException w:name="Medium Shading 2 Accent 2" w:uiPriority="64"/>
-    <w:lsdException w:name="Medium List 1 Accent 2" w:uiPriority="65"/>
-    <w:lsdException w:name="Medium List 2 Accent 2" w:uiPriority="66"/>
-    <w:lsdException w:name="Medium Grid 1 Accent 2" w:uiPriority="67"/>
-    <w:lsdException w:name="Medium Grid 2 Accent 2" w:uiPriority="68"/>
-    <w:lsdException w:name="Medium Grid 3 Accent 2" w:uiPriority="69"/>
-    <w:lsdException w:name="Dark List Accent 2" w:uiPriority="70"/>
-    <w:lsdException w:name="Colorful Shading Accent 2" w:uiPriority="71"/>
-    <w:lsdException w:name="Colorful List Accent 2" w:uiPriority="72"/>
-    <w:lsdException w:name="Colorful Grid Accent 2" w:uiPriority="73"/>
-    <w:lsdException w:name="Light Shading Accent 3" w:uiPriority="60"/>
-    <w:lsdException w:name="Light List Accent 3" w:uiPriority="61"/>
-    <w:lsdException w:name="Light Grid Accent 3" w:uiPriority="62"/>
-    <w:lsdException w:name="Medium Shading 1 Accent 3" w:uiPriority="63"/>
-    <w:lsdException w:name="Medium Shading 2 Accent 3" w:uiPriority="64"/>
-    <w:lsdException w:name="Medium List 1 Accent 3" w:uiPriority="65"/>
-    <w:lsdException w:name="Medium List 2 Accent 3" w:uiPriority="66"/>
-    <w:lsdException w:name="Medium Grid 1 Accent 3" w:uiPriority="67"/>
-    <w:lsdException w:name="Medium Grid 2 Accent 3" w:uiPriority="68"/>
-    <w:lsdException w:name="Medium Grid 3 Accent 3" w:uiPriority="69"/>
-    <w:lsdException w:name="Dark List Accent 3" w:uiPriority="70"/>
-    <w:lsdException w:name="Colorful Shading Accent 3" w:uiPriority="71"/>
-    <w:lsdException w:name="Colorful List Accent 3" w:uiPriority="72"/>
-    <w:lsdException w:name="Colorful Grid Accent 3" w:uiPriority="73"/>
-    <w:lsdException w:name="Light Shading Accent 4" w:uiPriority="60"/>
-    <w:lsdException w:name="Light List Accent 4" w:uiPriority="61"/>
-    <w:lsdException w:name="Light Grid Accent 4" w:uiPriority="62"/>
-    <w:lsdException w:name="Medium Shading 1 Accent 4" w:uiPriority="63"/>
-    <w:lsdException w:name="Medium Shading 2 Accent 4" w:uiPriority="64"/>
-    <w:lsdException w:name="Medium List 1 Accent 4" w:uiPriority="65"/>
-    <w:lsdException w:name="Medium List 2 Accent 4" w:uiPriority="66"/>
-    <w:lsdException w:name="Medium Grid 1 Accent 4" w:uiPriority="67"/>
-    <w:lsdException w:name="Medium Grid 2 Accent 4" w:uiPriority="68"/>
-    <w:lsdException w:name="Medium Grid 3 Accent 4" w:uiPriority="69"/>
-    <w:lsdException w:name="Dark List Accent 4" w:uiPriority="70"/>
-    <w:lsdException w:name="Colorful Shading Accent 4" w:uiPriority="71"/>
-    <w:lsdException w:name="Colorful List Accent 4" w:uiPriority="72"/>
-    <w:lsdException w:name="Colorful Grid Accent 4" w:uiPriority="73"/>
-    <w:lsdException w:name="Light Shading Accent 5" w:uiPriority="60"/>
-    <w:lsdException w:name="Light List Accent 5" w:uiPriority="61"/>
-    <w:lsdException w:name="Light Grid Accent 5" w:uiPriority="62"/>
-    <w:lsdException w:name="Medium Shading 1 Accent 5" w:uiPriority="63"/>
-    <w:lsdException w:name="Medium Shading 2 Accent 5" w:uiPriority="64"/>
-    <w:lsdException w:name="Medium List 1 Accent 5" w:uiPriority="65"/>
-    <w:lsdException w:name="Medium List 2 Accent 5" w:uiPriority="66"/>
-    <w:lsdException w:name="Medium Grid 1 Accent 5" w:uiPriority="67"/>
-    <w:lsdException w:name="Medium Grid 2 Accent 5" w:uiPriority="68"/>
-    <w:lsdException w:name="Medium Grid 3 Accent 5" w:uiPriority="69"/>
-    <w:lsdException w:name="Dark List Accent 5" w:uiPriority="70"/>
-    <w:lsdException w:name="Colorful Shading Accent 5" w:uiPriority="71"/>
-    <w:lsdException w:name="Colorful List Accent 5" w:uiPriority="72"/>
-    <w:lsdException w:name="Colorful Grid Accent 5" w:uiPriority="73"/>
-    <w:lsdException w:name="Light Shading Accent 6" w:uiPriority="60"/>
-    <w:lsdException w:name="Light List Accent 6" w:uiPriority="61"/>
-    <w:lsdException w:name="Light Grid Accent 6" w:uiPriority="62"/>
-    <w:lsdException w:name="Medium Shading 1 Accent 6" w:uiPriority="63"/>
-    <w:lsdException w:name="Medium Shading 2 Accent 6" w:uiPriority="64"/>
-    <w:lsdException w:name="Medium List 1 Accent 6" w:uiPriority="65"/>
-    <w:lsdException w:name="Medium List 2 Accent 6" w:uiPriority="66"/>
-    <w:lsdException w:name="Medium Grid 1 Accent 6" w:uiPriority="67"/>
-    <w:lsdException w:name="Medium Grid 2 Accent 6" w:uiPriority="68"/>
-    <w:lsdException w:name="Medium Grid 3 Accent 6" w:uiPriority="69"/>
-    <w:lsdException w:name="Dark List Accent 6" w:uiPriority="70"/>
-    <w:lsdException w:name="Colorful Shading Accent 6" w:uiPriority="71"/>
-    <w:lsdException w:name="Colorful List Accent 6" w:uiPriority="72"/>
-    <w:lsdException w:name="Colorful Grid Accent 6" w:uiPriority="73"/>
-    <w:lsdException w:name="Subtle Emphasis" w:uiPriority="19" w:qFormat="1"/>
-    <w:lsdException w:name="Intense Emphasis" w:uiPriority="21" w:qFormat="1"/>
-    <w:lsdException w:name="Subtle Reference" w:uiPriority="31" w:qFormat="1"/>
-    <w:lsdException w:name="Intense Reference" w:uiPriority="32" w:qFormat="1"/>
-    <w:lsdException w:name="Book Title" w:uiPriority="33" w:qFormat="1"/>
-    <w:lsdException w:name="Bibliography" w:semiHidden="1" w:uiPriority="37" w:unhideWhenUsed="1"/>
-    <w:lsdException w:name="TOC Heading" w:semiHidden="1" w:uiPriority="39" w:unhideWhenUsed="1" w:qFormat="1"/>
-    <w:lsdException w:name="Plain Table 1" w:uiPriority="41"/>
-    <w:lsdException w:name="Plain Table 2" w:uiPriority="42"/>
-    <w:lsdException w:name="Plain Table 3" w:uiPriority="43"/>
-    <w:lsdException w:name="Plain Table 4" w:uiPriority="44"/>
-    <w:lsdException w:name="Plain Table 5" w:uiPriority="45"/>
-    <w:lsdException w:name="Grid Table Light" w:uiPriority="40"/>
-    <w:lsdException w:name="Grid Table 1 Light" w:uiPriority="46"/>
-    <w:lsdException w:name="Grid Table 2" w:uiPriority="47"/>
-    <w:lsdException w:name="Grid Table 3" w:uiPriority="48"/>
-    <w:lsdException w:name="Grid Table 4" w:uiPriority="49"/>
-    <w:lsdException w:name="Grid Table 5 Dark" w:uiPriority="50"/>
-    <w:lsdException w:name="Grid Table 6 Colorful" w:uiPriority="51"/>
-    <w:lsdException w:name="Grid Table 7 Colorful" w:uiPriority="52"/>
-    <w:lsdException w:name="Grid Table 1 Light Accent 1" w:uiPriority="46"/>
-    <w:lsdException w:name="Grid Table 2 Accent 1" w:uiPriority="47"/>
-    <w:lsdException w:name="Grid Table 3 Accent 1" w:uiPriority="48"/>
-    <w:lsdException w:name="Grid Table 4 Accent 1" w:uiPriority="49"/>
-    <w:lsdException w:name="Grid Table 5 Dark Accent 1" w:uiPriority="50"/>
-    <w:lsdException w:name="Grid Table 6 Colorful Accent 1" w:uiPriority="51"/>
-    <w:lsdException w:name="Grid Table 7 Colorful Accent 1" w:uiPriority="52"/>
-    <w:lsdException w:name="Grid Table 1 Light Accent 2" w:uiPriority="46"/>
-    <w:lsdException w:name="Grid Table 2 Accent 2" w:uiPriority="47"/>
-    <w:lsdException w:name="Grid Table 3 Accent 2" w:uiPriority="48"/>
-    <w:lsdException w:name="Grid Table 4 Accent 2" w:uiPriority="49"/>
-    <w:lsdException w:name="Grid Table 5 Dark Accent 2" w:uiPriority="50"/>
-    <w:lsdException w:name="Grid Table 6 Colorful Accent 2" w:uiPriority="51"/>
-    <w:lsdException w:name="Grid Table 7 Colorful Accent 2" w:uiPriority="52"/>
-    <w:lsdException w:name="Grid Table 1 Light Accent 3" w:uiPriority="46"/>
-    <w:lsdException w:name="Grid Table 2 Accent 3" w:uiPriority="47"/>
-    <w:lsdException w:name="Grid Table 3 Accent 3" w:uiPriority="48"/>
-    <w:lsdException w:name="Grid Table 4 Accent 3" w:uiPriority="49"/>
-    <w:lsdException w:name="Grid Table 5 Dark Accent 3" w:uiPriority="50"/>
-    <w:lsdException w:name="Grid Table 6 Colorful Accent 3" w:uiPriority="51"/>
-    <w:lsdException w:name="Grid Table 7 Colorful Accent 3" w:uiPriority="52"/>
-    <w:lsdException w:name="Grid Table 1 Light Accent 4" w:uiPriority="46"/>
-    <w:lsdException w:name="Grid Table 2 Accent 4" w:uiPriority="47"/>
-    <w:lsdException w:name="Grid Table 3 Accent 4" w:uiPriority="48"/>
-    <w:lsdException w:name="Grid Table 4 Accent 4" w:uiPriority="49"/>
-    <w:lsdException w:name="Grid Table 5 Dark Accent 4" w:uiPriority="50"/>
-    <w:lsdException w:name="Grid Table 6 Colorful Accent 4" w:uiPriority="51"/>
-    <w:lsdException w:name="Grid Table 7 Colorful Accent 4" w:uiPriority="52"/>
-    <w:lsdException w:name="Grid Table 1 Light Accent 5" w:uiPriority="46"/>
-    <w:lsdException w:name="Grid Table 2 Accent 5" w:uiPriority="47"/>
-    <w:lsdException w:name="Grid Table 3 Accent 5" w:uiPriority="48"/>
-    <w:lsdException w:name="Grid Table 4 Accent 5" w:uiPriority="49"/>
-    <w:lsdException w:name="Grid Table 5 Dark Accent 5" w:uiPriority="50"/>
-    <w:lsdException w:name="Grid Table 6 Colorful Accent 5" w:uiPriority="51"/>
-    <w:lsdException w:name="Grid Table 7 Colorful Accent 5" w:uiPriority="52"/>
-    <w:lsdException w:name="Grid Table 1 Light Accent 6" w:uiPriority="46"/>
-    <w:lsdException w:name="Grid Table 2 Accent 6" w:uiPriority="47"/>
-    <w:lsdException w:name="Grid Table 3 Accent 6" w:uiPriority="48"/>
-    <w:lsdException w:name="Grid Table 4 Accent 6" w:uiPriority="49"/>
-    <w:lsdException w:name="Grid Table 5 Dark Accent 6" w:uiPriority="50"/>
-    <w:lsdException w:name="Grid Table 6 Colorful Accent 6" w:uiPriority="51"/>
-    <w:lsdException w:name="Grid Table 7 Colorful Accent 6" w:uiPriority="52"/>
-    <w:lsdException w:name="List Table 1 Light" w:uiPriority="46"/>
-    <w:lsdException w:name="List Table 2" w:uiPriority="47"/>
-    <w:lsdException w:name="List Table 3" w:uiPriority="48"/>
-    <w:lsdException w:name="List Table 4" w:uiPriority="49"/>
-    <w:lsdException w:name="List Table 5 Dark" w:uiPriority="50"/>
-    <w:lsdException w:name="List Table 6 Colorful" w:uiPriority="51"/>
-    <w:lsdException w:name="List Table 7 Colorful" w:uiPriority="52"/>
-    <w:lsdException w:name="List Table 1 Light Accent 1" w:uiPriority="46"/>
-    <w:lsdException w:name="List Table 2 Accent 1" w:uiPriority="47"/>
-    <w:lsdException w:name="List Table 3 Accent 1" w:uiPriority="48"/>
-    <w:lsdException w:name="List Table 4 Accent 1" w:uiPriority="49"/>
-    <w:lsdException w:name="List Table 5 Dark Accent 1" w:uiPriority="50"/>
-    <w:lsdException w:name="List Table 6 Colorful Accent 1" w:uiPriority="51"/>
-    <w:lsdException w:name="List Table 7 Colorful Accent 1" w:uiPriority="52"/>
-    <w:lsdException w:name="List Table 1 Light Accent 2" w:uiPriority="46"/>
-    <w:lsdException w:name="List Table 2 Accent 2" w:uiPriority="47"/>
-    <w:lsdException w:name="List Table 3 Accent 2" w:uiPriority="48"/>
-    <w:lsdException w:name="List Table 4 Accent 2" w:uiPriority="49"/>
-    <w:lsdException w:name="List Table 5 Dark Accent 2" w:uiPriority="50"/>
-    <w:lsdException w:name="List Table 6 Colorful Accent 2" w:uiPriority="51"/>
-    <w:lsdException w:name="List Table 7 Colorful Accent 2" w:uiPriority="52"/>
-    <w:lsdException w:name="List Table 1 Light Accent 3" w:uiPriority="46"/>
-    <w:lsdException w:name="List Table 2 Accent 3" w:uiPriority="47"/>
-    <w:lsdException w:name="List Table 3 Accent 3" w:uiPriority="48"/>
-    <w:lsdException w:name="List Table 4 Accent 3" w:uiPriority="49"/>
-    <w:lsdException w:name="List Table 5 Dark Accent 3" w:uiPriority="50"/>
-    <w:lsdException w:name="List Table 6 Colorful Accent 3" w:uiPriority="51"/>
-    <w:lsdException w:name="List Table 7 Colorful Accent 3" w:uiPriority="52"/>
-    <w:lsdException w:name="List Table 1 Light Accent 4" w:uiPriority="46"/>
-    <w:lsdException w:name="List Table 2 Accent 4" w:uiPriority="47"/>
-    <w:lsdException w:name="List Table 3 Accent 4" w:uiPriority="48"/>
-    <w:lsdException w:name="List Table 4 Accent 4" w:uiPriority="49"/>
-    <w:lsdException w:name="List Table 5 Dark Accent 4" w:uiPriority="50"/>
-    <w:lsdException w:name="List Table 6 Colorful Accent 4" w:uiPriority="51"/>
-    <w:lsdException w:name="List Table 7 Colorful Accent 4" w:uiPriority="52"/>
-    <w:lsdException w:name="List Table 1 Light Accent 5" w:uiPriority="46"/>
-    <w:lsdException w:name="List Table 2 Accent 5" w:uiPriority="47"/>
-    <w:lsdException w:name="List Table 3 Accent 5" w:uiPriority="48"/>
-    <w:lsdException w:name="List Table 4 Accent 5" w:uiPriority="49"/>
-    <w:lsdException w:name="List Table 5 Dark Accent 5" w:uiPriority="50"/>
-    <w:lsdException w:name="List Table 6 Colorful Accent 5" w:uiPriority="51"/>
-    <w:lsdException w:name="List Table 7 Colorful Accent 5" w:uiPriority="52"/>
-    <w:lsdException w:name="List Table 1 Light Accent 6" w:uiPriority="46"/>
-    <w:lsdException w:name="List Table 2 Accent 6" w:uiPriority="47"/>
-    <w:lsdException w:name="List Table 3 Accent 6" w:uiPriority="48"/>
-    <w:lsdException w:name="List Table 4 Accent 6" w:uiPriority="49"/>
-    <w:lsdException w:name="List Table 5 Dark Accent 6" w:uiPriority="50"/>
-    <w:lsdException w:name="List Table 6 Colorful Accent 6" w:uiPriority="51"/>
-    <w:lsdException w:name="List Table 7 Colorful Accent 6" w:uiPriority="52"/>
-  </w:latentStyles>
-  <w:style w:type="paragraph" w:default="1" w:styleId="Normal">
-    <w:name w:val="Normal"/>
-    <w:qFormat/>
-  </w:style>
-  <w:style w:type="character" w:default="1" w:styleId="DefaultParagraphFont">
-    <w:name w:val="Default Paragraph Font"/>
-    <w:uiPriority w:val="1"/>
-    <w:semiHidden/>
-    <w:unhideWhenUsed/>
-  </w:style>
-  <w:style w:type="table" w:default="1" w:styleId="TableNormal">
-    <w:name w:val="Normal Table"/>
-    <w:uiPriority w:val="99"/>
-    <w:semiHidden/>
-    <w:unhideWhenUsed/>
-    <w:tblPr>
-      <w:tblInd w:w="0" w:type="dxa"/>
-      <w:tblCellMar>
-        <w:top w:w="0" w:type="dxa"/>
-        <w:left w:w="108" w:type="dxa"/>
-        <w:bottom w:w="0" w:type="dxa"/>
-        <w:right w:w="108" w:type="dxa"/>
-      </w:tblCellMar>
-    </w:tblPr>
-  </w:style>
-  <w:style w:type="numbering" w:default="1" w:styleId="NoList">
-    <w:name w:val="No List"/>
-    <w:uiPriority w:val="99"/>
-    <w:semiHidden/>
-    <w:unhideWhenUsed/>
-  </w:style>
-  <w:style w:type="paragraph" w:customStyle="1" w:styleId="E6FE0B2A8D6B4656994FBBC8EE5E13B8">
-    <w:name w:val="E6FE0B2A8D6B4656994FBBC8EE5E13B8"/>
-    <w:rsid w:val="00B5345B"/>
-  </w:style>
-</w:styles>
-</file>
-
-<file path=word/glossary/webSettings.xml><?xml version="1.0" encoding="utf-8"?>
-<w:webSettings xmlns:mc="http://schemas.openxmlformats.org/markup-compatibility/2006" xmlns:r="http://schemas.openxmlformats.org/officeDocument/2006/relationships" xmlns:w="http://schemas.openxmlformats.org/wordprocessingml/2006/main" xmlns:w14="http://schemas.microsoft.com/office/word/2010/wordml" xmlns:w15="http://schemas.microsoft.com/office/word/2012/wordml" xmlns:w16se="http://schemas.microsoft.com/office/word/2015/wordml/symex" mc:Ignorable="w14 w15 w16se">
-  <w:optimizeForBrowser/>
-  <w:allowPNG/>
-</w:webSettings>
-</file>
-
 <file path=word/theme/theme1.xml><?xml version="1.0" encoding="utf-8"?>
 <a:theme xmlns:a="http://schemas.openxmlformats.org/drawingml/2006/main" name="Office Theme">
   <a:themeElements>
@@ -7230,7 +6893,7 @@
 </file>
 
 <file path=customXml/itemProps1.xml><?xml version="1.0" encoding="utf-8"?>
-<ds:datastoreItem xmlns:ds="http://schemas.openxmlformats.org/officeDocument/2006/customXml" ds:itemID="{E13F0CB8-C388-4608-ABA5-E91A237F3F77}">
+<ds:datastoreItem xmlns:ds="http://schemas.openxmlformats.org/officeDocument/2006/customXml" ds:itemID="{37371562-8DB0-4B4E-9B25-0D952393335A}">
   <ds:schemaRefs>
     <ds:schemaRef ds:uri="http://schemas.openxmlformats.org/officeDocument/2006/bibliography"/>
   </ds:schemaRefs>

</xml_diff>

<commit_message>
Rešen problem korisnika sistema
</commit_message>
<xml_diff>
--- a/Definicija projekta.docx
+++ b/Definicija projekta.docx
@@ -1,6 +1,6 @@
 
 <file path=word/document.xml><?xml version="1.0" encoding="utf-8"?>
-<w:document xmlns:wpc="http://schemas.microsoft.com/office/word/2010/wordprocessingCanvas" xmlns:cx="http://schemas.microsoft.com/office/drawing/2014/chartex" xmlns:cx1="http://schemas.microsoft.com/office/drawing/2015/9/8/chartex" xmlns:cx2="http://schemas.microsoft.com/office/drawing/2015/10/21/chartex" xmlns:cx3="http://schemas.microsoft.com/office/drawing/2016/5/9/chartex" xmlns:cx4="http://schemas.microsoft.com/office/drawing/2016/5/10/chartex" xmlns:cx5="http://schemas.microsoft.com/office/drawing/2016/5/11/chartex" xmlns:cx6="http://schemas.microsoft.com/office/drawing/2016/5/12/chartex" xmlns:cx7="http://schemas.microsoft.com/office/drawing/2016/5/13/chartex" xmlns:cx8="http://schemas.microsoft.com/office/drawing/2016/5/14/chartex" xmlns:mc="http://schemas.openxmlformats.org/markup-compatibility/2006" xmlns:aink="http://schemas.microsoft.com/office/drawing/2016/ink" xmlns:am3d="http://schemas.microsoft.com/office/drawing/2017/model3d" xmlns:o="urn:schemas-microsoft-com:office:office" xmlns:r="http://schemas.openxmlformats.org/officeDocument/2006/relationships" xmlns:m="http://schemas.openxmlformats.org/officeDocument/2006/math" xmlns:v="urn:schemas-microsoft-com:vml" xmlns:wp14="http://schemas.microsoft.com/office/word/2010/wordprocessingDrawing" xmlns:wp="http://schemas.openxmlformats.org/drawingml/2006/wordprocessingDrawing" xmlns:w10="urn:schemas-microsoft-com:office:word" xmlns:w="http://schemas.openxmlformats.org/wordprocessingml/2006/main" xmlns:w14="http://schemas.microsoft.com/office/word/2010/wordml" xmlns:w15="http://schemas.microsoft.com/office/word/2012/wordml" xmlns:w16cid="http://schemas.microsoft.com/office/word/2016/wordml/cid" xmlns:w16se="http://schemas.microsoft.com/office/word/2015/wordml/symex" xmlns:wpg="http://schemas.microsoft.com/office/word/2010/wordprocessingGroup" xmlns:wpi="http://schemas.microsoft.com/office/word/2010/wordprocessingInk" xmlns:wne="http://schemas.microsoft.com/office/word/2006/wordml" xmlns:wps="http://schemas.microsoft.com/office/word/2010/wordprocessingShape" mc:Ignorable="w14 w15 w16se w16cid wp14">
+<w:document xmlns:wpc="http://schemas.microsoft.com/office/word/2010/wordprocessingCanvas" xmlns:cx="http://schemas.microsoft.com/office/drawing/2014/chartex" xmlns:cx1="http://schemas.microsoft.com/office/drawing/2015/9/8/chartex" xmlns:mc="http://schemas.openxmlformats.org/markup-compatibility/2006" xmlns:o="urn:schemas-microsoft-com:office:office" xmlns:r="http://schemas.openxmlformats.org/officeDocument/2006/relationships" xmlns:m="http://schemas.openxmlformats.org/officeDocument/2006/math" xmlns:v="urn:schemas-microsoft-com:vml" xmlns:wp14="http://schemas.microsoft.com/office/word/2010/wordprocessingDrawing" xmlns:wp="http://schemas.openxmlformats.org/drawingml/2006/wordprocessingDrawing" xmlns:w10="urn:schemas-microsoft-com:office:word" xmlns:w="http://schemas.openxmlformats.org/wordprocessingml/2006/main" xmlns:w14="http://schemas.microsoft.com/office/word/2010/wordml" xmlns:w15="http://schemas.microsoft.com/office/word/2012/wordml" xmlns:w16se="http://schemas.microsoft.com/office/word/2015/wordml/symex" xmlns:wpg="http://schemas.microsoft.com/office/word/2010/wordprocessingGroup" xmlns:wpi="http://schemas.microsoft.com/office/word/2010/wordprocessingInk" xmlns:wne="http://schemas.microsoft.com/office/word/2006/wordml" xmlns:wps="http://schemas.microsoft.com/office/word/2010/wordprocessingShape" mc:Ignorable="w14 w15 w16se wp14">
   <w:body>
     <w:p>
       <w:pPr>
@@ -129,7 +129,7 @@
           <w:noProof/>
         </w:rPr>
         <w:drawing>
-          <wp:anchor distT="0" distB="0" distL="114300" distR="114300" simplePos="0" relativeHeight="251659264" behindDoc="0" locked="0" layoutInCell="1" allowOverlap="1" wp14:anchorId="25CE7AE5" wp14:editId="7D4D6B0B">
+          <wp:anchor distT="0" distB="0" distL="114300" distR="114300" simplePos="0" relativeHeight="251659264" behindDoc="0" locked="0" layoutInCell="1" allowOverlap="1" wp14:anchorId="349C7ABB" wp14:editId="721D1E5D">
             <wp:simplePos x="0" y="0"/>
             <wp:positionH relativeFrom="column">
               <wp:posOffset>1304925</wp:posOffset>
@@ -650,7 +650,7 @@
           <w:lang w:val="sr-Latn-BA"/>
         </w:rPr>
       </w:pPr>
-      <w:bookmarkStart w:id="0" w:name="_Toc529303612"/>
+      <w:bookmarkStart w:id="0" w:name="_Toc529376306"/>
       <w:r>
         <w:rPr>
           <w:rFonts w:ascii="Times New Roman" w:hAnsi="Times New Roman" w:cs="Times New Roman"/>
@@ -744,7 +744,7 @@
           <w:lang w:val="sr-Latn-BA"/>
         </w:rPr>
       </w:pPr>
-      <w:bookmarkStart w:id="1" w:name="_Toc529303613"/>
+      <w:bookmarkStart w:id="1" w:name="_Toc529376307"/>
       <w:r>
         <w:rPr>
           <w:rFonts w:ascii="Times New Roman" w:hAnsi="Times New Roman" w:cs="Times New Roman"/>
@@ -854,28 +854,35 @@
           <w:rFonts w:ascii="Times New Roman" w:hAnsi="Times New Roman" w:cs="Times New Roman"/>
           <w:lang w:val="sr-Latn-BA"/>
         </w:rPr>
-        <w:t>Ukoliko student ispunjava sve uslove koji su potrebni da bi se ispit prij</w:t>
-      </w:r>
-      <w:r>
-        <w:rPr>
-          <w:rFonts w:ascii="Times New Roman" w:hAnsi="Times New Roman" w:cs="Times New Roman"/>
-          <w:lang w:val="sr-Latn-BA"/>
-        </w:rPr>
-        <w:t xml:space="preserve">avio, </w:t>
-      </w:r>
-      <w:r>
-        <w:rPr>
-          <w:rFonts w:ascii="Times New Roman" w:hAnsi="Times New Roman" w:cs="Times New Roman"/>
-          <w:lang w:val="sr-Latn-BA"/>
-        </w:rPr>
-        <w:t>student</w:t>
-      </w:r>
-      <w:r>
-        <w:rPr>
-          <w:rFonts w:ascii="Times New Roman" w:hAnsi="Times New Roman" w:cs="Times New Roman"/>
-          <w:lang w:val="sr-Latn-BA"/>
-        </w:rPr>
-        <w:t xml:space="preserve"> može videti da je ispit prijavljen u sekciji ,,</w:t>
+        <w:t>Referent koji je zadužen za odgovarajući smer ima opciju ,,ZAHTEVI ZA PRIJAVU ISPITA“ gde se otvara spisak studenata koji su podneli zahtev za prijavu ispita. Ukoliko student ispunjava sve uslove koji su potrebni da bi se ispit prijavio, referent prihvata zahtev i s</w:t>
+      </w:r>
+      <w:r>
+        <w:rPr>
+          <w:rFonts w:ascii="Times New Roman" w:hAnsi="Times New Roman" w:cs="Times New Roman"/>
+          <w:lang w:val="sr-Latn-BA"/>
+        </w:rPr>
+        <w:t>tudent</w:t>
+      </w:r>
+      <w:r>
+        <w:rPr>
+          <w:rFonts w:ascii="Times New Roman" w:hAnsi="Times New Roman" w:cs="Times New Roman"/>
+          <w:lang w:val="sr-Latn-BA"/>
+        </w:rPr>
+        <w:t xml:space="preserve"> može videti da je ispit </w:t>
+      </w:r>
+      <w:r>
+        <w:rPr>
+          <w:rFonts w:ascii="Times New Roman" w:hAnsi="Times New Roman" w:cs="Times New Roman"/>
+          <w:lang w:val="sr-Latn-BA"/>
+        </w:rPr>
+        <w:t xml:space="preserve">uspešno </w:t>
+      </w:r>
+      <w:r>
+        <w:rPr>
+          <w:rFonts w:ascii="Times New Roman" w:hAnsi="Times New Roman" w:cs="Times New Roman"/>
+          <w:lang w:val="sr-Latn-BA"/>
+        </w:rPr>
+        <w:t>prijavljen u sekciji ,,</w:t>
       </w:r>
       <w:r>
         <w:rPr>
@@ -1043,26 +1050,6 @@
         </w:rPr>
         <w:t xml:space="preserve"> </w:t>
       </w:r>
-    </w:p>
-    <w:p>
-      <w:pPr>
-        <w:spacing w:after="236"/>
-        <w:ind w:left="0" w:firstLine="0"/>
-        <w:jc w:val="left"/>
-        <w:rPr>
-          <w:lang w:val="sr-Latn-BA"/>
-        </w:rPr>
-      </w:pPr>
-    </w:p>
-    <w:p>
-      <w:pPr>
-        <w:spacing w:after="236"/>
-        <w:ind w:left="0" w:firstLine="0"/>
-        <w:jc w:val="left"/>
-        <w:rPr>
-          <w:lang w:val="sr-Latn-BA"/>
-        </w:rPr>
-      </w:pPr>
     </w:p>
     <w:p>
       <w:pPr>
@@ -1107,7 +1094,7 @@
           <w:lang w:val="sr-Latn-BA"/>
         </w:rPr>
       </w:pPr>
-      <w:bookmarkStart w:id="2" w:name="_Toc529303614"/>
+      <w:bookmarkStart w:id="2" w:name="_Toc529376308"/>
       <w:r>
         <w:rPr>
           <w:rFonts w:ascii="Times New Roman" w:hAnsi="Times New Roman" w:cs="Times New Roman"/>
@@ -1194,14 +1181,14 @@
           <w:rFonts w:ascii="Times New Roman" w:hAnsi="Times New Roman" w:cs="Times New Roman"/>
           <w:lang w:val="sr-Latn-BA"/>
         </w:rPr>
-        <w:t xml:space="preserve">eStud zahteva prijavu od strane </w:t>
-      </w:r>
-      <w:r>
-        <w:rPr>
-          <w:rFonts w:ascii="Times New Roman" w:hAnsi="Times New Roman" w:cs="Times New Roman"/>
-          <w:lang w:val="sr-Latn-BA"/>
-        </w:rPr>
-        <w:t>studenta DUNP</w:t>
+        <w:t xml:space="preserve">eStud </w:t>
+      </w:r>
+      <w:r>
+        <w:rPr>
+          <w:rFonts w:ascii="Times New Roman" w:hAnsi="Times New Roman" w:cs="Times New Roman"/>
+          <w:lang w:val="sr-Latn-BA"/>
+        </w:rPr>
+        <w:t>zahteva logovanje od strane administratora radi preventivne zaštite podataka. Prilikom prijave (na osnovu šifre) sistem prepoznaje administratora koji ima sve privilegije i prava pristupa sistemu.</w:t>
       </w:r>
     </w:p>
     <w:p>
@@ -1252,6 +1239,13 @@
         </w:rPr>
         <w:t>Obaveštenja za datum i vreme polaganja ispita</w:t>
       </w:r>
+      <w:r>
+        <w:rPr>
+          <w:rFonts w:ascii="Times New Roman" w:hAnsi="Times New Roman" w:cs="Times New Roman"/>
+          <w:lang w:val="sr-Latn-BA"/>
+        </w:rPr>
+        <w:t xml:space="preserve"> </w:t>
+      </w:r>
     </w:p>
     <w:p>
       <w:pPr>
@@ -1306,26 +1300,7 @@
           <w:rFonts w:ascii="Times New Roman" w:hAnsi="Times New Roman" w:cs="Times New Roman"/>
           <w:lang w:val="sr-Latn-BA"/>
         </w:rPr>
-        <w:t xml:space="preserve">Sistem omogućava štampanje transkripta ocena klikom na položeni ispiti i odabirom opcije </w:t>
-      </w:r>
-      <w:r>
-        <w:rPr>
-          <w:rFonts w:ascii="Times New Roman" w:hAnsi="Times New Roman" w:cs="Times New Roman"/>
-        </w:rPr>
-        <w:t>“</w:t>
-      </w:r>
-      <w:r>
-        <w:rPr>
-          <w:rFonts w:ascii="Times New Roman" w:hAnsi="Times New Roman" w:cs="Times New Roman"/>
-          <w:lang w:val="sr-Cyrl-BA"/>
-        </w:rPr>
-        <w:t>Štampaj</w:t>
-      </w:r>
-      <w:r>
-        <w:rPr>
-          <w:rFonts w:ascii="Times New Roman" w:hAnsi="Times New Roman" w:cs="Times New Roman"/>
-        </w:rPr>
-        <w:t>”</w:t>
+        <w:t>Student ima pregled neuspešnih</w:t>
       </w:r>
     </w:p>
     <w:p>
@@ -1346,7 +1321,26 @@
           <w:rFonts w:ascii="Times New Roman" w:hAnsi="Times New Roman" w:cs="Times New Roman"/>
           <w:lang w:val="sr-Latn-BA"/>
         </w:rPr>
-        <w:t>Da li student ima dovoljno ESPB bodova za budžet</w:t>
+        <w:t xml:space="preserve">Sistem omogućava štampanje transkripta ocena klikom na položeni ispiti i odabirom opcije </w:t>
+      </w:r>
+      <w:r>
+        <w:rPr>
+          <w:rFonts w:ascii="Times New Roman" w:hAnsi="Times New Roman" w:cs="Times New Roman"/>
+        </w:rPr>
+        <w:t>“</w:t>
+      </w:r>
+      <w:r>
+        <w:rPr>
+          <w:rFonts w:ascii="Times New Roman" w:hAnsi="Times New Roman" w:cs="Times New Roman"/>
+          <w:lang w:val="sr-Cyrl-BA"/>
+        </w:rPr>
+        <w:t>Štampaj</w:t>
+      </w:r>
+      <w:r>
+        <w:rPr>
+          <w:rFonts w:ascii="Times New Roman" w:hAnsi="Times New Roman" w:cs="Times New Roman"/>
+        </w:rPr>
+        <w:t>”</w:t>
       </w:r>
     </w:p>
     <w:p>
@@ -1367,6 +1361,27 @@
           <w:rFonts w:ascii="Times New Roman" w:hAnsi="Times New Roman" w:cs="Times New Roman"/>
           <w:lang w:val="sr-Latn-BA"/>
         </w:rPr>
+        <w:t>Da li student ima dovoljno ESPB bodova za budžet</w:t>
+      </w:r>
+    </w:p>
+    <w:p>
+      <w:pPr>
+        <w:pStyle w:val="ListParagraph"/>
+        <w:numPr>
+          <w:ilvl w:val="0"/>
+          <w:numId w:val="11"/>
+        </w:numPr>
+        <w:spacing w:after="232" w:line="276" w:lineRule="auto"/>
+        <w:rPr>
+          <w:rFonts w:ascii="Times New Roman" w:hAnsi="Times New Roman" w:cs="Times New Roman"/>
+          <w:lang w:val="sr-Latn-BA"/>
+        </w:rPr>
+      </w:pPr>
+      <w:r>
+        <w:rPr>
+          <w:rFonts w:ascii="Times New Roman" w:hAnsi="Times New Roman" w:cs="Times New Roman"/>
+          <w:lang w:val="sr-Latn-BA"/>
+        </w:rPr>
         <w:t xml:space="preserve">Pretraga po nazivu predmeta dobija spisak predmeta koji sadrže unetu reč. Klikom na dobijeni rezultat pretrage pristupa </w:t>
       </w:r>
       <w:r>
@@ -1376,6 +1391,38 @@
         </w:rPr>
         <w:t>se informacijama o tom predmetu</w:t>
       </w:r>
+    </w:p>
+    <w:p>
+      <w:pPr>
+        <w:pStyle w:val="ListParagraph"/>
+        <w:numPr>
+          <w:ilvl w:val="0"/>
+          <w:numId w:val="11"/>
+        </w:numPr>
+        <w:spacing w:after="232" w:line="276" w:lineRule="auto"/>
+        <w:rPr>
+          <w:rFonts w:ascii="Times New Roman" w:hAnsi="Times New Roman" w:cs="Times New Roman"/>
+          <w:lang w:val="sr-Latn-BA"/>
+        </w:rPr>
+      </w:pPr>
+      <w:r>
+        <w:rPr>
+          <w:rFonts w:ascii="Times New Roman" w:hAnsi="Times New Roman" w:cs="Times New Roman"/>
+          <w:lang w:val="sr-Latn-BA"/>
+        </w:rPr>
+        <w:t>Referent vodi računa o zahtevima koje dobija od studenta</w:t>
+      </w:r>
+    </w:p>
+    <w:p>
+      <w:pPr>
+        <w:pStyle w:val="ListParagraph"/>
+        <w:spacing w:after="232" w:line="276" w:lineRule="auto"/>
+        <w:ind w:firstLine="0"/>
+        <w:rPr>
+          <w:rFonts w:ascii="Times New Roman" w:hAnsi="Times New Roman" w:cs="Times New Roman"/>
+          <w:lang w:val="sr-Latn-BA"/>
+        </w:rPr>
+      </w:pPr>
     </w:p>
     <w:p>
       <w:pPr>
@@ -1447,7 +1494,7 @@
           <w:rFonts w:ascii="Times New Roman" w:hAnsi="Times New Roman" w:cs="Times New Roman"/>
           <w:lang w:val="sr-Latn-BA"/>
         </w:rPr>
-        <w:t>Obrađivanje zahteva za potvrde u studentskoj službi</w:t>
+        <w:t>Pravljenje studentskog računa preko kojeg plaća vanredne rokove</w:t>
       </w:r>
     </w:p>
     <w:p>
@@ -1460,16 +1507,162 @@
         <w:spacing w:after="69"/>
         <w:jc w:val="left"/>
         <w:rPr>
-          <w:rFonts w:ascii="Times New Roman" w:hAnsi="Times New Roman" w:cs="Times New Roman"/>
-          <w:lang w:val="sr-Latn-BA"/>
-        </w:rPr>
-      </w:pPr>
-      <w:r>
-        <w:rPr>
-          <w:rFonts w:ascii="Times New Roman" w:hAnsi="Times New Roman" w:cs="Times New Roman"/>
-          <w:lang w:val="sr-Latn-BA"/>
-        </w:rPr>
-        <w:t>Pravljenje studentskog računa preko kojeg plaća vanredne rokove</w:t>
+          <w:lang w:val="sr-Latn-BA"/>
+        </w:rPr>
+      </w:pPr>
+      <w:r>
+        <w:rPr>
+          <w:rFonts w:ascii="Times New Roman" w:hAnsi="Times New Roman" w:cs="Times New Roman"/>
+          <w:lang w:val="sr-Latn-BA"/>
+        </w:rPr>
+        <w:t>Upis studenata preko eSTUD aplikacije</w:t>
+      </w:r>
+    </w:p>
+    <w:p>
+      <w:pPr>
+        <w:pStyle w:val="ListParagraph"/>
+        <w:spacing w:after="69"/>
+        <w:ind w:firstLine="0"/>
+        <w:jc w:val="left"/>
+        <w:rPr>
+          <w:lang w:val="sr-Latn-BA"/>
+        </w:rPr>
+      </w:pPr>
+    </w:p>
+    <w:p>
+      <w:pPr>
+        <w:spacing w:after="72"/>
+        <w:ind w:left="720" w:firstLine="0"/>
+        <w:jc w:val="left"/>
+        <w:rPr>
+          <w:lang w:val="sr-Latn-BA"/>
+        </w:rPr>
+      </w:pPr>
+      <w:r>
+        <w:rPr>
+          <w:lang w:val="sr-Latn-BA"/>
+        </w:rPr>
+        <w:t xml:space="preserve"> </w:t>
+      </w:r>
+    </w:p>
+    <w:p>
+      <w:pPr>
+        <w:spacing w:after="72"/>
+        <w:ind w:left="720" w:firstLine="0"/>
+        <w:jc w:val="left"/>
+        <w:rPr>
+          <w:lang w:val="sr-Latn-BA"/>
+        </w:rPr>
+      </w:pPr>
+      <w:r>
+        <w:rPr>
+          <w:lang w:val="sr-Latn-BA"/>
+        </w:rPr>
+        <w:t xml:space="preserve"> </w:t>
+      </w:r>
+    </w:p>
+    <w:p>
+      <w:pPr>
+        <w:spacing w:after="69"/>
+        <w:ind w:left="0" w:firstLine="0"/>
+        <w:jc w:val="left"/>
+        <w:rPr>
+          <w:lang w:val="sr-Latn-BA"/>
+        </w:rPr>
+      </w:pPr>
+    </w:p>
+    <w:p>
+      <w:pPr>
+        <w:spacing w:after="69"/>
+        <w:ind w:left="0" w:firstLine="0"/>
+        <w:jc w:val="left"/>
+        <w:rPr>
+          <w:lang w:val="sr-Latn-BA"/>
+        </w:rPr>
+      </w:pPr>
+      <w:bookmarkStart w:id="3" w:name="_GoBack"/>
+      <w:bookmarkEnd w:id="3"/>
+    </w:p>
+    <w:p>
+      <w:pPr>
+        <w:spacing w:after="0"/>
+        <w:jc w:val="left"/>
+        <w:rPr>
+          <w:lang w:val="sr-Latn-BA"/>
+        </w:rPr>
+      </w:pPr>
+    </w:p>
+    <w:p>
+      <w:pPr>
+        <w:pStyle w:val="Heading2"/>
+        <w:ind w:left="465" w:hanging="480"/>
+        <w:rPr>
+          <w:rFonts w:ascii="Times New Roman" w:hAnsi="Times New Roman" w:cs="Times New Roman"/>
+          <w:szCs w:val="32"/>
+          <w:lang w:val="sr-Latn-BA"/>
+        </w:rPr>
+      </w:pPr>
+      <w:bookmarkStart w:id="4" w:name="_Toc529376309"/>
+      <w:r>
+        <w:rPr>
+          <w:rFonts w:ascii="Times New Roman" w:hAnsi="Times New Roman" w:cs="Times New Roman"/>
+          <w:szCs w:val="32"/>
+          <w:lang w:val="sr-Latn-BA"/>
+        </w:rPr>
+        <w:lastRenderedPageBreak/>
+        <w:t>K</w:t>
+      </w:r>
+      <w:r>
+        <w:rPr>
+          <w:rFonts w:ascii="Times New Roman" w:hAnsi="Times New Roman" w:cs="Times New Roman"/>
+          <w:szCs w:val="32"/>
+          <w:lang w:val="sr-Latn-BA"/>
+        </w:rPr>
+        <w:t>ORISNICI SISTEMA</w:t>
+      </w:r>
+      <w:bookmarkEnd w:id="4"/>
+      <w:r>
+        <w:rPr>
+          <w:rFonts w:ascii="Times New Roman" w:hAnsi="Times New Roman" w:cs="Times New Roman"/>
+          <w:szCs w:val="32"/>
+          <w:lang w:val="sr-Latn-BA"/>
+        </w:rPr>
+        <w:t xml:space="preserve"> </w:t>
+      </w:r>
+    </w:p>
+    <w:p>
+      <w:pPr>
+        <w:spacing w:after="230"/>
+        <w:ind w:left="0" w:firstLine="0"/>
+        <w:jc w:val="left"/>
+        <w:rPr>
+          <w:rFonts w:ascii="Times New Roman" w:hAnsi="Times New Roman" w:cs="Times New Roman"/>
+          <w:lang w:val="sr-Latn-BA"/>
+        </w:rPr>
+      </w:pPr>
+      <w:r>
+        <w:rPr>
+          <w:rFonts w:ascii="Times New Roman" w:hAnsi="Times New Roman" w:cs="Times New Roman"/>
+          <w:lang w:val="sr-Latn-BA"/>
+        </w:rPr>
+        <w:t xml:space="preserve"> </w:t>
+      </w:r>
+    </w:p>
+    <w:p>
+      <w:pPr>
+        <w:spacing w:after="243"/>
+        <w:ind w:left="0" w:firstLine="0"/>
+        <w:rPr>
+          <w:rFonts w:ascii="Times New Roman" w:hAnsi="Times New Roman" w:cs="Times New Roman"/>
+          <w:lang w:val="sr-Latn-BA"/>
+        </w:rPr>
+      </w:pPr>
+      <w:r>
+        <w:rPr>
+          <w:rFonts w:ascii="Times New Roman" w:hAnsi="Times New Roman" w:cs="Times New Roman"/>
+          <w:lang w:val="sr-Latn-BA"/>
+        </w:rPr>
+        <w:t xml:space="preserve">Korisnici sistema su: </w:t>
       </w:r>
     </w:p>
     <w:p>
@@ -1477,251 +1670,225 @@
         <w:pStyle w:val="ListParagraph"/>
         <w:numPr>
           <w:ilvl w:val="0"/>
-          <w:numId w:val="12"/>
+          <w:numId w:val="14"/>
         </w:numPr>
-        <w:spacing w:after="69"/>
-        <w:jc w:val="left"/>
-        <w:rPr>
-          <w:lang w:val="sr-Latn-BA"/>
-        </w:rPr>
-      </w:pPr>
-      <w:r>
-        <w:rPr>
-          <w:rFonts w:ascii="Times New Roman" w:hAnsi="Times New Roman" w:cs="Times New Roman"/>
-          <w:lang w:val="sr-Latn-BA"/>
-        </w:rPr>
-        <w:t>Upis studenata preko eSTUD aplikacije</w:t>
+        <w:spacing w:after="325"/>
+        <w:jc w:val="left"/>
+        <w:rPr>
+          <w:rFonts w:ascii="Times New Roman" w:hAnsi="Times New Roman" w:cs="Times New Roman"/>
+          <w:lang w:val="sr-Latn-BA"/>
+        </w:rPr>
+      </w:pPr>
+      <w:r>
+        <w:rPr>
+          <w:rFonts w:ascii="Times New Roman" w:hAnsi="Times New Roman" w:cs="Times New Roman"/>
+          <w:lang w:val="sr-Latn-BA"/>
+        </w:rPr>
+        <w:t>Administrator</w:t>
       </w:r>
     </w:p>
     <w:p>
       <w:pPr>
         <w:pStyle w:val="ListParagraph"/>
-        <w:spacing w:after="69"/>
-        <w:ind w:firstLine="0"/>
-        <w:jc w:val="left"/>
-        <w:rPr>
-          <w:lang w:val="sr-Latn-BA"/>
-        </w:rPr>
-      </w:pPr>
-    </w:p>
-    <w:p>
-      <w:pPr>
-        <w:spacing w:after="72"/>
-        <w:ind w:left="720" w:firstLine="0"/>
-        <w:jc w:val="left"/>
-        <w:rPr>
-          <w:lang w:val="sr-Latn-BA"/>
-        </w:rPr>
-      </w:pPr>
-      <w:r>
-        <w:rPr>
-          <w:lang w:val="sr-Latn-BA"/>
-        </w:rPr>
-        <w:t xml:space="preserve"> </w:t>
-      </w:r>
-    </w:p>
-    <w:p>
-      <w:pPr>
-        <w:spacing w:after="72"/>
-        <w:ind w:left="720" w:firstLine="0"/>
-        <w:jc w:val="left"/>
-        <w:rPr>
-          <w:lang w:val="sr-Latn-BA"/>
-        </w:rPr>
-      </w:pPr>
-      <w:r>
-        <w:rPr>
-          <w:lang w:val="sr-Latn-BA"/>
-        </w:rPr>
-        <w:t xml:space="preserve"> </w:t>
-      </w:r>
-    </w:p>
-    <w:p>
-      <w:pPr>
-        <w:spacing w:after="72"/>
-        <w:ind w:left="720" w:firstLine="0"/>
-        <w:jc w:val="left"/>
-        <w:rPr>
-          <w:lang w:val="sr-Latn-BA"/>
-        </w:rPr>
-      </w:pPr>
-    </w:p>
-    <w:p>
-      <w:pPr>
-        <w:spacing w:after="72"/>
-        <w:ind w:left="720" w:firstLine="0"/>
-        <w:jc w:val="left"/>
-        <w:rPr>
-          <w:lang w:val="sr-Latn-BA"/>
-        </w:rPr>
-      </w:pPr>
-    </w:p>
-    <w:p>
-      <w:pPr>
-        <w:spacing w:after="72"/>
-        <w:ind w:left="720" w:firstLine="0"/>
-        <w:jc w:val="left"/>
-        <w:rPr>
-          <w:lang w:val="sr-Latn-BA"/>
-        </w:rPr>
-      </w:pPr>
-    </w:p>
-    <w:p>
-      <w:pPr>
-        <w:spacing w:after="72"/>
-        <w:ind w:left="720" w:firstLine="0"/>
-        <w:jc w:val="left"/>
-        <w:rPr>
-          <w:lang w:val="sr-Latn-BA"/>
-        </w:rPr>
-      </w:pPr>
-    </w:p>
-    <w:p>
-      <w:pPr>
-        <w:spacing w:after="72"/>
-        <w:ind w:left="720" w:firstLine="0"/>
-        <w:jc w:val="left"/>
-        <w:rPr>
-          <w:lang w:val="sr-Latn-BA"/>
-        </w:rPr>
-      </w:pPr>
-    </w:p>
-    <w:p>
-      <w:pPr>
-        <w:spacing w:after="72"/>
-        <w:ind w:left="720" w:firstLine="0"/>
-        <w:jc w:val="left"/>
-        <w:rPr>
-          <w:lang w:val="sr-Latn-BA"/>
-        </w:rPr>
-      </w:pPr>
-    </w:p>
-    <w:p>
-      <w:pPr>
-        <w:spacing w:after="72"/>
-        <w:ind w:left="720" w:firstLine="0"/>
-        <w:jc w:val="left"/>
-        <w:rPr>
-          <w:lang w:val="sr-Latn-BA"/>
-        </w:rPr>
-      </w:pPr>
-    </w:p>
-    <w:p>
-      <w:pPr>
-        <w:spacing w:after="69"/>
-        <w:ind w:left="720" w:firstLine="0"/>
-        <w:jc w:val="left"/>
-        <w:rPr>
-          <w:lang w:val="sr-Latn-BA"/>
-        </w:rPr>
-      </w:pPr>
-      <w:r>
-        <w:rPr>
-          <w:lang w:val="sr-Latn-BA"/>
-        </w:rPr>
-        <w:lastRenderedPageBreak/>
-        <w:t xml:space="preserve"> </w:t>
-      </w:r>
-    </w:p>
-    <w:p>
-      <w:pPr>
-        <w:spacing w:after="0"/>
-        <w:jc w:val="left"/>
-        <w:rPr>
-          <w:lang w:val="sr-Latn-BA"/>
-        </w:rPr>
-      </w:pPr>
-    </w:p>
-    <w:p>
-      <w:pPr>
-        <w:pStyle w:val="Heading2"/>
-        <w:ind w:left="465" w:hanging="480"/>
-        <w:rPr>
-          <w:rFonts w:ascii="Times New Roman" w:hAnsi="Times New Roman" w:cs="Times New Roman"/>
-          <w:szCs w:val="32"/>
-          <w:lang w:val="sr-Latn-BA"/>
-        </w:rPr>
-      </w:pPr>
-      <w:bookmarkStart w:id="3" w:name="_Toc529303615"/>
-      <w:r>
-        <w:rPr>
-          <w:rFonts w:ascii="Times New Roman" w:hAnsi="Times New Roman" w:cs="Times New Roman"/>
-          <w:szCs w:val="32"/>
-          <w:lang w:val="sr-Latn-BA"/>
-        </w:rPr>
-        <w:t>K</w:t>
-      </w:r>
-      <w:r>
-        <w:rPr>
-          <w:rFonts w:ascii="Times New Roman" w:hAnsi="Times New Roman" w:cs="Times New Roman"/>
-          <w:szCs w:val="32"/>
-          <w:lang w:val="sr-Latn-BA"/>
-        </w:rPr>
-        <w:t>ORISNICI SISTEMA</w:t>
-      </w:r>
-      <w:bookmarkEnd w:id="3"/>
-      <w:r>
-        <w:rPr>
-          <w:rFonts w:ascii="Times New Roman" w:hAnsi="Times New Roman" w:cs="Times New Roman"/>
-          <w:szCs w:val="32"/>
-          <w:lang w:val="sr-Latn-BA"/>
-        </w:rPr>
-        <w:t xml:space="preserve"> </w:t>
-      </w:r>
-    </w:p>
-    <w:p>
-      <w:pPr>
-        <w:spacing w:after="230"/>
-        <w:ind w:left="0" w:firstLine="0"/>
-        <w:jc w:val="left"/>
-        <w:rPr>
-          <w:rFonts w:ascii="Times New Roman" w:hAnsi="Times New Roman" w:cs="Times New Roman"/>
-          <w:lang w:val="sr-Latn-BA"/>
-        </w:rPr>
-      </w:pPr>
-      <w:r>
-        <w:rPr>
-          <w:rFonts w:ascii="Times New Roman" w:hAnsi="Times New Roman" w:cs="Times New Roman"/>
-          <w:lang w:val="sr-Latn-BA"/>
-        </w:rPr>
-        <w:t xml:space="preserve"> </w:t>
-      </w:r>
-    </w:p>
-    <w:p>
-      <w:pPr>
-        <w:spacing w:after="243"/>
-        <w:ind w:left="0" w:firstLine="0"/>
-        <w:rPr>
-          <w:rFonts w:ascii="Times New Roman" w:hAnsi="Times New Roman" w:cs="Times New Roman"/>
-          <w:lang w:val="sr-Latn-BA"/>
-        </w:rPr>
-      </w:pPr>
-      <w:r>
-        <w:rPr>
-          <w:rFonts w:ascii="Times New Roman" w:hAnsi="Times New Roman" w:cs="Times New Roman"/>
-          <w:lang w:val="sr-Latn-BA"/>
-        </w:rPr>
-        <w:t xml:space="preserve">Korisnici sistema su: </w:t>
-      </w:r>
-    </w:p>
-    <w:p>
-      <w:pPr>
         <w:numPr>
           <w:ilvl w:val="0"/>
-          <w:numId w:val="2"/>
+          <w:numId w:val="14"/>
         </w:numPr>
         <w:spacing w:after="325"/>
-        <w:ind w:left="360" w:firstLine="0"/>
-        <w:jc w:val="left"/>
-        <w:rPr>
-          <w:rFonts w:ascii="Times New Roman" w:hAnsi="Times New Roman" w:cs="Times New Roman"/>
-          <w:lang w:val="sr-Latn-BA"/>
-        </w:rPr>
-      </w:pPr>
-      <w:commentRangeStart w:id="4"/>
-      <w:r>
-        <w:rPr>
-          <w:rFonts w:ascii="Times New Roman" w:hAnsi="Times New Roman" w:cs="Times New Roman"/>
+        <w:jc w:val="left"/>
+        <w:rPr>
+          <w:rFonts w:ascii="Times New Roman" w:hAnsi="Times New Roman" w:cs="Times New Roman"/>
+          <w:lang w:val="sr-Latn-BA"/>
+        </w:rPr>
+      </w:pPr>
+      <w:r>
+        <w:rPr>
+          <w:rFonts w:ascii="Times New Roman" w:hAnsi="Times New Roman" w:cs="Times New Roman"/>
+          <w:lang w:val="sr-Latn-BA"/>
+        </w:rPr>
+        <w:t>Referent</w:t>
+      </w:r>
+    </w:p>
+    <w:p>
+      <w:pPr>
+        <w:pStyle w:val="ListParagraph"/>
+        <w:numPr>
+          <w:ilvl w:val="0"/>
+          <w:numId w:val="14"/>
+        </w:numPr>
+        <w:spacing w:after="325"/>
+        <w:jc w:val="left"/>
+        <w:rPr>
+          <w:rFonts w:ascii="Times New Roman" w:hAnsi="Times New Roman" w:cs="Times New Roman"/>
+          <w:lang w:val="sr-Latn-BA"/>
+        </w:rPr>
+      </w:pPr>
+      <w:r>
+        <w:rPr>
+          <w:rFonts w:ascii="Times New Roman" w:hAnsi="Times New Roman" w:cs="Times New Roman"/>
+          <w:lang w:val="sr-Latn-BA"/>
+        </w:rPr>
+        <w:t>Studenti</w:t>
+      </w:r>
+      <w:r>
+        <w:rPr>
+          <w:rFonts w:ascii="Times New Roman" w:hAnsi="Times New Roman" w:cs="Times New Roman"/>
+          <w:lang w:val="sr-Latn-BA"/>
+        </w:rPr>
+        <w:br/>
+      </w:r>
+    </w:p>
+    <w:p>
+      <w:pPr>
+        <w:pStyle w:val="Heading2"/>
+        <w:rPr>
+          <w:rFonts w:ascii="Times New Roman" w:hAnsi="Times New Roman" w:cs="Times New Roman"/>
+          <w:szCs w:val="32"/>
+          <w:lang w:val="sr-Latn-BA"/>
+        </w:rPr>
+      </w:pPr>
+      <w:bookmarkStart w:id="5" w:name="_Toc529376310"/>
+      <w:r>
+        <w:rPr>
+          <w:rFonts w:ascii="Times New Roman" w:hAnsi="Times New Roman" w:cs="Times New Roman"/>
+          <w:szCs w:val="32"/>
+          <w:lang w:val="sr-Latn-BA"/>
+        </w:rPr>
+        <w:t>OBJAŠNJENJE KORISNIKA SISTEMA</w:t>
+      </w:r>
+      <w:bookmarkEnd w:id="5"/>
+    </w:p>
+    <w:p>
+      <w:pPr>
+        <w:rPr>
+          <w:lang w:val="sr-Latn-BA"/>
+        </w:rPr>
+      </w:pPr>
+    </w:p>
+    <w:p>
+      <w:pPr>
+        <w:ind w:left="0" w:firstLine="0"/>
+        <w:rPr>
+          <w:lang w:val="sr-Latn-BA"/>
+        </w:rPr>
+      </w:pPr>
+    </w:p>
+    <w:p>
+      <w:pPr>
+        <w:rPr>
+          <w:lang w:val="sr-Latn-BA"/>
+        </w:rPr>
+      </w:pPr>
+      <w:r>
+        <w:rPr>
+          <w:rFonts w:ascii="Times New Roman" w:hAnsi="Times New Roman" w:cs="Times New Roman"/>
+          <w:u w:val="single"/>
+          <w:lang w:val="sr-Latn-BA"/>
+        </w:rPr>
+        <w:t>Administrator</w:t>
+      </w:r>
+      <w:r>
+        <w:rPr>
+          <w:rFonts w:ascii="Times New Roman" w:hAnsi="Times New Roman" w:cs="Times New Roman"/>
+          <w:u w:val="single"/>
+          <w:lang w:val="sr-Latn-BA"/>
+        </w:rPr>
+        <w:t xml:space="preserve"> – šef u studentskoj službi</w:t>
+      </w:r>
+      <w:r>
+        <w:rPr>
+          <w:rFonts w:ascii="Times New Roman" w:hAnsi="Times New Roman" w:cs="Times New Roman"/>
+          <w:lang w:val="sr-Latn-BA"/>
+        </w:rPr>
+        <w:t xml:space="preserve"> ima sledeće mogućnosti: da unosi, menja i briše, uređuje, prikazuje i prilagođava sadržaj aplikacije (podaci o </w:t>
+      </w:r>
+      <w:r>
+        <w:rPr>
+          <w:rFonts w:ascii="Times New Roman" w:hAnsi="Times New Roman" w:cs="Times New Roman"/>
+          <w:lang w:val="sr-Latn-BA"/>
+        </w:rPr>
+        <w:t>studentu</w:t>
+      </w:r>
+      <w:r>
+        <w:rPr>
+          <w:rFonts w:ascii="Times New Roman" w:hAnsi="Times New Roman" w:cs="Times New Roman"/>
+          <w:lang w:val="sr-Latn-BA"/>
+        </w:rPr>
+        <w:t>,</w:t>
+      </w:r>
+      <w:r>
+        <w:rPr>
+          <w:rFonts w:ascii="Times New Roman" w:hAnsi="Times New Roman" w:cs="Times New Roman"/>
+          <w:lang w:val="sr-Latn-BA"/>
+        </w:rPr>
+        <w:t xml:space="preserve">   referentu). Pristup svim informacijama i funkcijama kojima aplikacija raspolaže.</w:t>
+      </w:r>
+    </w:p>
+    <w:p>
+      <w:pPr>
+        <w:rPr>
+          <w:rFonts w:ascii="Times New Roman" w:hAnsi="Times New Roman" w:cs="Times New Roman"/>
+          <w:lang w:val="sr-Latn-BA"/>
+        </w:rPr>
+      </w:pPr>
+    </w:p>
+    <w:p>
+      <w:pPr>
+        <w:rPr>
+          <w:rFonts w:ascii="Times New Roman" w:hAnsi="Times New Roman" w:cs="Times New Roman"/>
+          <w:lang w:val="sr-Latn-BA"/>
+        </w:rPr>
+      </w:pPr>
+    </w:p>
+    <w:p>
+      <w:pPr>
+        <w:rPr>
+          <w:rFonts w:ascii="Times New Roman" w:hAnsi="Times New Roman" w:cs="Times New Roman"/>
+          <w:lang w:val="sr-Latn-BA"/>
+        </w:rPr>
+      </w:pPr>
+      <w:r>
+        <w:rPr>
+          <w:rFonts w:ascii="Times New Roman" w:hAnsi="Times New Roman" w:cs="Times New Roman"/>
+          <w:lang w:val="sr-Latn-BA"/>
+        </w:rPr>
+        <w:t>Referent – radnik u studentskoj službi ima pristup informacijama o studentu, ima sledeće mogućnosti: da prihvata ili odbija zahteve od studenata, da unosi i menja, datum i vreme polaganja ispita, unos ocena iz predmeta koji su položeni u datom roku. Nema pravo bris</w:t>
+      </w:r>
+      <w:r>
+        <w:rPr>
+          <w:rFonts w:ascii="Times New Roman" w:hAnsi="Times New Roman" w:cs="Times New Roman"/>
+          <w:lang w:val="sr-Latn-BA"/>
+        </w:rPr>
+        <w:t>anja i menjanja postojećih informacija o studentu.</w:t>
+      </w:r>
+    </w:p>
+    <w:p>
+      <w:pPr>
+        <w:rPr>
+          <w:rFonts w:ascii="Times New Roman" w:hAnsi="Times New Roman" w:cs="Times New Roman"/>
+          <w:lang w:val="sr-Latn-BA"/>
+        </w:rPr>
+      </w:pPr>
+    </w:p>
+    <w:p>
+      <w:pPr>
+        <w:rPr>
+          <w:rFonts w:ascii="Times New Roman" w:hAnsi="Times New Roman" w:cs="Times New Roman"/>
+          <w:lang w:val="sr-Latn-BA"/>
+        </w:rPr>
+      </w:pPr>
+    </w:p>
+    <w:p>
+      <w:pPr>
+        <w:rPr>
+          <w:rFonts w:ascii="Times New Roman" w:hAnsi="Times New Roman" w:cs="Times New Roman"/>
+          <w:lang w:val="sr-Latn-BA"/>
+        </w:rPr>
+      </w:pPr>
+      <w:r>
+        <w:rPr>
+          <w:rFonts w:ascii="Times New Roman" w:hAnsi="Times New Roman" w:cs="Times New Roman"/>
+          <w:u w:val="single"/>
           <w:lang w:val="sr-Latn-BA"/>
         </w:rPr>
         <w:t>Student</w:t>
@@ -1729,83 +1896,54 @@
       <w:r>
         <w:rPr>
           <w:rFonts w:ascii="Times New Roman" w:hAnsi="Times New Roman" w:cs="Times New Roman"/>
-          <w:lang w:val="sr-Latn-BA"/>
-        </w:rPr>
-        <w:t xml:space="preserve"> </w:t>
-      </w:r>
-      <w:commentRangeEnd w:id="4"/>
-      <w:r>
-        <w:rPr>
-          <w:rStyle w:val="CommentReference"/>
-        </w:rPr>
-        <w:commentReference w:id="4"/>
-      </w:r>
-    </w:p>
-    <w:p>
-      <w:pPr>
-        <w:pStyle w:val="Heading2"/>
-        <w:rPr>
-          <w:rFonts w:ascii="Times New Roman" w:hAnsi="Times New Roman" w:cs="Times New Roman"/>
-          <w:szCs w:val="32"/>
-          <w:lang w:val="sr-Latn-BA"/>
-        </w:rPr>
-      </w:pPr>
-      <w:bookmarkStart w:id="5" w:name="_Toc529303616"/>
-      <w:r>
-        <w:rPr>
-          <w:rFonts w:ascii="Times New Roman" w:hAnsi="Times New Roman" w:cs="Times New Roman"/>
-          <w:szCs w:val="32"/>
-          <w:lang w:val="sr-Latn-BA"/>
-        </w:rPr>
-        <w:t>OBJAŠNJENJE KORISNIKA SISTEMA</w:t>
-      </w:r>
-      <w:bookmarkEnd w:id="5"/>
-    </w:p>
-    <w:p>
-      <w:pPr>
-        <w:rPr>
-          <w:lang w:val="sr-Latn-BA"/>
-        </w:rPr>
-      </w:pPr>
-    </w:p>
-    <w:p>
-      <w:pPr>
-        <w:rPr>
-          <w:lang w:val="sr-Latn-BA"/>
-        </w:rPr>
-      </w:pPr>
-      <w:r>
-        <w:rPr>
-          <w:lang w:val="sr-Latn-BA"/>
-        </w:rPr>
-        <w:t>Student</w:t>
-      </w:r>
-      <w:r>
-        <w:rPr>
+          <w:u w:val="single"/>
           <w:lang w:val="sr-Latn-BA"/>
         </w:rPr>
         <w:t>i</w:t>
       </w:r>
       <w:r>
         <w:rPr>
-          <w:lang w:val="sr-Latn-BA"/>
-        </w:rPr>
-        <w:t xml:space="preserve"> – studenti DUNP imaju pristup svojim ličnim</w:t>
-      </w:r>
-      <w:bookmarkStart w:id="6" w:name="_GoBack"/>
-      <w:bookmarkEnd w:id="6"/>
-      <w:r>
-        <w:rPr>
-          <w:lang w:val="sr-Latn-BA"/>
-        </w:rPr>
-        <w:t xml:space="preserve"> podacima, predmetima, </w:t>
-      </w:r>
-      <w:r>
-        <w:rPr>
+          <w:rFonts w:ascii="Times New Roman" w:hAnsi="Times New Roman" w:cs="Times New Roman"/>
+          <w:u w:val="single"/>
+          <w:lang w:val="sr-Latn-BA"/>
+        </w:rPr>
+        <w:t xml:space="preserve"> – studenti DUNP</w:t>
+      </w:r>
+      <w:r>
+        <w:rPr>
+          <w:rFonts w:ascii="Times New Roman" w:hAnsi="Times New Roman" w:cs="Times New Roman"/>
+          <w:lang w:val="sr-Latn-BA"/>
+        </w:rPr>
+        <w:t xml:space="preserve"> imaju pristup svojim ličnim podacima, predmetima, </w:t>
+      </w:r>
+      <w:r>
+        <w:rPr>
+          <w:rFonts w:ascii="Times New Roman" w:hAnsi="Times New Roman" w:cs="Times New Roman"/>
           <w:lang w:val="sr-Latn-BA"/>
         </w:rPr>
         <w:t>prijavama ispita, ocenama, položenim ispitima. Studenti nemaju pravo da unose, menjaju ili brišu predmete, ocene, spisak položenih ispita, ESPB bodove, imaće samo mogućnost biranja ponuđenih izbornih predmeta u toku studija, kao i slanje zahteva studentskoj službi za potvrde koje su potrebne studentu.</w:t>
       </w:r>
+    </w:p>
+    <w:p>
+      <w:pPr>
+        <w:rPr>
+          <w:lang w:val="sr-Latn-BA"/>
+        </w:rPr>
+      </w:pPr>
+    </w:p>
+    <w:p>
+      <w:pPr>
+        <w:rPr>
+          <w:lang w:val="sr-Latn-BA"/>
+        </w:rPr>
+      </w:pPr>
+    </w:p>
+    <w:p>
+      <w:pPr>
+        <w:rPr>
+          <w:lang w:val="sr-Latn-BA"/>
+        </w:rPr>
+      </w:pPr>
     </w:p>
     <w:p>
       <w:pPr>
@@ -1823,7 +1961,7 @@
           <w:lang w:val="sr-Latn-BA"/>
         </w:rPr>
       </w:pPr>
-      <w:bookmarkStart w:id="7" w:name="_Toc529303617"/>
+      <w:bookmarkStart w:id="6" w:name="_Toc529376311"/>
       <w:r>
         <w:rPr>
           <w:rFonts w:ascii="Times New Roman" w:hAnsi="Times New Roman" w:cs="Times New Roman"/>
@@ -1845,7 +1983,7 @@
         </w:rPr>
         <w:t>ASTAV TIMA</w:t>
       </w:r>
-      <w:bookmarkEnd w:id="7"/>
+      <w:bookmarkEnd w:id="6"/>
       <w:r>
         <w:rPr>
           <w:rFonts w:ascii="Times New Roman" w:hAnsi="Times New Roman" w:cs="Times New Roman"/>
@@ -1860,6 +1998,7 @@
         <w:ind w:left="0" w:firstLine="0"/>
         <w:jc w:val="left"/>
         <w:rPr>
+          <w:sz w:val="22"/>
           <w:lang w:val="sr-Latn-BA"/>
         </w:rPr>
       </w:pPr>
@@ -1876,23 +2015,28 @@
         <w:spacing w:after="244"/>
         <w:ind w:left="10"/>
         <w:rPr>
-          <w:lang w:val="sr-Latn-BA"/>
-        </w:rPr>
-      </w:pPr>
-      <w:r>
-        <w:rPr>
-          <w:lang w:val="sr-Latn-BA"/>
-        </w:rPr>
+          <w:rFonts w:ascii="Times New Roman" w:hAnsi="Times New Roman" w:cs="Times New Roman"/>
+          <w:lang w:val="sr-Latn-BA"/>
+        </w:rPr>
+      </w:pPr>
+      <w:r>
+        <w:rPr>
+          <w:rFonts w:ascii="Times New Roman" w:hAnsi="Times New Roman" w:cs="Times New Roman"/>
+          <w:lang w:val="sr-Latn-BA"/>
+        </w:rPr>
+        <w:lastRenderedPageBreak/>
         <w:t xml:space="preserve">U aktivnostima našeg kooperativnog tima </w:t>
       </w:r>
       <w:r>
         <w:rPr>
+          <w:rFonts w:ascii="Times New Roman" w:hAnsi="Times New Roman" w:cs="Times New Roman"/>
           <w:lang w:val="sr-Latn-BA"/>
         </w:rPr>
         <w:t xml:space="preserve">TINOTI </w:t>
       </w:r>
       <w:r>
         <w:rPr>
+          <w:rFonts w:ascii="Times New Roman" w:hAnsi="Times New Roman" w:cs="Times New Roman"/>
           <w:lang w:val="sr-Latn-BA"/>
         </w:rPr>
         <w:t xml:space="preserve">učestvuju dva člana:  </w:t>
@@ -1906,14 +2050,23 @@
         </w:numPr>
         <w:ind w:hanging="360"/>
         <w:rPr>
-          <w:lang w:val="sr-Latn-BA"/>
-        </w:rPr>
-      </w:pPr>
-      <w:r>
-        <w:rPr>
-          <w:lang w:val="sr-Latn-BA"/>
-        </w:rPr>
-        <w:t xml:space="preserve">Melida Radoncic, </w:t>
+          <w:rFonts w:ascii="Times New Roman" w:hAnsi="Times New Roman" w:cs="Times New Roman"/>
+          <w:lang w:val="sr-Latn-BA"/>
+        </w:rPr>
+      </w:pPr>
+      <w:r>
+        <w:rPr>
+          <w:rFonts w:ascii="Times New Roman" w:hAnsi="Times New Roman" w:cs="Times New Roman"/>
+          <w:lang w:val="sr-Latn-BA"/>
+        </w:rPr>
+        <w:t>Melida Radončić</w:t>
+      </w:r>
+      <w:r>
+        <w:rPr>
+          <w:rFonts w:ascii="Times New Roman" w:hAnsi="Times New Roman" w:cs="Times New Roman"/>
+          <w:lang w:val="sr-Latn-BA"/>
+        </w:rPr>
+        <w:t xml:space="preserve">, </w:t>
       </w:r>
     </w:p>
     <w:p>
@@ -1925,11 +2078,13 @@
         <w:spacing w:after="234"/>
         <w:ind w:hanging="360"/>
         <w:rPr>
-          <w:lang w:val="sr-Latn-BA"/>
-        </w:rPr>
-      </w:pPr>
-      <w:r>
-        <w:rPr>
+          <w:rFonts w:ascii="Times New Roman" w:hAnsi="Times New Roman" w:cs="Times New Roman"/>
+          <w:lang w:val="sr-Latn-BA"/>
+        </w:rPr>
+      </w:pPr>
+      <w:r>
+        <w:rPr>
+          <w:rFonts w:ascii="Times New Roman" w:hAnsi="Times New Roman" w:cs="Times New Roman"/>
           <w:lang w:val="sr-Latn-BA"/>
         </w:rPr>
         <w:t xml:space="preserve">Asija Ramović </w:t>
@@ -1943,7 +2098,7 @@
           <w:lang w:val="sr-Latn-BA"/>
         </w:rPr>
       </w:pPr>
-      <w:bookmarkStart w:id="8" w:name="_Toc529303618"/>
+      <w:bookmarkStart w:id="7" w:name="_Toc529376312"/>
       <w:r>
         <w:rPr>
           <w:rFonts w:ascii="Times New Roman" w:hAnsi="Times New Roman" w:cs="Times New Roman"/>
@@ -1951,7 +2106,7 @@
         </w:rPr>
         <w:t>OSNOVNI CILJ TIMA</w:t>
       </w:r>
-      <w:bookmarkEnd w:id="8"/>
+      <w:bookmarkEnd w:id="7"/>
     </w:p>
     <w:p>
       <w:pPr>
@@ -2158,16 +2313,15 @@
           <w:lang w:val="sr-Latn-BA"/>
         </w:rPr>
       </w:pPr>
-      <w:bookmarkStart w:id="9" w:name="_Toc529303619"/>
-      <w:r>
-        <w:rPr>
-          <w:rFonts w:ascii="Times New Roman" w:hAnsi="Times New Roman" w:cs="Times New Roman"/>
-          <w:lang w:val="sr-Latn-BA"/>
-        </w:rPr>
-        <w:lastRenderedPageBreak/>
+      <w:bookmarkStart w:id="8" w:name="_Toc529376313"/>
+      <w:r>
+        <w:rPr>
+          <w:rFonts w:ascii="Times New Roman" w:hAnsi="Times New Roman" w:cs="Times New Roman"/>
+          <w:lang w:val="sr-Latn-BA"/>
+        </w:rPr>
         <w:t>IZBOR VOĐE</w:t>
       </w:r>
-      <w:bookmarkEnd w:id="9"/>
+      <w:bookmarkEnd w:id="8"/>
     </w:p>
     <w:p>
       <w:pPr>
@@ -2198,7 +2352,31 @@
           <w:szCs w:val="28"/>
           <w:lang w:val="sr-Latn-BA"/>
         </w:rPr>
-        <w:t>ji imamo i rešavanje istog kao I da će biti odličan koordinator tima gde će svojim zalaganjem I veštinama dovesti do uspešne realizacije projekta, odnosno aplikacije</w:t>
+        <w:t>ji imamo i rešavanje istog kao i</w:t>
+      </w:r>
+      <w:r>
+        <w:rPr>
+          <w:rFonts w:ascii="Times New Roman" w:hAnsi="Times New Roman" w:cs="Times New Roman"/>
+          <w:szCs w:val="28"/>
+          <w:lang w:val="sr-Latn-BA"/>
+        </w:rPr>
+        <w:t xml:space="preserve"> da će biti odličan koordinator</w:t>
+      </w:r>
+      <w:r>
+        <w:rPr>
+          <w:rFonts w:ascii="Times New Roman" w:hAnsi="Times New Roman" w:cs="Times New Roman"/>
+          <w:szCs w:val="28"/>
+          <w:lang w:val="sr-Latn-BA"/>
+        </w:rPr>
+        <w:t xml:space="preserve"> tima gde će svojim zalaganjem i</w:t>
+      </w:r>
+      <w:r>
+        <w:rPr>
+          <w:rFonts w:ascii="Times New Roman" w:hAnsi="Times New Roman" w:cs="Times New Roman"/>
+          <w:szCs w:val="28"/>
+          <w:lang w:val="sr-Latn-BA"/>
+        </w:rPr>
+        <w:t xml:space="preserve"> veštinama dovesti do uspešne realizacije projekta, odnosno aplikacije</w:t>
       </w:r>
       <w:r>
         <w:rPr>
@@ -2249,7 +2427,7 @@
           <w:lang w:val="sr-Latn-BA"/>
         </w:rPr>
       </w:pPr>
-      <w:bookmarkStart w:id="10" w:name="_Toc529303620"/>
+      <w:bookmarkStart w:id="9" w:name="_Toc529376314"/>
       <w:r>
         <w:rPr>
           <w:rFonts w:ascii="Times New Roman" w:hAnsi="Times New Roman" w:cs="Times New Roman"/>
@@ -2257,7 +2435,7 @@
         </w:rPr>
         <w:t>RAD TIMA</w:t>
       </w:r>
-      <w:bookmarkEnd w:id="10"/>
+      <w:bookmarkEnd w:id="9"/>
     </w:p>
     <w:p>
       <w:pPr>
@@ -2343,6 +2521,7 @@
           <w:rFonts w:ascii="Times New Roman" w:hAnsi="Times New Roman" w:cs="Times New Roman"/>
           <w:lang w:val="sr-Latn-BA"/>
         </w:rPr>
+        <w:lastRenderedPageBreak/>
         <w:t xml:space="preserve"> </w:t>
       </w:r>
     </w:p>
@@ -2360,7 +2539,21 @@
           <w:rFonts w:ascii="Times New Roman" w:hAnsi="Times New Roman" w:cs="Times New Roman"/>
           <w:lang w:val="sr-Latn-BA"/>
         </w:rPr>
-        <w:t xml:space="preserve">Za rešavanje konkretnih problema I donošenja glavnih odluka komunikacija će se vršiti u vidu sastanaka. </w:t>
+        <w:t>Za rešav</w:t>
+      </w:r>
+      <w:r>
+        <w:rPr>
+          <w:rFonts w:ascii="Times New Roman" w:hAnsi="Times New Roman" w:cs="Times New Roman"/>
+          <w:lang w:val="sr-Latn-BA"/>
+        </w:rPr>
+        <w:t>anje konkretnih problema i</w:t>
+      </w:r>
+      <w:r>
+        <w:rPr>
+          <w:rFonts w:ascii="Times New Roman" w:hAnsi="Times New Roman" w:cs="Times New Roman"/>
+          <w:lang w:val="sr-Latn-BA"/>
+        </w:rPr>
+        <w:t xml:space="preserve"> donošenja glavnih odluka komunikacija će se vršiti u vidu sastanaka. </w:t>
       </w:r>
     </w:p>
     <w:p>
@@ -2544,16 +2737,104 @@
         <w:ind w:left="0" w:firstLine="0"/>
         <w:jc w:val="left"/>
         <w:rPr>
-          <w:lang w:val="sr-Latn-BA"/>
-        </w:rPr>
-      </w:pPr>
-      <w:r>
-        <w:rPr>
           <w:sz w:val="22"/>
           <w:lang w:val="sr-Latn-BA"/>
         </w:rPr>
+      </w:pPr>
+      <w:r>
+        <w:rPr>
+          <w:sz w:val="22"/>
+          <w:lang w:val="sr-Latn-BA"/>
+        </w:rPr>
         <w:t xml:space="preserve">  </w:t>
       </w:r>
+    </w:p>
+    <w:p>
+      <w:pPr>
+        <w:spacing w:after="212"/>
+        <w:ind w:left="0" w:firstLine="0"/>
+        <w:jc w:val="left"/>
+        <w:rPr>
+          <w:sz w:val="22"/>
+          <w:lang w:val="sr-Latn-BA"/>
+        </w:rPr>
+      </w:pPr>
+    </w:p>
+    <w:p>
+      <w:pPr>
+        <w:spacing w:after="212"/>
+        <w:ind w:left="0" w:firstLine="0"/>
+        <w:jc w:val="left"/>
+        <w:rPr>
+          <w:sz w:val="22"/>
+          <w:lang w:val="sr-Latn-BA"/>
+        </w:rPr>
+      </w:pPr>
+    </w:p>
+    <w:p>
+      <w:pPr>
+        <w:spacing w:after="212"/>
+        <w:ind w:left="0" w:firstLine="0"/>
+        <w:jc w:val="left"/>
+        <w:rPr>
+          <w:sz w:val="22"/>
+          <w:lang w:val="sr-Latn-BA"/>
+        </w:rPr>
+      </w:pPr>
+    </w:p>
+    <w:p>
+      <w:pPr>
+        <w:spacing w:after="212"/>
+        <w:ind w:left="0" w:firstLine="0"/>
+        <w:jc w:val="left"/>
+        <w:rPr>
+          <w:sz w:val="22"/>
+          <w:lang w:val="sr-Latn-BA"/>
+        </w:rPr>
+      </w:pPr>
+    </w:p>
+    <w:p>
+      <w:pPr>
+        <w:spacing w:after="212"/>
+        <w:ind w:left="0" w:firstLine="0"/>
+        <w:jc w:val="left"/>
+        <w:rPr>
+          <w:sz w:val="22"/>
+          <w:lang w:val="sr-Latn-BA"/>
+        </w:rPr>
+      </w:pPr>
+    </w:p>
+    <w:p>
+      <w:pPr>
+        <w:spacing w:after="212"/>
+        <w:ind w:left="0" w:firstLine="0"/>
+        <w:jc w:val="left"/>
+        <w:rPr>
+          <w:sz w:val="22"/>
+          <w:lang w:val="sr-Latn-BA"/>
+        </w:rPr>
+      </w:pPr>
+    </w:p>
+    <w:p>
+      <w:pPr>
+        <w:spacing w:after="212"/>
+        <w:ind w:left="0" w:firstLine="0"/>
+        <w:jc w:val="left"/>
+        <w:rPr>
+          <w:sz w:val="22"/>
+          <w:lang w:val="sr-Latn-BA"/>
+        </w:rPr>
+      </w:pPr>
+    </w:p>
+    <w:p>
+      <w:pPr>
+        <w:spacing w:after="212"/>
+        <w:ind w:left="0" w:firstLine="0"/>
+        <w:jc w:val="left"/>
+        <w:rPr>
+          <w:lang w:val="sr-Latn-BA"/>
+        </w:rPr>
+      </w:pPr>
     </w:p>
     <w:p>
       <w:pPr>
@@ -2634,7 +2915,7 @@
             </w:rPr>
             <w:fldChar w:fldCharType="separate"/>
           </w:r>
-          <w:hyperlink w:anchor="_Toc529303612" w:history="1">
+          <w:hyperlink w:anchor="_Toc529376306" w:history="1">
             <w:r>
               <w:rPr>
                 <w:rStyle w:val="Hyperlink"/>
@@ -2682,7 +2963,7 @@
                 <w:noProof/>
                 <w:webHidden/>
               </w:rPr>
-              <w:instrText xml:space="preserve"> PAGEREF _Toc529303612 \h </w:instrText>
+              <w:instrText xml:space="preserve"> PAGEREF _Toc529376306 \h </w:instrText>
             </w:r>
             <w:r>
               <w:rPr>
@@ -2727,7 +3008,7 @@
               <w:sz w:val="22"/>
             </w:rPr>
           </w:pPr>
-          <w:hyperlink w:anchor="_Toc529303613" w:history="1">
+          <w:hyperlink w:anchor="_Toc529376307" w:history="1">
             <w:r>
               <w:rPr>
                 <w:rStyle w:val="Hyperlink"/>
@@ -2775,7 +3056,7 @@
                 <w:noProof/>
                 <w:webHidden/>
               </w:rPr>
-              <w:instrText xml:space="preserve"> PAGEREF _Toc529303613 \h </w:instrText>
+              <w:instrText xml:space="preserve"> PAGEREF _Toc529376307 \h </w:instrText>
             </w:r>
             <w:r>
               <w:rPr>
@@ -2820,7 +3101,7 @@
               <w:sz w:val="22"/>
             </w:rPr>
           </w:pPr>
-          <w:hyperlink w:anchor="_Toc529303614" w:history="1">
+          <w:hyperlink w:anchor="_Toc529376308" w:history="1">
             <w:r>
               <w:rPr>
                 <w:rStyle w:val="Hyperlink"/>
@@ -2868,7 +3149,7 @@
                 <w:noProof/>
                 <w:webHidden/>
               </w:rPr>
-              <w:instrText xml:space="preserve"> PAGEREF _Toc529303614 \h </w:instrText>
+              <w:instrText xml:space="preserve"> PAGEREF _Toc529376308 \h </w:instrText>
             </w:r>
             <w:r>
               <w:rPr>
@@ -2913,7 +3194,7 @@
               <w:sz w:val="22"/>
             </w:rPr>
           </w:pPr>
-          <w:hyperlink w:anchor="_Toc529303615" w:history="1">
+          <w:hyperlink w:anchor="_Toc529376309" w:history="1">
             <w:r>
               <w:rPr>
                 <w:rStyle w:val="Hyperlink"/>
@@ -2961,7 +3242,7 @@
                 <w:noProof/>
                 <w:webHidden/>
               </w:rPr>
-              <w:instrText xml:space="preserve"> PAGEREF _Toc529303615 \h </w:instrText>
+              <w:instrText xml:space="preserve"> PAGEREF _Toc529376309 \h </w:instrText>
             </w:r>
             <w:r>
               <w:rPr>
@@ -3006,7 +3287,7 @@
               <w:sz w:val="22"/>
             </w:rPr>
           </w:pPr>
-          <w:hyperlink w:anchor="_Toc529303616" w:history="1">
+          <w:hyperlink w:anchor="_Toc529376310" w:history="1">
             <w:r>
               <w:rPr>
                 <w:rStyle w:val="Hyperlink"/>
@@ -3054,7 +3335,7 @@
                 <w:noProof/>
                 <w:webHidden/>
               </w:rPr>
-              <w:instrText xml:space="preserve"> PAGEREF _Toc529303616 \h </w:instrText>
+              <w:instrText xml:space="preserve"> PAGEREF _Toc529376310 \h </w:instrText>
             </w:r>
             <w:r>
               <w:rPr>
@@ -3099,7 +3380,7 @@
               <w:sz w:val="22"/>
             </w:rPr>
           </w:pPr>
-          <w:hyperlink w:anchor="_Toc529303617" w:history="1">
+          <w:hyperlink w:anchor="_Toc529376311" w:history="1">
             <w:r>
               <w:rPr>
                 <w:rStyle w:val="Hyperlink"/>
@@ -3147,7 +3428,7 @@
                 <w:noProof/>
                 <w:webHidden/>
               </w:rPr>
-              <w:instrText xml:space="preserve"> PAGEREF _Toc529303617 \h </w:instrText>
+              <w:instrText xml:space="preserve"> PAGEREF _Toc529376311 \h </w:instrText>
             </w:r>
             <w:r>
               <w:rPr>
@@ -3167,7 +3448,7 @@
                 <w:noProof/>
                 <w:webHidden/>
               </w:rPr>
-              <w:t>4</w:t>
+              <w:t>5</w:t>
             </w:r>
             <w:r>
               <w:rPr>
@@ -3192,7 +3473,7 @@
               <w:sz w:val="22"/>
             </w:rPr>
           </w:pPr>
-          <w:hyperlink w:anchor="_Toc529303618" w:history="1">
+          <w:hyperlink w:anchor="_Toc529376312" w:history="1">
             <w:r>
               <w:rPr>
                 <w:rStyle w:val="Hyperlink"/>
@@ -3240,7 +3521,7 @@
                 <w:noProof/>
                 <w:webHidden/>
               </w:rPr>
-              <w:instrText xml:space="preserve"> PAGEREF _Toc529303618 \h </w:instrText>
+              <w:instrText xml:space="preserve"> PAGEREF _Toc529376312 \h </w:instrText>
             </w:r>
             <w:r>
               <w:rPr>
@@ -3260,7 +3541,7 @@
                 <w:noProof/>
                 <w:webHidden/>
               </w:rPr>
-              <w:t>4</w:t>
+              <w:t>5</w:t>
             </w:r>
             <w:r>
               <w:rPr>
@@ -3285,7 +3566,7 @@
               <w:sz w:val="22"/>
             </w:rPr>
           </w:pPr>
-          <w:hyperlink w:anchor="_Toc529303619" w:history="1">
+          <w:hyperlink w:anchor="_Toc529376313" w:history="1">
             <w:r>
               <w:rPr>
                 <w:rStyle w:val="Hyperlink"/>
@@ -3333,7 +3614,7 @@
                 <w:noProof/>
                 <w:webHidden/>
               </w:rPr>
-              <w:instrText xml:space="preserve"> PAGEREF _Toc529303619 \h </w:instrText>
+              <w:instrText xml:space="preserve"> PAGEREF _Toc529376313 \h </w:instrText>
             </w:r>
             <w:r>
               <w:rPr>
@@ -3378,7 +3659,7 @@
               <w:sz w:val="22"/>
             </w:rPr>
           </w:pPr>
-          <w:hyperlink w:anchor="_Toc529303620" w:history="1">
+          <w:hyperlink w:anchor="_Toc529376314" w:history="1">
             <w:r>
               <w:rPr>
                 <w:rStyle w:val="Hyperlink"/>
@@ -3426,7 +3707,7 @@
                 <w:noProof/>
                 <w:webHidden/>
               </w:rPr>
-              <w:instrText xml:space="preserve"> PAGEREF _Toc529303620 \h </w:instrText>
+              <w:instrText xml:space="preserve"> PAGEREF _Toc529376314 \h </w:instrText>
             </w:r>
             <w:r>
               <w:rPr>
@@ -3537,192 +3818,8 @@
 </w:document>
 </file>
 
-<file path=word/comments.xml><?xml version="1.0" encoding="utf-8"?>
-<w:comments xmlns:wpc="http://schemas.microsoft.com/office/word/2010/wordprocessingCanvas" xmlns:cx="http://schemas.microsoft.com/office/drawing/2014/chartex" xmlns:cx1="http://schemas.microsoft.com/office/drawing/2015/9/8/chartex" xmlns:cx2="http://schemas.microsoft.com/office/drawing/2015/10/21/chartex" xmlns:cx3="http://schemas.microsoft.com/office/drawing/2016/5/9/chartex" xmlns:cx4="http://schemas.microsoft.com/office/drawing/2016/5/10/chartex" xmlns:cx5="http://schemas.microsoft.com/office/drawing/2016/5/11/chartex" xmlns:cx6="http://schemas.microsoft.com/office/drawing/2016/5/12/chartex" xmlns:cx7="http://schemas.microsoft.com/office/drawing/2016/5/13/chartex" xmlns:cx8="http://schemas.microsoft.com/office/drawing/2016/5/14/chartex" xmlns:mc="http://schemas.openxmlformats.org/markup-compatibility/2006" xmlns:aink="http://schemas.microsoft.com/office/drawing/2016/ink" xmlns:am3d="http://schemas.microsoft.com/office/drawing/2017/model3d" xmlns:o="urn:schemas-microsoft-com:office:office" xmlns:r="http://schemas.openxmlformats.org/officeDocument/2006/relationships" xmlns:m="http://schemas.openxmlformats.org/officeDocument/2006/math" xmlns:v="urn:schemas-microsoft-com:vml" xmlns:wp14="http://schemas.microsoft.com/office/word/2010/wordprocessingDrawing" xmlns:wp="http://schemas.openxmlformats.org/drawingml/2006/wordprocessingDrawing" xmlns:w10="urn:schemas-microsoft-com:office:word" xmlns:w="http://schemas.openxmlformats.org/wordprocessingml/2006/main" xmlns:w14="http://schemas.microsoft.com/office/word/2010/wordml" xmlns:w15="http://schemas.microsoft.com/office/word/2012/wordml" xmlns:w16cid="http://schemas.microsoft.com/office/word/2016/wordml/cid" xmlns:w16se="http://schemas.microsoft.com/office/word/2015/wordml/symex" xmlns:wpg="http://schemas.microsoft.com/office/word/2010/wordprocessingGroup" xmlns:wpi="http://schemas.microsoft.com/office/word/2010/wordprocessingInk" xmlns:wne="http://schemas.microsoft.com/office/word/2006/wordml" xmlns:wps="http://schemas.microsoft.com/office/word/2010/wordprocessingShape" mc:Ignorable="w14 w15 w16se w16cid wp14">
-  <w:comment w:id="4" w:author="Aldina Pljaskovic" w:date="2018-11-06T23:39:00Z" w:initials="AP">
-    <w:p>
-      <w:pPr>
-        <w:pStyle w:val="CommentText"/>
-      </w:pPr>
-      <w:r>
-        <w:rPr>
-          <w:rStyle w:val="CommentReference"/>
-        </w:rPr>
-        <w:annotationRef/>
-      </w:r>
-      <w:r>
-        <w:t xml:space="preserve">Ne </w:t>
-      </w:r>
-      <w:proofErr w:type="spellStart"/>
-      <w:r>
-        <w:t>znam</w:t>
-      </w:r>
-      <w:proofErr w:type="spellEnd"/>
-      <w:r>
-        <w:t xml:space="preserve"> </w:t>
-      </w:r>
-      <w:proofErr w:type="spellStart"/>
-      <w:r>
-        <w:t>kako</w:t>
-      </w:r>
-      <w:proofErr w:type="spellEnd"/>
-      <w:r>
-        <w:t xml:space="preserve"> </w:t>
-      </w:r>
-      <w:proofErr w:type="spellStart"/>
-      <w:r>
-        <w:t>ovo</w:t>
-      </w:r>
-      <w:proofErr w:type="spellEnd"/>
-      <w:r>
-        <w:t xml:space="preserve"> </w:t>
-      </w:r>
-      <w:proofErr w:type="spellStart"/>
-      <w:r>
-        <w:t>mislite</w:t>
-      </w:r>
-      <w:proofErr w:type="spellEnd"/>
-      <w:r>
-        <w:t xml:space="preserve"> da </w:t>
-      </w:r>
-      <w:proofErr w:type="spellStart"/>
-      <w:r>
-        <w:t>demonstrirate</w:t>
-      </w:r>
-      <w:proofErr w:type="spellEnd"/>
-      <w:r>
-        <w:t xml:space="preserve"> da </w:t>
-      </w:r>
-      <w:proofErr w:type="spellStart"/>
-      <w:r>
-        <w:t>radi</w:t>
-      </w:r>
-      <w:proofErr w:type="spellEnd"/>
-      <w:r>
-        <w:t xml:space="preserve">, </w:t>
-      </w:r>
-      <w:proofErr w:type="spellStart"/>
-      <w:r>
-        <w:t>ako</w:t>
-      </w:r>
-      <w:proofErr w:type="spellEnd"/>
-      <w:r>
-        <w:t xml:space="preserve"> </w:t>
-      </w:r>
-      <w:proofErr w:type="spellStart"/>
-      <w:r>
-        <w:t>nemate</w:t>
-      </w:r>
-      <w:proofErr w:type="spellEnd"/>
-      <w:r>
-        <w:t xml:space="preserve"> I </w:t>
-      </w:r>
-      <w:proofErr w:type="spellStart"/>
-      <w:r>
-        <w:t>nekog</w:t>
-      </w:r>
-      <w:proofErr w:type="spellEnd"/>
-      <w:r>
-        <w:t xml:space="preserve"> </w:t>
-      </w:r>
-      <w:proofErr w:type="spellStart"/>
-      <w:r>
-        <w:t>iz</w:t>
-      </w:r>
-      <w:proofErr w:type="spellEnd"/>
-      <w:r>
-        <w:t xml:space="preserve"> </w:t>
-      </w:r>
-      <w:proofErr w:type="spellStart"/>
-      <w:r>
-        <w:t>studentske</w:t>
-      </w:r>
-      <w:proofErr w:type="spellEnd"/>
-      <w:r>
-        <w:t xml:space="preserve"> </w:t>
-      </w:r>
-      <w:proofErr w:type="spellStart"/>
-      <w:r>
-        <w:t>službe</w:t>
-      </w:r>
-      <w:proofErr w:type="spellEnd"/>
-      <w:r>
-        <w:t xml:space="preserve"> ko </w:t>
-      </w:r>
-      <w:proofErr w:type="spellStart"/>
-      <w:r>
-        <w:t>ovo</w:t>
-      </w:r>
-      <w:proofErr w:type="spellEnd"/>
-      <w:r>
-        <w:t xml:space="preserve"> </w:t>
-      </w:r>
-      <w:proofErr w:type="spellStart"/>
-      <w:r>
-        <w:t>odobrava</w:t>
-      </w:r>
-      <w:proofErr w:type="spellEnd"/>
-      <w:r>
-        <w:t>.</w:t>
-      </w:r>
-    </w:p>
-    <w:p>
-      <w:pPr>
-        <w:pStyle w:val="CommentText"/>
-      </w:pPr>
-    </w:p>
-    <w:p>
-      <w:pPr>
-        <w:pStyle w:val="CommentText"/>
-      </w:pPr>
-      <w:proofErr w:type="spellStart"/>
-      <w:r>
-        <w:t>Gde</w:t>
-      </w:r>
-      <w:proofErr w:type="spellEnd"/>
-      <w:r>
-        <w:t xml:space="preserve"> </w:t>
-      </w:r>
-      <w:proofErr w:type="spellStart"/>
-      <w:r>
-        <w:t>imate</w:t>
-      </w:r>
-      <w:proofErr w:type="spellEnd"/>
-      <w:r>
-        <w:t xml:space="preserve"> </w:t>
-      </w:r>
-      <w:proofErr w:type="spellStart"/>
-      <w:r>
-        <w:t>veliko</w:t>
-      </w:r>
-      <w:proofErr w:type="spellEnd"/>
-      <w:r>
-        <w:t xml:space="preserve"> I </w:t>
-      </w:r>
-      <w:proofErr w:type="spellStart"/>
-      <w:r>
-        <w:t>ispravite</w:t>
-      </w:r>
-      <w:proofErr w:type="spellEnd"/>
-    </w:p>
-  </w:comment>
-</w:comments>
-</file>
-
-<file path=word/commentsExtended.xml><?xml version="1.0" encoding="utf-8"?>
-<w15:commentsEx xmlns:wpc="http://schemas.microsoft.com/office/word/2010/wordprocessingCanvas" xmlns:cx="http://schemas.microsoft.com/office/drawing/2014/chartex" xmlns:cx1="http://schemas.microsoft.com/office/drawing/2015/9/8/chartex" xmlns:cx2="http://schemas.microsoft.com/office/drawing/2015/10/21/chartex" xmlns:cx3="http://schemas.microsoft.com/office/drawing/2016/5/9/chartex" xmlns:cx4="http://schemas.microsoft.com/office/drawing/2016/5/10/chartex" xmlns:cx5="http://schemas.microsoft.com/office/drawing/2016/5/11/chartex" xmlns:cx6="http://schemas.microsoft.com/office/drawing/2016/5/12/chartex" xmlns:cx7="http://schemas.microsoft.com/office/drawing/2016/5/13/chartex" xmlns:cx8="http://schemas.microsoft.com/office/drawing/2016/5/14/chartex" xmlns:mc="http://schemas.openxmlformats.org/markup-compatibility/2006" xmlns:aink="http://schemas.microsoft.com/office/drawing/2016/ink" xmlns:am3d="http://schemas.microsoft.com/office/drawing/2017/model3d" xmlns:o="urn:schemas-microsoft-com:office:office" xmlns:r="http://schemas.openxmlformats.org/officeDocument/2006/relationships" xmlns:m="http://schemas.openxmlformats.org/officeDocument/2006/math" xmlns:v="urn:schemas-microsoft-com:vml" xmlns:wp14="http://schemas.microsoft.com/office/word/2010/wordprocessingDrawing" xmlns:wp="http://schemas.openxmlformats.org/drawingml/2006/wordprocessingDrawing" xmlns:w10="urn:schemas-microsoft-com:office:word" xmlns:w="http://schemas.openxmlformats.org/wordprocessingml/2006/main" xmlns:w14="http://schemas.microsoft.com/office/word/2010/wordml" xmlns:w15="http://schemas.microsoft.com/office/word/2012/wordml" xmlns:w16cid="http://schemas.microsoft.com/office/word/2016/wordml/cid" xmlns:w16se="http://schemas.microsoft.com/office/word/2015/wordml/symex" xmlns:wpg="http://schemas.microsoft.com/office/word/2010/wordprocessingGroup" xmlns:wpi="http://schemas.microsoft.com/office/word/2010/wordprocessingInk" xmlns:wne="http://schemas.microsoft.com/office/word/2006/wordml" xmlns:wps="http://schemas.microsoft.com/office/word/2010/wordprocessingShape" mc:Ignorable="w14 w15 w16se w16cid wp14">
-  <w15:commentEx w15:paraId="3A5E564E" w15:done="0"/>
-</w15:commentsEx>
-</file>
-
-<file path=word/commentsIds.xml><?xml version="1.0" encoding="utf-8"?>
-<w16cid:commentsIds xmlns:wpc="http://schemas.microsoft.com/office/word/2010/wordprocessingCanvas" xmlns:cx="http://schemas.microsoft.com/office/drawing/2014/chartex" xmlns:cx1="http://schemas.microsoft.com/office/drawing/2015/9/8/chartex" xmlns:cx2="http://schemas.microsoft.com/office/drawing/2015/10/21/chartex" xmlns:cx3="http://schemas.microsoft.com/office/drawing/2016/5/9/chartex" xmlns:cx4="http://schemas.microsoft.com/office/drawing/2016/5/10/chartex" xmlns:cx5="http://schemas.microsoft.com/office/drawing/2016/5/11/chartex" xmlns:cx6="http://schemas.microsoft.com/office/drawing/2016/5/12/chartex" xmlns:cx7="http://schemas.microsoft.com/office/drawing/2016/5/13/chartex" xmlns:cx8="http://schemas.microsoft.com/office/drawing/2016/5/14/chartex" xmlns:mc="http://schemas.openxmlformats.org/markup-compatibility/2006" xmlns:aink="http://schemas.microsoft.com/office/drawing/2016/ink" xmlns:am3d="http://schemas.microsoft.com/office/drawing/2017/model3d" xmlns:o="urn:schemas-microsoft-com:office:office" xmlns:r="http://schemas.openxmlformats.org/officeDocument/2006/relationships" xmlns:m="http://schemas.openxmlformats.org/officeDocument/2006/math" xmlns:v="urn:schemas-microsoft-com:vml" xmlns:wp14="http://schemas.microsoft.com/office/word/2010/wordprocessingDrawing" xmlns:wp="http://schemas.openxmlformats.org/drawingml/2006/wordprocessingDrawing" xmlns:w10="urn:schemas-microsoft-com:office:word" xmlns:w="http://schemas.openxmlformats.org/wordprocessingml/2006/main" xmlns:w14="http://schemas.microsoft.com/office/word/2010/wordml" xmlns:w15="http://schemas.microsoft.com/office/word/2012/wordml" xmlns:w16cid="http://schemas.microsoft.com/office/word/2016/wordml/cid" xmlns:w16se="http://schemas.microsoft.com/office/word/2015/wordml/symex" xmlns:wpg="http://schemas.microsoft.com/office/word/2010/wordprocessingGroup" xmlns:wpi="http://schemas.microsoft.com/office/word/2010/wordprocessingInk" xmlns:wne="http://schemas.microsoft.com/office/word/2006/wordml" xmlns:wps="http://schemas.microsoft.com/office/word/2010/wordprocessingShape" mc:Ignorable="w14 w15 w16se w16cid wp14">
-  <w16cid:commentId w16cid:paraId="3A5E564E" w16cid:durableId="1F8CA4AB"/>
-</w16cid:commentsIds>
-</file>
-
 <file path=word/endnotes.xml><?xml version="1.0" encoding="utf-8"?>
-<w:endnotes xmlns:wpc="http://schemas.microsoft.com/office/word/2010/wordprocessingCanvas" xmlns:cx="http://schemas.microsoft.com/office/drawing/2014/chartex" xmlns:cx1="http://schemas.microsoft.com/office/drawing/2015/9/8/chartex" xmlns:cx2="http://schemas.microsoft.com/office/drawing/2015/10/21/chartex" xmlns:cx3="http://schemas.microsoft.com/office/drawing/2016/5/9/chartex" xmlns:cx4="http://schemas.microsoft.com/office/drawing/2016/5/10/chartex" xmlns:cx5="http://schemas.microsoft.com/office/drawing/2016/5/11/chartex" xmlns:cx6="http://schemas.microsoft.com/office/drawing/2016/5/12/chartex" xmlns:cx7="http://schemas.microsoft.com/office/drawing/2016/5/13/chartex" xmlns:cx8="http://schemas.microsoft.com/office/drawing/2016/5/14/chartex" xmlns:mc="http://schemas.openxmlformats.org/markup-compatibility/2006" xmlns:aink="http://schemas.microsoft.com/office/drawing/2016/ink" xmlns:am3d="http://schemas.microsoft.com/office/drawing/2017/model3d" xmlns:o="urn:schemas-microsoft-com:office:office" xmlns:r="http://schemas.openxmlformats.org/officeDocument/2006/relationships" xmlns:m="http://schemas.openxmlformats.org/officeDocument/2006/math" xmlns:v="urn:schemas-microsoft-com:vml" xmlns:wp14="http://schemas.microsoft.com/office/word/2010/wordprocessingDrawing" xmlns:wp="http://schemas.openxmlformats.org/drawingml/2006/wordprocessingDrawing" xmlns:w10="urn:schemas-microsoft-com:office:word" xmlns:w="http://schemas.openxmlformats.org/wordprocessingml/2006/main" xmlns:w14="http://schemas.microsoft.com/office/word/2010/wordml" xmlns:w15="http://schemas.microsoft.com/office/word/2012/wordml" xmlns:w16cid="http://schemas.microsoft.com/office/word/2016/wordml/cid" xmlns:w16se="http://schemas.microsoft.com/office/word/2015/wordml/symex" xmlns:wpg="http://schemas.microsoft.com/office/word/2010/wordprocessingGroup" xmlns:wpi="http://schemas.microsoft.com/office/word/2010/wordprocessingInk" xmlns:wne="http://schemas.microsoft.com/office/word/2006/wordml" xmlns:wps="http://schemas.microsoft.com/office/word/2010/wordprocessingShape" mc:Ignorable="w14 w15 w16se w16cid wp14">
+<w:endnotes xmlns:wpc="http://schemas.microsoft.com/office/word/2010/wordprocessingCanvas" xmlns:cx="http://schemas.microsoft.com/office/drawing/2014/chartex" xmlns:cx1="http://schemas.microsoft.com/office/drawing/2015/9/8/chartex" xmlns:mc="http://schemas.openxmlformats.org/markup-compatibility/2006" xmlns:o="urn:schemas-microsoft-com:office:office" xmlns:r="http://schemas.openxmlformats.org/officeDocument/2006/relationships" xmlns:m="http://schemas.openxmlformats.org/officeDocument/2006/math" xmlns:v="urn:schemas-microsoft-com:vml" xmlns:wp14="http://schemas.microsoft.com/office/word/2010/wordprocessingDrawing" xmlns:wp="http://schemas.openxmlformats.org/drawingml/2006/wordprocessingDrawing" xmlns:w10="urn:schemas-microsoft-com:office:word" xmlns:w="http://schemas.openxmlformats.org/wordprocessingml/2006/main" xmlns:w14="http://schemas.microsoft.com/office/word/2010/wordml" xmlns:w15="http://schemas.microsoft.com/office/word/2012/wordml" xmlns:w16se="http://schemas.microsoft.com/office/word/2015/wordml/symex" xmlns:wpg="http://schemas.microsoft.com/office/word/2010/wordprocessingGroup" xmlns:wpi="http://schemas.microsoft.com/office/word/2010/wordprocessingInk" xmlns:wne="http://schemas.microsoft.com/office/word/2006/wordml" xmlns:wps="http://schemas.microsoft.com/office/word/2010/wordprocessingShape" mc:Ignorable="w14 w15 w16se wp14">
   <w:endnote w:type="separator" w:id="-1">
     <w:p>
       <w:pPr>
@@ -3747,7 +3844,7 @@
 </file>
 
 <file path=word/footer1.xml><?xml version="1.0" encoding="utf-8"?>
-<w:ftr xmlns:wpc="http://schemas.microsoft.com/office/word/2010/wordprocessingCanvas" xmlns:cx="http://schemas.microsoft.com/office/drawing/2014/chartex" xmlns:cx1="http://schemas.microsoft.com/office/drawing/2015/9/8/chartex" xmlns:cx2="http://schemas.microsoft.com/office/drawing/2015/10/21/chartex" xmlns:cx3="http://schemas.microsoft.com/office/drawing/2016/5/9/chartex" xmlns:cx4="http://schemas.microsoft.com/office/drawing/2016/5/10/chartex" xmlns:cx5="http://schemas.microsoft.com/office/drawing/2016/5/11/chartex" xmlns:cx6="http://schemas.microsoft.com/office/drawing/2016/5/12/chartex" xmlns:cx7="http://schemas.microsoft.com/office/drawing/2016/5/13/chartex" xmlns:cx8="http://schemas.microsoft.com/office/drawing/2016/5/14/chartex" xmlns:mc="http://schemas.openxmlformats.org/markup-compatibility/2006" xmlns:aink="http://schemas.microsoft.com/office/drawing/2016/ink" xmlns:am3d="http://schemas.microsoft.com/office/drawing/2017/model3d" xmlns:o="urn:schemas-microsoft-com:office:office" xmlns:r="http://schemas.openxmlformats.org/officeDocument/2006/relationships" xmlns:m="http://schemas.openxmlformats.org/officeDocument/2006/math" xmlns:v="urn:schemas-microsoft-com:vml" xmlns:wp14="http://schemas.microsoft.com/office/word/2010/wordprocessingDrawing" xmlns:wp="http://schemas.openxmlformats.org/drawingml/2006/wordprocessingDrawing" xmlns:w10="urn:schemas-microsoft-com:office:word" xmlns:w="http://schemas.openxmlformats.org/wordprocessingml/2006/main" xmlns:w14="http://schemas.microsoft.com/office/word/2010/wordml" xmlns:w15="http://schemas.microsoft.com/office/word/2012/wordml" xmlns:w16cid="http://schemas.microsoft.com/office/word/2016/wordml/cid" xmlns:w16se="http://schemas.microsoft.com/office/word/2015/wordml/symex" xmlns:wpg="http://schemas.microsoft.com/office/word/2010/wordprocessingGroup" xmlns:wpi="http://schemas.microsoft.com/office/word/2010/wordprocessingInk" xmlns:wne="http://schemas.microsoft.com/office/word/2006/wordml" xmlns:wps="http://schemas.microsoft.com/office/word/2010/wordprocessingShape" mc:Ignorable="w14 w15 w16se w16cid wp14">
+<w:ftr xmlns:wpc="http://schemas.microsoft.com/office/word/2010/wordprocessingCanvas" xmlns:cx="http://schemas.microsoft.com/office/drawing/2014/chartex" xmlns:cx1="http://schemas.microsoft.com/office/drawing/2015/9/8/chartex" xmlns:mc="http://schemas.openxmlformats.org/markup-compatibility/2006" xmlns:o="urn:schemas-microsoft-com:office:office" xmlns:r="http://schemas.openxmlformats.org/officeDocument/2006/relationships" xmlns:m="http://schemas.openxmlformats.org/officeDocument/2006/math" xmlns:v="urn:schemas-microsoft-com:vml" xmlns:wp14="http://schemas.microsoft.com/office/word/2010/wordprocessingDrawing" xmlns:wp="http://schemas.openxmlformats.org/drawingml/2006/wordprocessingDrawing" xmlns:w10="urn:schemas-microsoft-com:office:word" xmlns:w="http://schemas.openxmlformats.org/wordprocessingml/2006/main" xmlns:w14="http://schemas.microsoft.com/office/word/2010/wordml" xmlns:w15="http://schemas.microsoft.com/office/word/2012/wordml" xmlns:w16se="http://schemas.microsoft.com/office/word/2015/wordml/symex" xmlns:wpg="http://schemas.microsoft.com/office/word/2010/wordprocessingGroup" xmlns:wpi="http://schemas.microsoft.com/office/word/2010/wordprocessingInk" xmlns:wne="http://schemas.microsoft.com/office/word/2006/wordml" xmlns:wps="http://schemas.microsoft.com/office/word/2010/wordprocessingShape" mc:Ignorable="w14 w15 w16se wp14">
   <w:p>
     <w:pPr>
       <w:spacing w:after="32"/>
@@ -3800,7 +3897,7 @@
 </file>
 
 <file path=word/footer2.xml><?xml version="1.0" encoding="utf-8"?>
-<w:ftr xmlns:wpc="http://schemas.microsoft.com/office/word/2010/wordprocessingCanvas" xmlns:cx="http://schemas.microsoft.com/office/drawing/2014/chartex" xmlns:cx1="http://schemas.microsoft.com/office/drawing/2015/9/8/chartex" xmlns:cx2="http://schemas.microsoft.com/office/drawing/2015/10/21/chartex" xmlns:cx3="http://schemas.microsoft.com/office/drawing/2016/5/9/chartex" xmlns:cx4="http://schemas.microsoft.com/office/drawing/2016/5/10/chartex" xmlns:cx5="http://schemas.microsoft.com/office/drawing/2016/5/11/chartex" xmlns:cx6="http://schemas.microsoft.com/office/drawing/2016/5/12/chartex" xmlns:cx7="http://schemas.microsoft.com/office/drawing/2016/5/13/chartex" xmlns:cx8="http://schemas.microsoft.com/office/drawing/2016/5/14/chartex" xmlns:mc="http://schemas.openxmlformats.org/markup-compatibility/2006" xmlns:aink="http://schemas.microsoft.com/office/drawing/2016/ink" xmlns:am3d="http://schemas.microsoft.com/office/drawing/2017/model3d" xmlns:o="urn:schemas-microsoft-com:office:office" xmlns:r="http://schemas.openxmlformats.org/officeDocument/2006/relationships" xmlns:m="http://schemas.openxmlformats.org/officeDocument/2006/math" xmlns:v="urn:schemas-microsoft-com:vml" xmlns:wp14="http://schemas.microsoft.com/office/word/2010/wordprocessingDrawing" xmlns:wp="http://schemas.openxmlformats.org/drawingml/2006/wordprocessingDrawing" xmlns:w10="urn:schemas-microsoft-com:office:word" xmlns:w="http://schemas.openxmlformats.org/wordprocessingml/2006/main" xmlns:w14="http://schemas.microsoft.com/office/word/2010/wordml" xmlns:w15="http://schemas.microsoft.com/office/word/2012/wordml" xmlns:w16cid="http://schemas.microsoft.com/office/word/2016/wordml/cid" xmlns:w16se="http://schemas.microsoft.com/office/word/2015/wordml/symex" xmlns:wpg="http://schemas.microsoft.com/office/word/2010/wordprocessingGroup" xmlns:wpi="http://schemas.microsoft.com/office/word/2010/wordprocessingInk" xmlns:wne="http://schemas.microsoft.com/office/word/2006/wordml" xmlns:wps="http://schemas.microsoft.com/office/word/2010/wordprocessingShape" mc:Ignorable="w14 w15 w16se w16cid wp14">
+<w:ftr xmlns:wpc="http://schemas.microsoft.com/office/word/2010/wordprocessingCanvas" xmlns:cx="http://schemas.microsoft.com/office/drawing/2014/chartex" xmlns:cx1="http://schemas.microsoft.com/office/drawing/2015/9/8/chartex" xmlns:mc="http://schemas.openxmlformats.org/markup-compatibility/2006" xmlns:o="urn:schemas-microsoft-com:office:office" xmlns:r="http://schemas.openxmlformats.org/officeDocument/2006/relationships" xmlns:m="http://schemas.openxmlformats.org/officeDocument/2006/math" xmlns:v="urn:schemas-microsoft-com:vml" xmlns:wp14="http://schemas.microsoft.com/office/word/2010/wordprocessingDrawing" xmlns:wp="http://schemas.openxmlformats.org/drawingml/2006/wordprocessingDrawing" xmlns:w10="urn:schemas-microsoft-com:office:word" xmlns:w="http://schemas.openxmlformats.org/wordprocessingml/2006/main" xmlns:w14="http://schemas.microsoft.com/office/word/2010/wordml" xmlns:w15="http://schemas.microsoft.com/office/word/2012/wordml" xmlns:w16se="http://schemas.microsoft.com/office/word/2015/wordml/symex" xmlns:wpg="http://schemas.microsoft.com/office/word/2010/wordprocessingGroup" xmlns:wpi="http://schemas.microsoft.com/office/word/2010/wordprocessingInk" xmlns:wne="http://schemas.microsoft.com/office/word/2006/wordml" xmlns:wps="http://schemas.microsoft.com/office/word/2010/wordprocessingShape" mc:Ignorable="w14 w15 w16se wp14">
   <w:p>
     <w:pPr>
       <w:pStyle w:val="Footer"/>
@@ -3842,7 +3939,7 @@
         <w:noProof/>
         <w:color w:val="5B9BD5" w:themeColor="accent1"/>
       </w:rPr>
-      <w:t>6</w:t>
+      <w:t>4</w:t>
     </w:r>
     <w:r>
       <w:rPr>
@@ -3864,7 +3961,7 @@
 </file>
 
 <file path=word/footer3.xml><?xml version="1.0" encoding="utf-8"?>
-<w:ftr xmlns:wpc="http://schemas.microsoft.com/office/word/2010/wordprocessingCanvas" xmlns:cx="http://schemas.microsoft.com/office/drawing/2014/chartex" xmlns:cx1="http://schemas.microsoft.com/office/drawing/2015/9/8/chartex" xmlns:cx2="http://schemas.microsoft.com/office/drawing/2015/10/21/chartex" xmlns:cx3="http://schemas.microsoft.com/office/drawing/2016/5/9/chartex" xmlns:cx4="http://schemas.microsoft.com/office/drawing/2016/5/10/chartex" xmlns:cx5="http://schemas.microsoft.com/office/drawing/2016/5/11/chartex" xmlns:cx6="http://schemas.microsoft.com/office/drawing/2016/5/12/chartex" xmlns:cx7="http://schemas.microsoft.com/office/drawing/2016/5/13/chartex" xmlns:cx8="http://schemas.microsoft.com/office/drawing/2016/5/14/chartex" xmlns:mc="http://schemas.openxmlformats.org/markup-compatibility/2006" xmlns:aink="http://schemas.microsoft.com/office/drawing/2016/ink" xmlns:am3d="http://schemas.microsoft.com/office/drawing/2017/model3d" xmlns:o="urn:schemas-microsoft-com:office:office" xmlns:r="http://schemas.openxmlformats.org/officeDocument/2006/relationships" xmlns:m="http://schemas.openxmlformats.org/officeDocument/2006/math" xmlns:v="urn:schemas-microsoft-com:vml" xmlns:wp14="http://schemas.microsoft.com/office/word/2010/wordprocessingDrawing" xmlns:wp="http://schemas.openxmlformats.org/drawingml/2006/wordprocessingDrawing" xmlns:w10="urn:schemas-microsoft-com:office:word" xmlns:w="http://schemas.openxmlformats.org/wordprocessingml/2006/main" xmlns:w14="http://schemas.microsoft.com/office/word/2010/wordml" xmlns:w15="http://schemas.microsoft.com/office/word/2012/wordml" xmlns:w16cid="http://schemas.microsoft.com/office/word/2016/wordml/cid" xmlns:w16se="http://schemas.microsoft.com/office/word/2015/wordml/symex" xmlns:wpg="http://schemas.microsoft.com/office/word/2010/wordprocessingGroup" xmlns:wpi="http://schemas.microsoft.com/office/word/2010/wordprocessingInk" xmlns:wne="http://schemas.microsoft.com/office/word/2006/wordml" xmlns:wps="http://schemas.microsoft.com/office/word/2010/wordprocessingShape" mc:Ignorable="w14 w15 w16se w16cid wp14">
+<w:ftr xmlns:wpc="http://schemas.microsoft.com/office/word/2010/wordprocessingCanvas" xmlns:cx="http://schemas.microsoft.com/office/drawing/2014/chartex" xmlns:cx1="http://schemas.microsoft.com/office/drawing/2015/9/8/chartex" xmlns:mc="http://schemas.openxmlformats.org/markup-compatibility/2006" xmlns:o="urn:schemas-microsoft-com:office:office" xmlns:r="http://schemas.openxmlformats.org/officeDocument/2006/relationships" xmlns:m="http://schemas.openxmlformats.org/officeDocument/2006/math" xmlns:v="urn:schemas-microsoft-com:vml" xmlns:wp14="http://schemas.microsoft.com/office/word/2010/wordprocessingDrawing" xmlns:wp="http://schemas.openxmlformats.org/drawingml/2006/wordprocessingDrawing" xmlns:w10="urn:schemas-microsoft-com:office:word" xmlns:w="http://schemas.openxmlformats.org/wordprocessingml/2006/main" xmlns:w14="http://schemas.microsoft.com/office/word/2010/wordml" xmlns:w15="http://schemas.microsoft.com/office/word/2012/wordml" xmlns:w16se="http://schemas.microsoft.com/office/word/2015/wordml/symex" xmlns:wpg="http://schemas.microsoft.com/office/word/2010/wordprocessingGroup" xmlns:wpi="http://schemas.microsoft.com/office/word/2010/wordprocessingInk" xmlns:wne="http://schemas.microsoft.com/office/word/2006/wordml" xmlns:wps="http://schemas.microsoft.com/office/word/2010/wordprocessingShape" mc:Ignorable="w14 w15 w16se wp14">
   <w:p>
     <w:pPr>
       <w:spacing w:after="32"/>
@@ -3917,7 +4014,7 @@
 </file>
 
 <file path=word/footnotes.xml><?xml version="1.0" encoding="utf-8"?>
-<w:footnotes xmlns:wpc="http://schemas.microsoft.com/office/word/2010/wordprocessingCanvas" xmlns:cx="http://schemas.microsoft.com/office/drawing/2014/chartex" xmlns:cx1="http://schemas.microsoft.com/office/drawing/2015/9/8/chartex" xmlns:cx2="http://schemas.microsoft.com/office/drawing/2015/10/21/chartex" xmlns:cx3="http://schemas.microsoft.com/office/drawing/2016/5/9/chartex" xmlns:cx4="http://schemas.microsoft.com/office/drawing/2016/5/10/chartex" xmlns:cx5="http://schemas.microsoft.com/office/drawing/2016/5/11/chartex" xmlns:cx6="http://schemas.microsoft.com/office/drawing/2016/5/12/chartex" xmlns:cx7="http://schemas.microsoft.com/office/drawing/2016/5/13/chartex" xmlns:cx8="http://schemas.microsoft.com/office/drawing/2016/5/14/chartex" xmlns:mc="http://schemas.openxmlformats.org/markup-compatibility/2006" xmlns:aink="http://schemas.microsoft.com/office/drawing/2016/ink" xmlns:am3d="http://schemas.microsoft.com/office/drawing/2017/model3d" xmlns:o="urn:schemas-microsoft-com:office:office" xmlns:r="http://schemas.openxmlformats.org/officeDocument/2006/relationships" xmlns:m="http://schemas.openxmlformats.org/officeDocument/2006/math" xmlns:v="urn:schemas-microsoft-com:vml" xmlns:wp14="http://schemas.microsoft.com/office/word/2010/wordprocessingDrawing" xmlns:wp="http://schemas.openxmlformats.org/drawingml/2006/wordprocessingDrawing" xmlns:w10="urn:schemas-microsoft-com:office:word" xmlns:w="http://schemas.openxmlformats.org/wordprocessingml/2006/main" xmlns:w14="http://schemas.microsoft.com/office/word/2010/wordml" xmlns:w15="http://schemas.microsoft.com/office/word/2012/wordml" xmlns:w16cid="http://schemas.microsoft.com/office/word/2016/wordml/cid" xmlns:w16se="http://schemas.microsoft.com/office/word/2015/wordml/symex" xmlns:wpg="http://schemas.microsoft.com/office/word/2010/wordprocessingGroup" xmlns:wpi="http://schemas.microsoft.com/office/word/2010/wordprocessingInk" xmlns:wne="http://schemas.microsoft.com/office/word/2006/wordml" xmlns:wps="http://schemas.microsoft.com/office/word/2010/wordprocessingShape" mc:Ignorable="w14 w15 w16se w16cid wp14">
+<w:footnotes xmlns:wpc="http://schemas.microsoft.com/office/word/2010/wordprocessingCanvas" xmlns:cx="http://schemas.microsoft.com/office/drawing/2014/chartex" xmlns:cx1="http://schemas.microsoft.com/office/drawing/2015/9/8/chartex" xmlns:mc="http://schemas.openxmlformats.org/markup-compatibility/2006" xmlns:o="urn:schemas-microsoft-com:office:office" xmlns:r="http://schemas.openxmlformats.org/officeDocument/2006/relationships" xmlns:m="http://schemas.openxmlformats.org/officeDocument/2006/math" xmlns:v="urn:schemas-microsoft-com:vml" xmlns:wp14="http://schemas.microsoft.com/office/word/2010/wordprocessingDrawing" xmlns:wp="http://schemas.openxmlformats.org/drawingml/2006/wordprocessingDrawing" xmlns:w10="urn:schemas-microsoft-com:office:word" xmlns:w="http://schemas.openxmlformats.org/wordprocessingml/2006/main" xmlns:w14="http://schemas.microsoft.com/office/word/2010/wordml" xmlns:w15="http://schemas.microsoft.com/office/word/2012/wordml" xmlns:w16se="http://schemas.microsoft.com/office/word/2015/wordml/symex" xmlns:wpg="http://schemas.microsoft.com/office/word/2010/wordprocessingGroup" xmlns:wpi="http://schemas.microsoft.com/office/word/2010/wordprocessingInk" xmlns:wne="http://schemas.microsoft.com/office/word/2006/wordml" xmlns:wps="http://schemas.microsoft.com/office/word/2010/wordprocessingShape" mc:Ignorable="w14 w15 w16se wp14">
   <w:footnote w:type="separator" w:id="-1">
     <w:p>
       <w:pPr>
@@ -3942,22 +4039,14 @@
 </file>
 
 <file path=word/header1.xml><?xml version="1.0" encoding="utf-8"?>
-<w:hdr xmlns:wpc="http://schemas.microsoft.com/office/word/2010/wordprocessingCanvas" xmlns:cx="http://schemas.microsoft.com/office/drawing/2014/chartex" xmlns:cx1="http://schemas.microsoft.com/office/drawing/2015/9/8/chartex" xmlns:cx2="http://schemas.microsoft.com/office/drawing/2015/10/21/chartex" xmlns:cx3="http://schemas.microsoft.com/office/drawing/2016/5/9/chartex" xmlns:cx4="http://schemas.microsoft.com/office/drawing/2016/5/10/chartex" xmlns:cx5="http://schemas.microsoft.com/office/drawing/2016/5/11/chartex" xmlns:cx6="http://schemas.microsoft.com/office/drawing/2016/5/12/chartex" xmlns:cx7="http://schemas.microsoft.com/office/drawing/2016/5/13/chartex" xmlns:cx8="http://schemas.microsoft.com/office/drawing/2016/5/14/chartex" xmlns:mc="http://schemas.openxmlformats.org/markup-compatibility/2006" xmlns:aink="http://schemas.microsoft.com/office/drawing/2016/ink" xmlns:am3d="http://schemas.microsoft.com/office/drawing/2017/model3d" xmlns:o="urn:schemas-microsoft-com:office:office" xmlns:r="http://schemas.openxmlformats.org/officeDocument/2006/relationships" xmlns:m="http://schemas.openxmlformats.org/officeDocument/2006/math" xmlns:v="urn:schemas-microsoft-com:vml" xmlns:wp14="http://schemas.microsoft.com/office/word/2010/wordprocessingDrawing" xmlns:wp="http://schemas.openxmlformats.org/drawingml/2006/wordprocessingDrawing" xmlns:w10="urn:schemas-microsoft-com:office:word" xmlns:w="http://schemas.openxmlformats.org/wordprocessingml/2006/main" xmlns:w14="http://schemas.microsoft.com/office/word/2010/wordml" xmlns:w15="http://schemas.microsoft.com/office/word/2012/wordml" xmlns:w16cid="http://schemas.microsoft.com/office/word/2016/wordml/cid" xmlns:w16se="http://schemas.microsoft.com/office/word/2015/wordml/symex" xmlns:wpg="http://schemas.microsoft.com/office/word/2010/wordprocessingGroup" xmlns:wpi="http://schemas.microsoft.com/office/word/2010/wordprocessingInk" xmlns:wne="http://schemas.microsoft.com/office/word/2006/wordml" xmlns:wps="http://schemas.microsoft.com/office/word/2010/wordprocessingShape" mc:Ignorable="w14 w15 w16se w16cid wp14">
+<w:hdr xmlns:wpc="http://schemas.microsoft.com/office/word/2010/wordprocessingCanvas" xmlns:cx="http://schemas.microsoft.com/office/drawing/2014/chartex" xmlns:cx1="http://schemas.microsoft.com/office/drawing/2015/9/8/chartex" xmlns:mc="http://schemas.openxmlformats.org/markup-compatibility/2006" xmlns:o="urn:schemas-microsoft-com:office:office" xmlns:r="http://schemas.openxmlformats.org/officeDocument/2006/relationships" xmlns:m="http://schemas.openxmlformats.org/officeDocument/2006/math" xmlns:v="urn:schemas-microsoft-com:vml" xmlns:wp14="http://schemas.microsoft.com/office/word/2010/wordprocessingDrawing" xmlns:wp="http://schemas.openxmlformats.org/drawingml/2006/wordprocessingDrawing" xmlns:w10="urn:schemas-microsoft-com:office:word" xmlns:w="http://schemas.openxmlformats.org/wordprocessingml/2006/main" xmlns:w14="http://schemas.microsoft.com/office/word/2010/wordml" xmlns:w15="http://schemas.microsoft.com/office/word/2012/wordml" xmlns:w16se="http://schemas.microsoft.com/office/word/2015/wordml/symex" xmlns:wpg="http://schemas.microsoft.com/office/word/2010/wordprocessingGroup" xmlns:wpi="http://schemas.microsoft.com/office/word/2010/wordprocessingInk" xmlns:wne="http://schemas.microsoft.com/office/word/2006/wordml" xmlns:wps="http://schemas.microsoft.com/office/word/2010/wordprocessingShape" mc:Ignorable="w14 w15 w16se wp14">
   <w:p>
     <w:pPr>
       <w:pStyle w:val="Header"/>
       <w:ind w:left="0" w:firstLine="0"/>
     </w:pPr>
     <w:r>
-      <w:t xml:space="preserve"> </w:t>
-    </w:r>
-    <w:proofErr w:type="spellStart"/>
-    <w:r>
-      <w:t>eStud</w:t>
-    </w:r>
-    <w:proofErr w:type="spellEnd"/>
-    <w:r>
-      <w:t xml:space="preserve">                                                                                                                             TINOTI            </w:t>
+      <w:t xml:space="preserve"> eStud                                                                                                                             TINOTI            </w:t>
     </w:r>
   </w:p>
   <w:p>
@@ -3972,7 +4061,7 @@
       <mc:AlternateContent>
         <mc:Choice Requires="wps">
           <w:drawing>
-            <wp:anchor distT="0" distB="0" distL="114300" distR="114300" simplePos="0" relativeHeight="251659264" behindDoc="0" locked="0" layoutInCell="1" allowOverlap="1" wp14:anchorId="47619FF5" wp14:editId="07426262">
+            <wp:anchor distT="0" distB="0" distL="114300" distR="114300" simplePos="0" relativeHeight="251659264" behindDoc="0" locked="0" layoutInCell="1" allowOverlap="1" wp14:anchorId="7676D2A3" wp14:editId="477BB2C5">
               <wp:simplePos x="0" y="0"/>
               <wp:positionH relativeFrom="margin">
                 <wp:align>left</wp:align>
@@ -4046,7 +4135,7 @@
 </file>
 
 <file path=word/numbering.xml><?xml version="1.0" encoding="utf-8"?>
-<w:numbering xmlns:wpc="http://schemas.microsoft.com/office/word/2010/wordprocessingCanvas" xmlns:cx="http://schemas.microsoft.com/office/drawing/2014/chartex" xmlns:cx1="http://schemas.microsoft.com/office/drawing/2015/9/8/chartex" xmlns:cx2="http://schemas.microsoft.com/office/drawing/2015/10/21/chartex" xmlns:cx3="http://schemas.microsoft.com/office/drawing/2016/5/9/chartex" xmlns:cx4="http://schemas.microsoft.com/office/drawing/2016/5/10/chartex" xmlns:cx5="http://schemas.microsoft.com/office/drawing/2016/5/11/chartex" xmlns:cx6="http://schemas.microsoft.com/office/drawing/2016/5/12/chartex" xmlns:cx7="http://schemas.microsoft.com/office/drawing/2016/5/13/chartex" xmlns:cx8="http://schemas.microsoft.com/office/drawing/2016/5/14/chartex" xmlns:mc="http://schemas.openxmlformats.org/markup-compatibility/2006" xmlns:aink="http://schemas.microsoft.com/office/drawing/2016/ink" xmlns:am3d="http://schemas.microsoft.com/office/drawing/2017/model3d" xmlns:o="urn:schemas-microsoft-com:office:office" xmlns:r="http://schemas.openxmlformats.org/officeDocument/2006/relationships" xmlns:m="http://schemas.openxmlformats.org/officeDocument/2006/math" xmlns:v="urn:schemas-microsoft-com:vml" xmlns:wp14="http://schemas.microsoft.com/office/word/2010/wordprocessingDrawing" xmlns:wp="http://schemas.openxmlformats.org/drawingml/2006/wordprocessingDrawing" xmlns:w10="urn:schemas-microsoft-com:office:word" xmlns:w="http://schemas.openxmlformats.org/wordprocessingml/2006/main" xmlns:w14="http://schemas.microsoft.com/office/word/2010/wordml" xmlns:w15="http://schemas.microsoft.com/office/word/2012/wordml" xmlns:w16cid="http://schemas.microsoft.com/office/word/2016/wordml/cid" xmlns:w16se="http://schemas.microsoft.com/office/word/2015/wordml/symex" xmlns:wpg="http://schemas.microsoft.com/office/word/2010/wordprocessingGroup" xmlns:wpi="http://schemas.microsoft.com/office/word/2010/wordprocessingInk" xmlns:wne="http://schemas.microsoft.com/office/word/2006/wordml" xmlns:wps="http://schemas.microsoft.com/office/word/2010/wordprocessingShape" mc:Ignorable="w14 w15 w16se w16cid wp14">
+<w:numbering xmlns:wpc="http://schemas.microsoft.com/office/word/2010/wordprocessingCanvas" xmlns:cx="http://schemas.microsoft.com/office/drawing/2014/chartex" xmlns:cx1="http://schemas.microsoft.com/office/drawing/2015/9/8/chartex" xmlns:mc="http://schemas.openxmlformats.org/markup-compatibility/2006" xmlns:o="urn:schemas-microsoft-com:office:office" xmlns:r="http://schemas.openxmlformats.org/officeDocument/2006/relationships" xmlns:m="http://schemas.openxmlformats.org/officeDocument/2006/math" xmlns:v="urn:schemas-microsoft-com:vml" xmlns:wp14="http://schemas.microsoft.com/office/word/2010/wordprocessingDrawing" xmlns:wp="http://schemas.openxmlformats.org/drawingml/2006/wordprocessingDrawing" xmlns:w10="urn:schemas-microsoft-com:office:word" xmlns:w="http://schemas.openxmlformats.org/wordprocessingml/2006/main" xmlns:w14="http://schemas.microsoft.com/office/word/2010/wordml" xmlns:w15="http://schemas.microsoft.com/office/word/2012/wordml" xmlns:w16se="http://schemas.microsoft.com/office/word/2015/wordml/symex" xmlns:wpg="http://schemas.microsoft.com/office/word/2010/wordprocessingGroup" xmlns:wpi="http://schemas.microsoft.com/office/word/2010/wordprocessingInk" xmlns:wne="http://schemas.microsoft.com/office/word/2006/wordml" xmlns:wps="http://schemas.microsoft.com/office/word/2010/wordprocessingShape" mc:Ignorable="w14 w15 w16se wp14">
   <w:abstractNum w:abstractNumId="0" w15:restartNumberingAfterBreak="0">
     <w:nsid w:val="080302C7"/>
     <w:multiLevelType w:val="hybridMultilevel"/>
@@ -5848,6 +5937,119 @@
         <w:bdr w:val="none" w:sz="0" w:space="0" w:color="auto"/>
         <w:shd w:val="clear" w:color="auto" w:fill="auto"/>
         <w:vertAlign w:val="baseline"/>
+      </w:rPr>
+    </w:lvl>
+  </w:abstractNum>
+  <w:abstractNum w:abstractNumId="13" w15:restartNumberingAfterBreak="0">
+    <w:nsid w:val="64A01B6E"/>
+    <w:multiLevelType w:val="hybridMultilevel"/>
+    <w:tmpl w:val="F2707452"/>
+    <w:lvl w:ilvl="0" w:tplc="04090001">
+      <w:start w:val="1"/>
+      <w:numFmt w:val="bullet"/>
+      <w:lvlText w:val=""/>
+      <w:lvlJc w:val="left"/>
+      <w:pPr>
+        <w:ind w:left="1080" w:hanging="360"/>
+      </w:pPr>
+      <w:rPr>
+        <w:rFonts w:ascii="Symbol" w:hAnsi="Symbol" w:hint="default"/>
+      </w:rPr>
+    </w:lvl>
+    <w:lvl w:ilvl="1" w:tplc="04090003" w:tentative="1">
+      <w:start w:val="1"/>
+      <w:numFmt w:val="bullet"/>
+      <w:lvlText w:val="o"/>
+      <w:lvlJc w:val="left"/>
+      <w:pPr>
+        <w:ind w:left="1800" w:hanging="360"/>
+      </w:pPr>
+      <w:rPr>
+        <w:rFonts w:ascii="Courier New" w:hAnsi="Courier New" w:cs="Courier New" w:hint="default"/>
+      </w:rPr>
+    </w:lvl>
+    <w:lvl w:ilvl="2" w:tplc="04090005" w:tentative="1">
+      <w:start w:val="1"/>
+      <w:numFmt w:val="bullet"/>
+      <w:lvlText w:val=""/>
+      <w:lvlJc w:val="left"/>
+      <w:pPr>
+        <w:ind w:left="2520" w:hanging="360"/>
+      </w:pPr>
+      <w:rPr>
+        <w:rFonts w:ascii="Wingdings" w:hAnsi="Wingdings" w:hint="default"/>
+      </w:rPr>
+    </w:lvl>
+    <w:lvl w:ilvl="3" w:tplc="04090001" w:tentative="1">
+      <w:start w:val="1"/>
+      <w:numFmt w:val="bullet"/>
+      <w:lvlText w:val=""/>
+      <w:lvlJc w:val="left"/>
+      <w:pPr>
+        <w:ind w:left="3240" w:hanging="360"/>
+      </w:pPr>
+      <w:rPr>
+        <w:rFonts w:ascii="Symbol" w:hAnsi="Symbol" w:hint="default"/>
+      </w:rPr>
+    </w:lvl>
+    <w:lvl w:ilvl="4" w:tplc="04090003" w:tentative="1">
+      <w:start w:val="1"/>
+      <w:numFmt w:val="bullet"/>
+      <w:lvlText w:val="o"/>
+      <w:lvlJc w:val="left"/>
+      <w:pPr>
+        <w:ind w:left="3960" w:hanging="360"/>
+      </w:pPr>
+      <w:rPr>
+        <w:rFonts w:ascii="Courier New" w:hAnsi="Courier New" w:cs="Courier New" w:hint="default"/>
+      </w:rPr>
+    </w:lvl>
+    <w:lvl w:ilvl="5" w:tplc="04090005" w:tentative="1">
+      <w:start w:val="1"/>
+      <w:numFmt w:val="bullet"/>
+      <w:lvlText w:val=""/>
+      <w:lvlJc w:val="left"/>
+      <w:pPr>
+        <w:ind w:left="4680" w:hanging="360"/>
+      </w:pPr>
+      <w:rPr>
+        <w:rFonts w:ascii="Wingdings" w:hAnsi="Wingdings" w:hint="default"/>
+      </w:rPr>
+    </w:lvl>
+    <w:lvl w:ilvl="6" w:tplc="04090001" w:tentative="1">
+      <w:start w:val="1"/>
+      <w:numFmt w:val="bullet"/>
+      <w:lvlText w:val=""/>
+      <w:lvlJc w:val="left"/>
+      <w:pPr>
+        <w:ind w:left="5400" w:hanging="360"/>
+      </w:pPr>
+      <w:rPr>
+        <w:rFonts w:ascii="Symbol" w:hAnsi="Symbol" w:hint="default"/>
+      </w:rPr>
+    </w:lvl>
+    <w:lvl w:ilvl="7" w:tplc="04090003" w:tentative="1">
+      <w:start w:val="1"/>
+      <w:numFmt w:val="bullet"/>
+      <w:lvlText w:val="o"/>
+      <w:lvlJc w:val="left"/>
+      <w:pPr>
+        <w:ind w:left="6120" w:hanging="360"/>
+      </w:pPr>
+      <w:rPr>
+        <w:rFonts w:ascii="Courier New" w:hAnsi="Courier New" w:cs="Courier New" w:hint="default"/>
+      </w:rPr>
+    </w:lvl>
+    <w:lvl w:ilvl="8" w:tplc="04090005" w:tentative="1">
+      <w:start w:val="1"/>
+      <w:numFmt w:val="bullet"/>
+      <w:lvlText w:val=""/>
+      <w:lvlJc w:val="left"/>
+      <w:pPr>
+        <w:ind w:left="6840" w:hanging="360"/>
+      </w:pPr>
+      <w:rPr>
+        <w:rFonts w:ascii="Wingdings" w:hAnsi="Wingdings" w:hint="default"/>
       </w:rPr>
     </w:lvl>
   </w:abstractNum>
@@ -5890,19 +6092,14 @@
   <w:num w:numId="13">
     <w:abstractNumId w:val="6"/>
   </w:num>
+  <w:num w:numId="14">
+    <w:abstractNumId w:val="13"/>
+  </w:num>
 </w:numbering>
 </file>
 
-<file path=word/people.xml><?xml version="1.0" encoding="utf-8"?>
-<w15:people xmlns:wpc="http://schemas.microsoft.com/office/word/2010/wordprocessingCanvas" xmlns:cx="http://schemas.microsoft.com/office/drawing/2014/chartex" xmlns:cx1="http://schemas.microsoft.com/office/drawing/2015/9/8/chartex" xmlns:cx2="http://schemas.microsoft.com/office/drawing/2015/10/21/chartex" xmlns:cx3="http://schemas.microsoft.com/office/drawing/2016/5/9/chartex" xmlns:cx4="http://schemas.microsoft.com/office/drawing/2016/5/10/chartex" xmlns:cx5="http://schemas.microsoft.com/office/drawing/2016/5/11/chartex" xmlns:cx6="http://schemas.microsoft.com/office/drawing/2016/5/12/chartex" xmlns:cx7="http://schemas.microsoft.com/office/drawing/2016/5/13/chartex" xmlns:cx8="http://schemas.microsoft.com/office/drawing/2016/5/14/chartex" xmlns:mc="http://schemas.openxmlformats.org/markup-compatibility/2006" xmlns:aink="http://schemas.microsoft.com/office/drawing/2016/ink" xmlns:am3d="http://schemas.microsoft.com/office/drawing/2017/model3d" xmlns:o="urn:schemas-microsoft-com:office:office" xmlns:r="http://schemas.openxmlformats.org/officeDocument/2006/relationships" xmlns:m="http://schemas.openxmlformats.org/officeDocument/2006/math" xmlns:v="urn:schemas-microsoft-com:vml" xmlns:wp14="http://schemas.microsoft.com/office/word/2010/wordprocessingDrawing" xmlns:wp="http://schemas.openxmlformats.org/drawingml/2006/wordprocessingDrawing" xmlns:w10="urn:schemas-microsoft-com:office:word" xmlns:w="http://schemas.openxmlformats.org/wordprocessingml/2006/main" xmlns:w14="http://schemas.microsoft.com/office/word/2010/wordml" xmlns:w15="http://schemas.microsoft.com/office/word/2012/wordml" xmlns:w16cid="http://schemas.microsoft.com/office/word/2016/wordml/cid" xmlns:w16se="http://schemas.microsoft.com/office/word/2015/wordml/symex" xmlns:wpg="http://schemas.microsoft.com/office/word/2010/wordprocessingGroup" xmlns:wpi="http://schemas.microsoft.com/office/word/2010/wordprocessingInk" xmlns:wne="http://schemas.microsoft.com/office/word/2006/wordml" xmlns:wps="http://schemas.microsoft.com/office/word/2010/wordprocessingShape" mc:Ignorable="w14 w15 w16se w16cid wp14">
-  <w15:person w15:author="Aldina Pljaskovic">
-    <w15:presenceInfo w15:providerId="Windows Live" w15:userId="929d370c9578d7d2"/>
-  </w15:person>
-</w15:people>
-</file>
-
 <file path=word/styles.xml><?xml version="1.0" encoding="utf-8"?>
-<w:styles xmlns:mc="http://schemas.openxmlformats.org/markup-compatibility/2006" xmlns:r="http://schemas.openxmlformats.org/officeDocument/2006/relationships" xmlns:w="http://schemas.openxmlformats.org/wordprocessingml/2006/main" xmlns:w14="http://schemas.microsoft.com/office/word/2010/wordml" xmlns:w15="http://schemas.microsoft.com/office/word/2012/wordml" xmlns:w16cid="http://schemas.microsoft.com/office/word/2016/wordml/cid" xmlns:w16se="http://schemas.microsoft.com/office/word/2015/wordml/symex" mc:Ignorable="w14 w15 w16se w16cid">
+<w:styles xmlns:mc="http://schemas.openxmlformats.org/markup-compatibility/2006" xmlns:r="http://schemas.openxmlformats.org/officeDocument/2006/relationships" xmlns:w="http://schemas.openxmlformats.org/wordprocessingml/2006/main" xmlns:w14="http://schemas.microsoft.com/office/word/2010/wordml" xmlns:w15="http://schemas.microsoft.com/office/word/2012/wordml" xmlns:w16se="http://schemas.microsoft.com/office/word/2015/wordml/symex" mc:Ignorable="w14 w15 w16se">
   <w:docDefaults>
     <w:rPrDefault>
       <w:rPr>
@@ -5918,7 +6115,7 @@
       </w:pPr>
     </w:pPrDefault>
   </w:docDefaults>
-  <w:latentStyles w:defLockedState="0" w:defUIPriority="99" w:defSemiHidden="0" w:defUnhideWhenUsed="0" w:defQFormat="0" w:count="375">
+  <w:latentStyles w:defLockedState="0" w:defUIPriority="99" w:defSemiHidden="0" w:defUnhideWhenUsed="0" w:defQFormat="0" w:count="371">
     <w:lsdException w:name="Normal" w:uiPriority="0" w:qFormat="1"/>
     <w:lsdException w:name="heading 1" w:uiPriority="9" w:qFormat="1"/>
     <w:lsdException w:name="heading 2" w:semiHidden="1" w:uiPriority="9" w:unhideWhenUsed="1" w:qFormat="1"/>
@@ -6024,6 +6221,7 @@
     <w:lsdException w:name="HTML Sample" w:semiHidden="1" w:unhideWhenUsed="1"/>
     <w:lsdException w:name="HTML Typewriter" w:semiHidden="1" w:unhideWhenUsed="1"/>
     <w:lsdException w:name="HTML Variable" w:semiHidden="1" w:unhideWhenUsed="1"/>
+    <w:lsdException w:name="Normal Table" w:semiHidden="1" w:unhideWhenUsed="1"/>
     <w:lsdException w:name="annotation subject" w:semiHidden="1" w:unhideWhenUsed="1"/>
     <w:lsdException w:name="No List" w:semiHidden="1" w:unhideWhenUsed="1"/>
     <w:lsdException w:name="Outline List 1" w:semiHidden="1" w:unhideWhenUsed="1"/>
@@ -6067,8 +6265,10 @@
     <w:lsdException w:name="Table Elegant" w:semiHidden="1" w:unhideWhenUsed="1"/>
     <w:lsdException w:name="Table Professional" w:semiHidden="1" w:unhideWhenUsed="1"/>
     <w:lsdException w:name="Table Subtle 1" w:semiHidden="1" w:unhideWhenUsed="1"/>
+    <w:lsdException w:name="Table Subtle 2" w:semiHidden="1" w:unhideWhenUsed="1"/>
     <w:lsdException w:name="Table Web 1" w:semiHidden="1" w:unhideWhenUsed="1"/>
     <w:lsdException w:name="Table Web 2" w:semiHidden="1" w:unhideWhenUsed="1"/>
+    <w:lsdException w:name="Table Web 3" w:semiHidden="1" w:unhideWhenUsed="1"/>
     <w:lsdException w:name="Balloon Text" w:semiHidden="1" w:unhideWhenUsed="1"/>
     <w:lsdException w:name="Table Grid" w:uiPriority="39"/>
     <w:lsdException w:name="Table Theme" w:semiHidden="1" w:unhideWhenUsed="1"/>
@@ -6287,10 +6487,6 @@
     <w:lsdException w:name="List Table 5 Dark Accent 6" w:uiPriority="50"/>
     <w:lsdException w:name="List Table 6 Colorful Accent 6" w:uiPriority="51"/>
     <w:lsdException w:name="List Table 7 Colorful Accent 6" w:uiPriority="52"/>
-    <w:lsdException w:name="Mention" w:semiHidden="1" w:unhideWhenUsed="1"/>
-    <w:lsdException w:name="Smart Hyperlink" w:semiHidden="1" w:unhideWhenUsed="1"/>
-    <w:lsdException w:name="Hashtag" w:semiHidden="1" w:unhideWhenUsed="1"/>
-    <w:lsdException w:name="Unresolved Mention" w:semiHidden="1" w:unhideWhenUsed="1"/>
   </w:latentStyles>
   <w:style w:type="paragraph" w:default="1" w:styleId="Normal">
     <w:name w:val="Normal"/>
@@ -6893,7 +7089,7 @@
 </file>
 
 <file path=customXml/itemProps1.xml><?xml version="1.0" encoding="utf-8"?>
-<ds:datastoreItem xmlns:ds="http://schemas.openxmlformats.org/officeDocument/2006/customXml" ds:itemID="{37371562-8DB0-4B4E-9B25-0D952393335A}">
+<ds:datastoreItem xmlns:ds="http://schemas.openxmlformats.org/officeDocument/2006/customXml" ds:itemID="{A62E0CC2-60EC-4ADE-A429-C6293BE3B403}">
   <ds:schemaRefs>
     <ds:schemaRef ds:uri="http://schemas.openxmlformats.org/officeDocument/2006/bibliography"/>
   </ds:schemaRefs>

</xml_diff>